<commit_message>
Resolvendo problemas indicados na monitoria 16/07 resolve #38
</commit_message>
<xml_diff>
--- a/Requisitos/DD-Aluguel.docx
+++ b/Requisitos/DD-Aluguel.docx
@@ -400,7 +400,14 @@
                 <w:sz w:val="28"/>
                 <w:szCs w:val="28"/>
               </w:rPr>
-              <w:t>char</w:t>
+              <w:t>C</w:t>
+            </w:r>
+            <w:r>
+              <w:rPr>
+                <w:sz w:val="28"/>
+                <w:szCs w:val="28"/>
+              </w:rPr>
+              <w:t>har</w:t>
             </w:r>
           </w:p>
         </w:tc>
@@ -528,7 +535,14 @@
                 <w:sz w:val="28"/>
                 <w:szCs w:val="28"/>
               </w:rPr>
-              <w:t>char</w:t>
+              <w:t>C</w:t>
+            </w:r>
+            <w:r>
+              <w:rPr>
+                <w:sz w:val="28"/>
+                <w:szCs w:val="28"/>
+              </w:rPr>
+              <w:t>har</w:t>
             </w:r>
           </w:p>
         </w:tc>
@@ -651,7 +665,14 @@
                 <w:sz w:val="28"/>
                 <w:szCs w:val="28"/>
               </w:rPr>
-              <w:t>char</w:t>
+              <w:t>C</w:t>
+            </w:r>
+            <w:r>
+              <w:rPr>
+                <w:sz w:val="28"/>
+                <w:szCs w:val="28"/>
+              </w:rPr>
+              <w:t>har</w:t>
             </w:r>
           </w:p>
         </w:tc>
@@ -775,7 +796,14 @@
                 <w:sz w:val="28"/>
                 <w:szCs w:val="28"/>
               </w:rPr>
-              <w:t>char</w:t>
+              <w:t>C</w:t>
+            </w:r>
+            <w:r>
+              <w:rPr>
+                <w:sz w:val="28"/>
+                <w:szCs w:val="28"/>
+              </w:rPr>
+              <w:t>har</w:t>
             </w:r>
           </w:p>
         </w:tc>
@@ -897,7 +925,14 @@
                 <w:sz w:val="28"/>
                 <w:szCs w:val="28"/>
               </w:rPr>
-              <w:t>char</w:t>
+              <w:t>C</w:t>
+            </w:r>
+            <w:r>
+              <w:rPr>
+                <w:sz w:val="28"/>
+                <w:szCs w:val="28"/>
+              </w:rPr>
+              <w:t>har</w:t>
             </w:r>
           </w:p>
         </w:tc>
@@ -1132,7 +1167,14 @@
                 <w:sz w:val="28"/>
                 <w:szCs w:val="28"/>
               </w:rPr>
-              <w:t>char</w:t>
+              <w:t>C</w:t>
+            </w:r>
+            <w:r>
+              <w:rPr>
+                <w:sz w:val="28"/>
+                <w:szCs w:val="28"/>
+              </w:rPr>
+              <w:t>har</w:t>
             </w:r>
           </w:p>
         </w:tc>
@@ -1227,7 +1269,7 @@
                 <w:sz w:val="28"/>
                 <w:szCs w:val="28"/>
               </w:rPr>
-              <w:t>logradouro</w:t>
+              <w:t>Cep</w:t>
             </w:r>
           </w:p>
         </w:tc>
@@ -1247,7 +1289,7 @@
                 <w:sz w:val="28"/>
                 <w:szCs w:val="28"/>
               </w:rPr>
-              <w:t>char</w:t>
+              <w:t>Char</w:t>
             </w:r>
           </w:p>
         </w:tc>
@@ -1268,7 +1310,7 @@
                 <w:sz w:val="28"/>
                 <w:szCs w:val="28"/>
               </w:rPr>
-              <w:t>60</w:t>
+              <w:t>8</w:t>
             </w:r>
           </w:p>
         </w:tc>
@@ -1349,7 +1391,7 @@
                 <w:sz w:val="28"/>
                 <w:szCs w:val="28"/>
               </w:rPr>
-              <w:t>UF</w:t>
+              <w:t>logradouro</w:t>
             </w:r>
           </w:p>
         </w:tc>
@@ -1369,7 +1411,14 @@
                 <w:sz w:val="28"/>
                 <w:szCs w:val="28"/>
               </w:rPr>
-              <w:t>enumerado</w:t>
+              <w:t>C</w:t>
+            </w:r>
+            <w:r>
+              <w:rPr>
+                <w:sz w:val="28"/>
+                <w:szCs w:val="28"/>
+              </w:rPr>
+              <w:t>har</w:t>
             </w:r>
           </w:p>
         </w:tc>
@@ -1385,6 +1434,13 @@
                 <w:szCs w:val="28"/>
               </w:rPr>
             </w:pPr>
+            <w:r>
+              <w:rPr>
+                <w:sz w:val="28"/>
+                <w:szCs w:val="28"/>
+              </w:rPr>
+              <w:t>60</w:t>
+            </w:r>
           </w:p>
         </w:tc>
         <w:tc>
@@ -1464,7 +1520,7 @@
                 <w:sz w:val="28"/>
                 <w:szCs w:val="28"/>
               </w:rPr>
-              <w:t>número</w:t>
+              <w:t>UF</w:t>
             </w:r>
           </w:p>
         </w:tc>
@@ -1484,7 +1540,7 @@
                 <w:sz w:val="28"/>
                 <w:szCs w:val="28"/>
               </w:rPr>
-              <w:t>inteiro</w:t>
+              <w:t>enumerado</w:t>
             </w:r>
           </w:p>
         </w:tc>
@@ -1579,7 +1635,7 @@
                 <w:sz w:val="28"/>
                 <w:szCs w:val="28"/>
               </w:rPr>
-              <w:t>cidade</w:t>
+              <w:t>número</w:t>
             </w:r>
           </w:p>
         </w:tc>
@@ -1599,7 +1655,7 @@
                 <w:sz w:val="28"/>
                 <w:szCs w:val="28"/>
               </w:rPr>
-              <w:t>char</w:t>
+              <w:t>inteiro</w:t>
             </w:r>
           </w:p>
         </w:tc>
@@ -1615,13 +1671,6 @@
                 <w:szCs w:val="28"/>
               </w:rPr>
             </w:pPr>
-            <w:r>
-              <w:rPr>
-                <w:sz w:val="28"/>
-                <w:szCs w:val="28"/>
-              </w:rPr>
-              <w:t>40</w:t>
-            </w:r>
           </w:p>
         </w:tc>
         <w:tc>
@@ -1701,7 +1750,7 @@
                 <w:sz w:val="28"/>
                 <w:szCs w:val="28"/>
               </w:rPr>
-              <w:t>bairro</w:t>
+              <w:t>cidade</w:t>
             </w:r>
           </w:p>
         </w:tc>
@@ -1721,7 +1770,14 @@
                 <w:sz w:val="28"/>
                 <w:szCs w:val="28"/>
               </w:rPr>
-              <w:t>char</w:t>
+              <w:t>C</w:t>
+            </w:r>
+            <w:r>
+              <w:rPr>
+                <w:sz w:val="28"/>
+                <w:szCs w:val="28"/>
+              </w:rPr>
+              <w:t>har</w:t>
             </w:r>
           </w:p>
         </w:tc>
@@ -1790,134 +1846,6 @@
               <w:rPr>
                 <w:sz w:val="28"/>
                 <w:szCs w:val="28"/>
-              </w:rPr>
-            </w:pPr>
-          </w:p>
-        </w:tc>
-      </w:tr>
-      <w:tr>
-        <w:tc>
-          <w:tcPr>
-            <w:tcW w:w="1307" w:type="dxa"/>
-            <w:vMerge w:val="restart"/>
-            <w:vAlign w:val="center"/>
-          </w:tcPr>
-          <w:p>
-            <w:pPr>
-              <w:spacing w:line="259" w:lineRule="auto"/>
-            </w:pPr>
-            <w:r>
-              <w:rPr>
-                <w:sz w:val="28"/>
-                <w:szCs w:val="28"/>
-              </w:rPr>
-              <w:t>Inquilino</w:t>
-            </w:r>
-          </w:p>
-        </w:tc>
-        <w:tc>
-          <w:tcPr>
-            <w:tcW w:w="2201" w:type="dxa"/>
-          </w:tcPr>
-          <w:p>
-            <w:pPr>
-              <w:rPr>
-                <w:sz w:val="28"/>
-                <w:szCs w:val="28"/>
-              </w:rPr>
-            </w:pPr>
-            <w:r>
-              <w:rPr>
-                <w:sz w:val="28"/>
-                <w:szCs w:val="28"/>
-              </w:rPr>
-              <w:t>id</w:t>
-            </w:r>
-          </w:p>
-        </w:tc>
-        <w:tc>
-          <w:tcPr>
-            <w:tcW w:w="1560" w:type="dxa"/>
-          </w:tcPr>
-          <w:p>
-            <w:pPr>
-              <w:rPr>
-                <w:sz w:val="28"/>
-                <w:szCs w:val="28"/>
-              </w:rPr>
-            </w:pPr>
-            <w:r>
-              <w:rPr>
-                <w:sz w:val="28"/>
-                <w:szCs w:val="28"/>
-              </w:rPr>
-              <w:t>inteiro</w:t>
-            </w:r>
-          </w:p>
-        </w:tc>
-        <w:tc>
-          <w:tcPr>
-            <w:tcW w:w="1340" w:type="dxa"/>
-          </w:tcPr>
-          <w:p>
-            <w:pPr>
-              <w:jc w:val="center"/>
-              <w:rPr>
-                <w:sz w:val="28"/>
-              </w:rPr>
-            </w:pPr>
-          </w:p>
-        </w:tc>
-        <w:tc>
-          <w:tcPr>
-            <w:tcW w:w="1284" w:type="dxa"/>
-          </w:tcPr>
-          <w:p>
-            <w:pPr>
-              <w:jc w:val="center"/>
-              <w:rPr>
-                <w:sz w:val="28"/>
-                <w:szCs w:val="28"/>
-              </w:rPr>
-            </w:pPr>
-            <w:r>
-              <w:rPr>
-                <w:sz w:val="28"/>
-                <w:szCs w:val="28"/>
-              </w:rPr>
-              <w:t>*</w:t>
-            </w:r>
-          </w:p>
-        </w:tc>
-        <w:tc>
-          <w:tcPr>
-            <w:tcW w:w="1334" w:type="dxa"/>
-          </w:tcPr>
-          <w:p>
-            <w:pPr>
-              <w:jc w:val="center"/>
-              <w:rPr>
-                <w:sz w:val="28"/>
-                <w:szCs w:val="28"/>
-              </w:rPr>
-            </w:pPr>
-            <w:r>
-              <w:rPr>
-                <w:sz w:val="28"/>
-                <w:szCs w:val="28"/>
-              </w:rPr>
-              <w:t>*</w:t>
-            </w:r>
-          </w:p>
-        </w:tc>
-        <w:tc>
-          <w:tcPr>
-            <w:tcW w:w="1371" w:type="dxa"/>
-          </w:tcPr>
-          <w:p>
-            <w:pPr>
-              <w:rPr>
-                <w:sz w:val="28"/>
               </w:rPr>
             </w:pPr>
           </w:p>
@@ -1951,7 +1879,7 @@
                 <w:sz w:val="28"/>
                 <w:szCs w:val="28"/>
               </w:rPr>
-              <w:t>nome</w:t>
+              <w:t>bairro</w:t>
             </w:r>
           </w:p>
         </w:tc>
@@ -1971,7 +1899,14 @@
                 <w:sz w:val="28"/>
                 <w:szCs w:val="28"/>
               </w:rPr>
-              <w:t>char</w:t>
+              <w:t>C</w:t>
+            </w:r>
+            <w:r>
+              <w:rPr>
+                <w:sz w:val="28"/>
+                <w:szCs w:val="28"/>
+              </w:rPr>
+              <w:t>har</w:t>
             </w:r>
           </w:p>
         </w:tc>
@@ -1992,7 +1927,7 @@
                 <w:sz w:val="28"/>
                 <w:szCs w:val="28"/>
               </w:rPr>
-              <w:t>60</w:t>
+              <w:t>40</w:t>
             </w:r>
           </w:p>
         </w:tc>
@@ -2040,6 +1975,134 @@
               <w:rPr>
                 <w:sz w:val="28"/>
                 <w:szCs w:val="28"/>
+              </w:rPr>
+            </w:pPr>
+          </w:p>
+        </w:tc>
+      </w:tr>
+      <w:tr>
+        <w:tc>
+          <w:tcPr>
+            <w:tcW w:w="1307" w:type="dxa"/>
+            <w:vMerge w:val="restart"/>
+            <w:vAlign w:val="center"/>
+          </w:tcPr>
+          <w:p>
+            <w:pPr>
+              <w:spacing w:line="259" w:lineRule="auto"/>
+            </w:pPr>
+            <w:r>
+              <w:rPr>
+                <w:sz w:val="28"/>
+                <w:szCs w:val="28"/>
+              </w:rPr>
+              <w:t>Inquilino</w:t>
+            </w:r>
+          </w:p>
+        </w:tc>
+        <w:tc>
+          <w:tcPr>
+            <w:tcW w:w="2201" w:type="dxa"/>
+          </w:tcPr>
+          <w:p>
+            <w:pPr>
+              <w:rPr>
+                <w:sz w:val="28"/>
+                <w:szCs w:val="28"/>
+              </w:rPr>
+            </w:pPr>
+            <w:r>
+              <w:rPr>
+                <w:sz w:val="28"/>
+                <w:szCs w:val="28"/>
+              </w:rPr>
+              <w:t>id</w:t>
+            </w:r>
+          </w:p>
+        </w:tc>
+        <w:tc>
+          <w:tcPr>
+            <w:tcW w:w="1560" w:type="dxa"/>
+          </w:tcPr>
+          <w:p>
+            <w:pPr>
+              <w:rPr>
+                <w:sz w:val="28"/>
+                <w:szCs w:val="28"/>
+              </w:rPr>
+            </w:pPr>
+            <w:r>
+              <w:rPr>
+                <w:sz w:val="28"/>
+                <w:szCs w:val="28"/>
+              </w:rPr>
+              <w:t>inteiro</w:t>
+            </w:r>
+          </w:p>
+        </w:tc>
+        <w:tc>
+          <w:tcPr>
+            <w:tcW w:w="1340" w:type="dxa"/>
+          </w:tcPr>
+          <w:p>
+            <w:pPr>
+              <w:jc w:val="center"/>
+              <w:rPr>
+                <w:sz w:val="28"/>
+              </w:rPr>
+            </w:pPr>
+          </w:p>
+        </w:tc>
+        <w:tc>
+          <w:tcPr>
+            <w:tcW w:w="1284" w:type="dxa"/>
+          </w:tcPr>
+          <w:p>
+            <w:pPr>
+              <w:jc w:val="center"/>
+              <w:rPr>
+                <w:sz w:val="28"/>
+                <w:szCs w:val="28"/>
+              </w:rPr>
+            </w:pPr>
+            <w:r>
+              <w:rPr>
+                <w:sz w:val="28"/>
+                <w:szCs w:val="28"/>
+              </w:rPr>
+              <w:t>*</w:t>
+            </w:r>
+          </w:p>
+        </w:tc>
+        <w:tc>
+          <w:tcPr>
+            <w:tcW w:w="1334" w:type="dxa"/>
+          </w:tcPr>
+          <w:p>
+            <w:pPr>
+              <w:jc w:val="center"/>
+              <w:rPr>
+                <w:sz w:val="28"/>
+                <w:szCs w:val="28"/>
+              </w:rPr>
+            </w:pPr>
+            <w:r>
+              <w:rPr>
+                <w:sz w:val="28"/>
+                <w:szCs w:val="28"/>
+              </w:rPr>
+              <w:t>*</w:t>
+            </w:r>
+          </w:p>
+        </w:tc>
+        <w:tc>
+          <w:tcPr>
+            <w:tcW w:w="1371" w:type="dxa"/>
+          </w:tcPr>
+          <w:p>
+            <w:pPr>
+              <w:rPr>
+                <w:sz w:val="28"/>
               </w:rPr>
             </w:pPr>
           </w:p>
@@ -2068,15 +2131,13 @@
                 <w:szCs w:val="28"/>
               </w:rPr>
             </w:pPr>
-            <w:proofErr w:type="spellStart"/>
-            <w:r>
-              <w:rPr>
-                <w:sz w:val="28"/>
-                <w:szCs w:val="28"/>
-              </w:rPr>
-              <w:t>cpf</w:t>
-            </w:r>
-            <w:proofErr w:type="spellEnd"/>
+            <w:r>
+              <w:rPr>
+                <w:sz w:val="28"/>
+                <w:szCs w:val="28"/>
+              </w:rPr>
+              <w:t>nome</w:t>
+            </w:r>
           </w:p>
         </w:tc>
         <w:tc>
@@ -2095,7 +2156,14 @@
                 <w:sz w:val="28"/>
                 <w:szCs w:val="28"/>
               </w:rPr>
-              <w:t>char</w:t>
+              <w:t>C</w:t>
+            </w:r>
+            <w:r>
+              <w:rPr>
+                <w:sz w:val="28"/>
+                <w:szCs w:val="28"/>
+              </w:rPr>
+              <w:t>har</w:t>
             </w:r>
           </w:p>
         </w:tc>
@@ -2116,7 +2184,7 @@
                 <w:sz w:val="28"/>
                 <w:szCs w:val="28"/>
               </w:rPr>
-              <w:t>11</w:t>
+              <w:t>60</w:t>
             </w:r>
           </w:p>
         </w:tc>
@@ -2198,7 +2266,7 @@
                 <w:sz w:val="28"/>
                 <w:szCs w:val="28"/>
               </w:rPr>
-              <w:t>rg</w:t>
+              <w:t>cpf</w:t>
             </w:r>
             <w:proofErr w:type="spellEnd"/>
           </w:p>
@@ -2219,7 +2287,14 @@
                 <w:sz w:val="28"/>
                 <w:szCs w:val="28"/>
               </w:rPr>
-              <w:t>char</w:t>
+              <w:t>C</w:t>
+            </w:r>
+            <w:r>
+              <w:rPr>
+                <w:sz w:val="28"/>
+                <w:szCs w:val="28"/>
+              </w:rPr>
+              <w:t>har</w:t>
             </w:r>
           </w:p>
         </w:tc>
@@ -2240,7 +2315,7 @@
                 <w:sz w:val="28"/>
                 <w:szCs w:val="28"/>
               </w:rPr>
-              <w:t>10</w:t>
+              <w:t>11</w:t>
             </w:r>
           </w:p>
         </w:tc>
@@ -2322,7 +2397,7 @@
                 <w:sz w:val="28"/>
                 <w:szCs w:val="28"/>
               </w:rPr>
-              <w:t>email</w:t>
+              <w:t>rg</w:t>
             </w:r>
             <w:proofErr w:type="spellEnd"/>
           </w:p>
@@ -2343,7 +2418,14 @@
                 <w:sz w:val="28"/>
                 <w:szCs w:val="28"/>
               </w:rPr>
-              <w:t>char</w:t>
+              <w:t>C</w:t>
+            </w:r>
+            <w:r>
+              <w:rPr>
+                <w:sz w:val="28"/>
+                <w:szCs w:val="28"/>
+              </w:rPr>
+              <w:t>har</w:t>
             </w:r>
           </w:p>
         </w:tc>
@@ -2364,7 +2446,7 @@
                 <w:sz w:val="28"/>
                 <w:szCs w:val="28"/>
               </w:rPr>
-              <w:t>60</w:t>
+              <w:t>10</w:t>
             </w:r>
           </w:p>
         </w:tc>
@@ -2440,13 +2522,15 @@
                 <w:szCs w:val="28"/>
               </w:rPr>
             </w:pPr>
-            <w:r>
-              <w:rPr>
-                <w:sz w:val="28"/>
-                <w:szCs w:val="28"/>
-              </w:rPr>
-              <w:t>telefone</w:t>
-            </w:r>
+            <w:proofErr w:type="spellStart"/>
+            <w:r>
+              <w:rPr>
+                <w:sz w:val="28"/>
+                <w:szCs w:val="28"/>
+              </w:rPr>
+              <w:t>email</w:t>
+            </w:r>
+            <w:proofErr w:type="spellEnd"/>
           </w:p>
         </w:tc>
         <w:tc>
@@ -2465,7 +2549,14 @@
                 <w:sz w:val="28"/>
                 <w:szCs w:val="28"/>
               </w:rPr>
-              <w:t>char</w:t>
+              <w:t>C</w:t>
+            </w:r>
+            <w:r>
+              <w:rPr>
+                <w:sz w:val="28"/>
+                <w:szCs w:val="28"/>
+              </w:rPr>
+              <w:t>har</w:t>
             </w:r>
           </w:p>
         </w:tc>
@@ -2486,7 +2577,7 @@
                 <w:sz w:val="28"/>
                 <w:szCs w:val="28"/>
               </w:rPr>
-              <w:t>11</w:t>
+              <w:t>60</w:t>
             </w:r>
           </w:p>
         </w:tc>
@@ -2562,15 +2653,13 @@
                 <w:szCs w:val="28"/>
               </w:rPr>
             </w:pPr>
-            <w:proofErr w:type="spellStart"/>
-            <w:r>
-              <w:rPr>
-                <w:sz w:val="28"/>
-                <w:szCs w:val="28"/>
-              </w:rPr>
-              <w:t>estadoCivil</w:t>
-            </w:r>
-            <w:proofErr w:type="spellEnd"/>
+            <w:r>
+              <w:rPr>
+                <w:sz w:val="28"/>
+                <w:szCs w:val="28"/>
+              </w:rPr>
+              <w:t>telefone</w:t>
+            </w:r>
           </w:p>
         </w:tc>
         <w:tc>
@@ -2589,7 +2678,14 @@
                 <w:sz w:val="28"/>
                 <w:szCs w:val="28"/>
               </w:rPr>
-              <w:t>enumerado</w:t>
+              <w:t>C</w:t>
+            </w:r>
+            <w:r>
+              <w:rPr>
+                <w:sz w:val="28"/>
+                <w:szCs w:val="28"/>
+              </w:rPr>
+              <w:t>har</w:t>
             </w:r>
           </w:p>
         </w:tc>
@@ -2605,6 +2701,13 @@
                 <w:szCs w:val="28"/>
               </w:rPr>
             </w:pPr>
+            <w:r>
+              <w:rPr>
+                <w:sz w:val="28"/>
+                <w:szCs w:val="28"/>
+              </w:rPr>
+              <w:t>11</w:t>
+            </w:r>
           </w:p>
         </w:tc>
         <w:tc>
@@ -2685,7 +2788,7 @@
                 <w:sz w:val="28"/>
                 <w:szCs w:val="28"/>
               </w:rPr>
-              <w:t>profissao</w:t>
+              <w:t>estadoCivil</w:t>
             </w:r>
             <w:proofErr w:type="spellEnd"/>
           </w:p>
@@ -2706,7 +2809,7 @@
                 <w:sz w:val="28"/>
                 <w:szCs w:val="28"/>
               </w:rPr>
-              <w:t>char</w:t>
+              <w:t>enumerado</w:t>
             </w:r>
           </w:p>
         </w:tc>
@@ -2722,13 +2825,6 @@
                 <w:szCs w:val="28"/>
               </w:rPr>
             </w:pPr>
-            <w:r>
-              <w:rPr>
-                <w:sz w:val="28"/>
-                <w:szCs w:val="28"/>
-              </w:rPr>
-              <w:t>30</w:t>
-            </w:r>
           </w:p>
         </w:tc>
         <w:tc>
@@ -2757,6 +2853,13 @@
                 <w:szCs w:val="28"/>
               </w:rPr>
             </w:pPr>
+            <w:r>
+              <w:rPr>
+                <w:sz w:val="28"/>
+                <w:szCs w:val="28"/>
+              </w:rPr>
+              <w:t>*</w:t>
+            </w:r>
           </w:p>
         </w:tc>
         <w:tc>
@@ -2768,727 +2871,6 @@
               <w:rPr>
                 <w:sz w:val="28"/>
                 <w:szCs w:val="28"/>
-              </w:rPr>
-            </w:pPr>
-          </w:p>
-        </w:tc>
-      </w:tr>
-      <w:tr>
-        <w:tc>
-          <w:tcPr>
-            <w:tcW w:w="1307" w:type="dxa"/>
-            <w:vMerge/>
-            <w:vAlign w:val="center"/>
-          </w:tcPr>
-          <w:p>
-            <w:pPr>
-              <w:rPr>
-                <w:sz w:val="28"/>
-              </w:rPr>
-            </w:pPr>
-          </w:p>
-        </w:tc>
-        <w:tc>
-          <w:tcPr>
-            <w:tcW w:w="2201" w:type="dxa"/>
-          </w:tcPr>
-          <w:p>
-            <w:pPr>
-              <w:rPr>
-                <w:color w:val="EE0000"/>
-                <w:sz w:val="28"/>
-                <w:szCs w:val="28"/>
-              </w:rPr>
-            </w:pPr>
-            <w:proofErr w:type="spellStart"/>
-            <w:r>
-              <w:rPr>
-                <w:color w:val="EE0000"/>
-                <w:sz w:val="28"/>
-                <w:szCs w:val="28"/>
-              </w:rPr>
-              <w:t>nomeConjugue</w:t>
-            </w:r>
-            <w:proofErr w:type="spellEnd"/>
-          </w:p>
-        </w:tc>
-        <w:tc>
-          <w:tcPr>
-            <w:tcW w:w="1560" w:type="dxa"/>
-          </w:tcPr>
-          <w:p>
-            <w:pPr>
-              <w:rPr>
-                <w:sz w:val="28"/>
-                <w:szCs w:val="28"/>
-              </w:rPr>
-            </w:pPr>
-            <w:r>
-              <w:rPr>
-                <w:sz w:val="28"/>
-                <w:szCs w:val="28"/>
-              </w:rPr>
-              <w:t>char</w:t>
-            </w:r>
-          </w:p>
-        </w:tc>
-        <w:tc>
-          <w:tcPr>
-            <w:tcW w:w="1340" w:type="dxa"/>
-          </w:tcPr>
-          <w:p>
-            <w:pPr>
-              <w:jc w:val="center"/>
-              <w:rPr>
-                <w:sz w:val="28"/>
-                <w:szCs w:val="28"/>
-              </w:rPr>
-            </w:pPr>
-            <w:r>
-              <w:rPr>
-                <w:sz w:val="28"/>
-                <w:szCs w:val="28"/>
-              </w:rPr>
-              <w:t>60</w:t>
-            </w:r>
-          </w:p>
-        </w:tc>
-        <w:tc>
-          <w:tcPr>
-            <w:tcW w:w="1284" w:type="dxa"/>
-          </w:tcPr>
-          <w:p>
-            <w:pPr>
-              <w:jc w:val="center"/>
-              <w:rPr>
-                <w:sz w:val="28"/>
-              </w:rPr>
-            </w:pPr>
-          </w:p>
-        </w:tc>
-        <w:tc>
-          <w:tcPr>
-            <w:tcW w:w="1334" w:type="dxa"/>
-          </w:tcPr>
-          <w:p>
-            <w:pPr>
-              <w:jc w:val="center"/>
-              <w:rPr>
-                <w:sz w:val="28"/>
-                <w:szCs w:val="28"/>
-              </w:rPr>
-            </w:pPr>
-          </w:p>
-        </w:tc>
-        <w:tc>
-          <w:tcPr>
-            <w:tcW w:w="1371" w:type="dxa"/>
-          </w:tcPr>
-          <w:p>
-            <w:pPr>
-              <w:rPr>
-                <w:sz w:val="28"/>
-              </w:rPr>
-            </w:pPr>
-          </w:p>
-        </w:tc>
-      </w:tr>
-      <w:tr>
-        <w:tc>
-          <w:tcPr>
-            <w:tcW w:w="1307" w:type="dxa"/>
-            <w:vMerge/>
-            <w:vAlign w:val="center"/>
-          </w:tcPr>
-          <w:p>
-            <w:pPr>
-              <w:rPr>
-                <w:sz w:val="28"/>
-              </w:rPr>
-            </w:pPr>
-          </w:p>
-        </w:tc>
-        <w:tc>
-          <w:tcPr>
-            <w:tcW w:w="2201" w:type="dxa"/>
-          </w:tcPr>
-          <w:p>
-            <w:pPr>
-              <w:rPr>
-                <w:sz w:val="28"/>
-                <w:szCs w:val="28"/>
-              </w:rPr>
-            </w:pPr>
-            <w:r>
-              <w:rPr>
-                <w:sz w:val="28"/>
-                <w:szCs w:val="28"/>
-              </w:rPr>
-              <w:t>logradouro</w:t>
-            </w:r>
-          </w:p>
-        </w:tc>
-        <w:tc>
-          <w:tcPr>
-            <w:tcW w:w="1560" w:type="dxa"/>
-          </w:tcPr>
-          <w:p>
-            <w:pPr>
-              <w:rPr>
-                <w:sz w:val="28"/>
-                <w:szCs w:val="28"/>
-              </w:rPr>
-            </w:pPr>
-            <w:r>
-              <w:rPr>
-                <w:sz w:val="28"/>
-                <w:szCs w:val="28"/>
-              </w:rPr>
-              <w:t>char</w:t>
-            </w:r>
-          </w:p>
-        </w:tc>
-        <w:tc>
-          <w:tcPr>
-            <w:tcW w:w="1340" w:type="dxa"/>
-          </w:tcPr>
-          <w:p>
-            <w:pPr>
-              <w:jc w:val="center"/>
-              <w:rPr>
-                <w:sz w:val="28"/>
-                <w:szCs w:val="28"/>
-              </w:rPr>
-            </w:pPr>
-            <w:r>
-              <w:rPr>
-                <w:sz w:val="28"/>
-                <w:szCs w:val="28"/>
-              </w:rPr>
-              <w:t>60</w:t>
-            </w:r>
-          </w:p>
-        </w:tc>
-        <w:tc>
-          <w:tcPr>
-            <w:tcW w:w="1284" w:type="dxa"/>
-          </w:tcPr>
-          <w:p>
-            <w:pPr>
-              <w:jc w:val="center"/>
-              <w:rPr>
-                <w:sz w:val="28"/>
-              </w:rPr>
-            </w:pPr>
-          </w:p>
-        </w:tc>
-        <w:tc>
-          <w:tcPr>
-            <w:tcW w:w="1334" w:type="dxa"/>
-          </w:tcPr>
-          <w:p>
-            <w:pPr>
-              <w:jc w:val="center"/>
-              <w:rPr>
-                <w:sz w:val="28"/>
-                <w:szCs w:val="28"/>
-              </w:rPr>
-            </w:pPr>
-            <w:r>
-              <w:rPr>
-                <w:sz w:val="28"/>
-                <w:szCs w:val="28"/>
-              </w:rPr>
-              <w:t>*</w:t>
-            </w:r>
-          </w:p>
-        </w:tc>
-        <w:tc>
-          <w:tcPr>
-            <w:tcW w:w="1371" w:type="dxa"/>
-          </w:tcPr>
-          <w:p>
-            <w:pPr>
-              <w:rPr>
-                <w:sz w:val="28"/>
-              </w:rPr>
-            </w:pPr>
-          </w:p>
-        </w:tc>
-      </w:tr>
-      <w:tr>
-        <w:tc>
-          <w:tcPr>
-            <w:tcW w:w="1307" w:type="dxa"/>
-            <w:vMerge/>
-            <w:vAlign w:val="center"/>
-          </w:tcPr>
-          <w:p>
-            <w:pPr>
-              <w:rPr>
-                <w:sz w:val="28"/>
-              </w:rPr>
-            </w:pPr>
-          </w:p>
-        </w:tc>
-        <w:tc>
-          <w:tcPr>
-            <w:tcW w:w="2201" w:type="dxa"/>
-          </w:tcPr>
-          <w:p>
-            <w:pPr>
-              <w:rPr>
-                <w:sz w:val="28"/>
-                <w:szCs w:val="28"/>
-              </w:rPr>
-            </w:pPr>
-            <w:r>
-              <w:rPr>
-                <w:sz w:val="28"/>
-                <w:szCs w:val="28"/>
-              </w:rPr>
-              <w:t>UF</w:t>
-            </w:r>
-          </w:p>
-        </w:tc>
-        <w:tc>
-          <w:tcPr>
-            <w:tcW w:w="1560" w:type="dxa"/>
-          </w:tcPr>
-          <w:p>
-            <w:pPr>
-              <w:rPr>
-                <w:sz w:val="28"/>
-                <w:szCs w:val="28"/>
-              </w:rPr>
-            </w:pPr>
-            <w:r>
-              <w:rPr>
-                <w:sz w:val="28"/>
-                <w:szCs w:val="28"/>
-              </w:rPr>
-              <w:t>enumerado</w:t>
-            </w:r>
-          </w:p>
-        </w:tc>
-        <w:tc>
-          <w:tcPr>
-            <w:tcW w:w="1340" w:type="dxa"/>
-          </w:tcPr>
-          <w:p>
-            <w:pPr>
-              <w:jc w:val="center"/>
-              <w:rPr>
-                <w:sz w:val="28"/>
-                <w:szCs w:val="28"/>
-              </w:rPr>
-            </w:pPr>
-          </w:p>
-        </w:tc>
-        <w:tc>
-          <w:tcPr>
-            <w:tcW w:w="1284" w:type="dxa"/>
-          </w:tcPr>
-          <w:p>
-            <w:pPr>
-              <w:jc w:val="center"/>
-              <w:rPr>
-                <w:sz w:val="28"/>
-              </w:rPr>
-            </w:pPr>
-          </w:p>
-        </w:tc>
-        <w:tc>
-          <w:tcPr>
-            <w:tcW w:w="1334" w:type="dxa"/>
-          </w:tcPr>
-          <w:p>
-            <w:pPr>
-              <w:jc w:val="center"/>
-              <w:rPr>
-                <w:sz w:val="28"/>
-                <w:szCs w:val="28"/>
-              </w:rPr>
-            </w:pPr>
-            <w:r>
-              <w:rPr>
-                <w:sz w:val="28"/>
-                <w:szCs w:val="28"/>
-              </w:rPr>
-              <w:t>*</w:t>
-            </w:r>
-          </w:p>
-        </w:tc>
-        <w:tc>
-          <w:tcPr>
-            <w:tcW w:w="1371" w:type="dxa"/>
-          </w:tcPr>
-          <w:p>
-            <w:pPr>
-              <w:rPr>
-                <w:sz w:val="28"/>
-              </w:rPr>
-            </w:pPr>
-          </w:p>
-        </w:tc>
-      </w:tr>
-      <w:tr>
-        <w:tc>
-          <w:tcPr>
-            <w:tcW w:w="1307" w:type="dxa"/>
-            <w:vMerge/>
-            <w:vAlign w:val="center"/>
-          </w:tcPr>
-          <w:p>
-            <w:pPr>
-              <w:rPr>
-                <w:sz w:val="28"/>
-              </w:rPr>
-            </w:pPr>
-          </w:p>
-        </w:tc>
-        <w:tc>
-          <w:tcPr>
-            <w:tcW w:w="2201" w:type="dxa"/>
-          </w:tcPr>
-          <w:p>
-            <w:pPr>
-              <w:rPr>
-                <w:sz w:val="28"/>
-                <w:szCs w:val="28"/>
-              </w:rPr>
-            </w:pPr>
-            <w:r>
-              <w:rPr>
-                <w:sz w:val="28"/>
-                <w:szCs w:val="28"/>
-              </w:rPr>
-              <w:t>número</w:t>
-            </w:r>
-          </w:p>
-        </w:tc>
-        <w:tc>
-          <w:tcPr>
-            <w:tcW w:w="1560" w:type="dxa"/>
-          </w:tcPr>
-          <w:p>
-            <w:pPr>
-              <w:rPr>
-                <w:sz w:val="28"/>
-                <w:szCs w:val="28"/>
-              </w:rPr>
-            </w:pPr>
-            <w:r>
-              <w:rPr>
-                <w:sz w:val="28"/>
-                <w:szCs w:val="28"/>
-              </w:rPr>
-              <w:t>inteiro</w:t>
-            </w:r>
-          </w:p>
-        </w:tc>
-        <w:tc>
-          <w:tcPr>
-            <w:tcW w:w="1340" w:type="dxa"/>
-          </w:tcPr>
-          <w:p>
-            <w:pPr>
-              <w:jc w:val="center"/>
-              <w:rPr>
-                <w:sz w:val="28"/>
-                <w:szCs w:val="28"/>
-              </w:rPr>
-            </w:pPr>
-          </w:p>
-        </w:tc>
-        <w:tc>
-          <w:tcPr>
-            <w:tcW w:w="1284" w:type="dxa"/>
-          </w:tcPr>
-          <w:p>
-            <w:pPr>
-              <w:jc w:val="center"/>
-              <w:rPr>
-                <w:sz w:val="28"/>
-              </w:rPr>
-            </w:pPr>
-          </w:p>
-        </w:tc>
-        <w:tc>
-          <w:tcPr>
-            <w:tcW w:w="1334" w:type="dxa"/>
-          </w:tcPr>
-          <w:p>
-            <w:pPr>
-              <w:jc w:val="center"/>
-              <w:rPr>
-                <w:sz w:val="28"/>
-                <w:szCs w:val="28"/>
-              </w:rPr>
-            </w:pPr>
-            <w:r>
-              <w:rPr>
-                <w:sz w:val="28"/>
-                <w:szCs w:val="28"/>
-              </w:rPr>
-              <w:t>*</w:t>
-            </w:r>
-          </w:p>
-        </w:tc>
-        <w:tc>
-          <w:tcPr>
-            <w:tcW w:w="1371" w:type="dxa"/>
-          </w:tcPr>
-          <w:p>
-            <w:pPr>
-              <w:rPr>
-                <w:sz w:val="28"/>
-              </w:rPr>
-            </w:pPr>
-          </w:p>
-        </w:tc>
-      </w:tr>
-      <w:tr>
-        <w:tc>
-          <w:tcPr>
-            <w:tcW w:w="1307" w:type="dxa"/>
-            <w:vMerge/>
-            <w:vAlign w:val="center"/>
-          </w:tcPr>
-          <w:p>
-            <w:pPr>
-              <w:rPr>
-                <w:sz w:val="28"/>
-              </w:rPr>
-            </w:pPr>
-          </w:p>
-        </w:tc>
-        <w:tc>
-          <w:tcPr>
-            <w:tcW w:w="2201" w:type="dxa"/>
-          </w:tcPr>
-          <w:p>
-            <w:pPr>
-              <w:rPr>
-                <w:sz w:val="28"/>
-                <w:szCs w:val="28"/>
-              </w:rPr>
-            </w:pPr>
-            <w:r>
-              <w:rPr>
-                <w:sz w:val="28"/>
-                <w:szCs w:val="28"/>
-              </w:rPr>
-              <w:t>cidade</w:t>
-            </w:r>
-          </w:p>
-        </w:tc>
-        <w:tc>
-          <w:tcPr>
-            <w:tcW w:w="1560" w:type="dxa"/>
-          </w:tcPr>
-          <w:p>
-            <w:pPr>
-              <w:rPr>
-                <w:sz w:val="28"/>
-                <w:szCs w:val="28"/>
-              </w:rPr>
-            </w:pPr>
-            <w:r>
-              <w:rPr>
-                <w:sz w:val="28"/>
-                <w:szCs w:val="28"/>
-              </w:rPr>
-              <w:t>char</w:t>
-            </w:r>
-          </w:p>
-        </w:tc>
-        <w:tc>
-          <w:tcPr>
-            <w:tcW w:w="1340" w:type="dxa"/>
-          </w:tcPr>
-          <w:p>
-            <w:pPr>
-              <w:jc w:val="center"/>
-              <w:rPr>
-                <w:sz w:val="28"/>
-                <w:szCs w:val="28"/>
-              </w:rPr>
-            </w:pPr>
-            <w:r>
-              <w:rPr>
-                <w:sz w:val="28"/>
-                <w:szCs w:val="28"/>
-              </w:rPr>
-              <w:t>40</w:t>
-            </w:r>
-          </w:p>
-        </w:tc>
-        <w:tc>
-          <w:tcPr>
-            <w:tcW w:w="1284" w:type="dxa"/>
-          </w:tcPr>
-          <w:p>
-            <w:pPr>
-              <w:jc w:val="center"/>
-              <w:rPr>
-                <w:sz w:val="28"/>
-              </w:rPr>
-            </w:pPr>
-          </w:p>
-        </w:tc>
-        <w:tc>
-          <w:tcPr>
-            <w:tcW w:w="1334" w:type="dxa"/>
-          </w:tcPr>
-          <w:p>
-            <w:pPr>
-              <w:jc w:val="center"/>
-              <w:rPr>
-                <w:sz w:val="28"/>
-                <w:szCs w:val="28"/>
-              </w:rPr>
-            </w:pPr>
-            <w:r>
-              <w:rPr>
-                <w:sz w:val="28"/>
-                <w:szCs w:val="28"/>
-              </w:rPr>
-              <w:t>*</w:t>
-            </w:r>
-          </w:p>
-        </w:tc>
-        <w:tc>
-          <w:tcPr>
-            <w:tcW w:w="1371" w:type="dxa"/>
-          </w:tcPr>
-          <w:p>
-            <w:pPr>
-              <w:rPr>
-                <w:sz w:val="28"/>
-              </w:rPr>
-            </w:pPr>
-          </w:p>
-        </w:tc>
-      </w:tr>
-      <w:tr>
-        <w:tc>
-          <w:tcPr>
-            <w:tcW w:w="1307" w:type="dxa"/>
-            <w:vMerge/>
-            <w:vAlign w:val="center"/>
-          </w:tcPr>
-          <w:p>
-            <w:pPr>
-              <w:rPr>
-                <w:sz w:val="28"/>
-              </w:rPr>
-            </w:pPr>
-          </w:p>
-        </w:tc>
-        <w:tc>
-          <w:tcPr>
-            <w:tcW w:w="2201" w:type="dxa"/>
-          </w:tcPr>
-          <w:p>
-            <w:pPr>
-              <w:rPr>
-                <w:sz w:val="28"/>
-                <w:szCs w:val="28"/>
-              </w:rPr>
-            </w:pPr>
-            <w:r>
-              <w:rPr>
-                <w:sz w:val="28"/>
-                <w:szCs w:val="28"/>
-              </w:rPr>
-              <w:t>bairro</w:t>
-            </w:r>
-          </w:p>
-        </w:tc>
-        <w:tc>
-          <w:tcPr>
-            <w:tcW w:w="1560" w:type="dxa"/>
-          </w:tcPr>
-          <w:p>
-            <w:pPr>
-              <w:rPr>
-                <w:sz w:val="28"/>
-                <w:szCs w:val="28"/>
-              </w:rPr>
-            </w:pPr>
-            <w:r>
-              <w:rPr>
-                <w:sz w:val="28"/>
-                <w:szCs w:val="28"/>
-              </w:rPr>
-              <w:t>char</w:t>
-            </w:r>
-          </w:p>
-        </w:tc>
-        <w:tc>
-          <w:tcPr>
-            <w:tcW w:w="1340" w:type="dxa"/>
-          </w:tcPr>
-          <w:p>
-            <w:pPr>
-              <w:jc w:val="center"/>
-              <w:rPr>
-                <w:sz w:val="28"/>
-                <w:szCs w:val="28"/>
-              </w:rPr>
-            </w:pPr>
-            <w:r>
-              <w:rPr>
-                <w:sz w:val="28"/>
-                <w:szCs w:val="28"/>
-              </w:rPr>
-              <w:t>40</w:t>
-            </w:r>
-          </w:p>
-        </w:tc>
-        <w:tc>
-          <w:tcPr>
-            <w:tcW w:w="1284" w:type="dxa"/>
-          </w:tcPr>
-          <w:p>
-            <w:pPr>
-              <w:jc w:val="center"/>
-              <w:rPr>
-                <w:sz w:val="28"/>
-              </w:rPr>
-            </w:pPr>
-          </w:p>
-        </w:tc>
-        <w:tc>
-          <w:tcPr>
-            <w:tcW w:w="1334" w:type="dxa"/>
-          </w:tcPr>
-          <w:p>
-            <w:pPr>
-              <w:jc w:val="center"/>
-              <w:rPr>
-                <w:sz w:val="28"/>
-                <w:szCs w:val="28"/>
-              </w:rPr>
-            </w:pPr>
-            <w:r>
-              <w:rPr>
-                <w:sz w:val="28"/>
-                <w:szCs w:val="28"/>
-              </w:rPr>
-              <w:t>*</w:t>
-            </w:r>
-          </w:p>
-        </w:tc>
-        <w:tc>
-          <w:tcPr>
-            <w:tcW w:w="1371" w:type="dxa"/>
-          </w:tcPr>
-          <w:p>
-            <w:pPr>
-              <w:rPr>
-                <w:sz w:val="28"/>
               </w:rPr>
             </w:pPr>
           </w:p>
@@ -3501,21 +2883,10 @@
         <w:tc>
           <w:tcPr>
             <w:tcW w:w="1307" w:type="dxa"/>
-            <w:vMerge w:val="restart"/>
+            <w:vMerge/>
             <w:vAlign w:val="center"/>
           </w:tcPr>
-          <w:p>
-            <w:pPr>
-              <w:spacing w:line="259" w:lineRule="auto"/>
-            </w:pPr>
-            <w:r>
-              <w:rPr>
-                <w:sz w:val="28"/>
-                <w:szCs w:val="28"/>
-              </w:rPr>
-              <w:t>Imóvel</w:t>
-            </w:r>
-          </w:p>
+          <w:p/>
         </w:tc>
         <w:tc>
           <w:tcPr>
@@ -3528,13 +2899,15 @@
                 <w:szCs w:val="28"/>
               </w:rPr>
             </w:pPr>
-            <w:r>
-              <w:rPr>
-                <w:sz w:val="28"/>
-                <w:szCs w:val="28"/>
-              </w:rPr>
-              <w:t>id</w:t>
-            </w:r>
+            <w:proofErr w:type="spellStart"/>
+            <w:r>
+              <w:rPr>
+                <w:sz w:val="28"/>
+                <w:szCs w:val="28"/>
+              </w:rPr>
+              <w:t>profissao</w:t>
+            </w:r>
+            <w:proofErr w:type="spellEnd"/>
           </w:p>
         </w:tc>
         <w:tc>
@@ -3553,6 +2926,607 @@
                 <w:sz w:val="28"/>
                 <w:szCs w:val="28"/>
               </w:rPr>
+              <w:t>char</w:t>
+            </w:r>
+          </w:p>
+        </w:tc>
+        <w:tc>
+          <w:tcPr>
+            <w:tcW w:w="1340" w:type="dxa"/>
+          </w:tcPr>
+          <w:p>
+            <w:pPr>
+              <w:jc w:val="center"/>
+              <w:rPr>
+                <w:sz w:val="28"/>
+                <w:szCs w:val="28"/>
+              </w:rPr>
+            </w:pPr>
+            <w:r>
+              <w:rPr>
+                <w:sz w:val="28"/>
+                <w:szCs w:val="28"/>
+              </w:rPr>
+              <w:t>30</w:t>
+            </w:r>
+          </w:p>
+        </w:tc>
+        <w:tc>
+          <w:tcPr>
+            <w:tcW w:w="1284" w:type="dxa"/>
+          </w:tcPr>
+          <w:p>
+            <w:pPr>
+              <w:jc w:val="center"/>
+              <w:rPr>
+                <w:sz w:val="28"/>
+                <w:szCs w:val="28"/>
+              </w:rPr>
+            </w:pPr>
+          </w:p>
+        </w:tc>
+        <w:tc>
+          <w:tcPr>
+            <w:tcW w:w="1334" w:type="dxa"/>
+          </w:tcPr>
+          <w:p>
+            <w:pPr>
+              <w:jc w:val="center"/>
+              <w:rPr>
+                <w:sz w:val="28"/>
+                <w:szCs w:val="28"/>
+              </w:rPr>
+            </w:pPr>
+          </w:p>
+        </w:tc>
+        <w:tc>
+          <w:tcPr>
+            <w:tcW w:w="1371" w:type="dxa"/>
+          </w:tcPr>
+          <w:p>
+            <w:pPr>
+              <w:rPr>
+                <w:sz w:val="28"/>
+                <w:szCs w:val="28"/>
+              </w:rPr>
+            </w:pPr>
+          </w:p>
+        </w:tc>
+      </w:tr>
+      <w:tr>
+        <w:tc>
+          <w:tcPr>
+            <w:tcW w:w="1307" w:type="dxa"/>
+            <w:vMerge/>
+            <w:vAlign w:val="center"/>
+          </w:tcPr>
+          <w:p>
+            <w:pPr>
+              <w:rPr>
+                <w:sz w:val="28"/>
+              </w:rPr>
+            </w:pPr>
+          </w:p>
+        </w:tc>
+        <w:tc>
+          <w:tcPr>
+            <w:tcW w:w="2201" w:type="dxa"/>
+          </w:tcPr>
+          <w:p>
+            <w:pPr>
+              <w:rPr>
+                <w:color w:val="EE0000"/>
+                <w:sz w:val="28"/>
+                <w:szCs w:val="28"/>
+              </w:rPr>
+            </w:pPr>
+            <w:proofErr w:type="spellStart"/>
+            <w:r>
+              <w:rPr>
+                <w:color w:val="EE0000"/>
+                <w:sz w:val="28"/>
+                <w:szCs w:val="28"/>
+              </w:rPr>
+              <w:t>nomeConjugue</w:t>
+            </w:r>
+            <w:proofErr w:type="spellEnd"/>
+          </w:p>
+        </w:tc>
+        <w:tc>
+          <w:tcPr>
+            <w:tcW w:w="1560" w:type="dxa"/>
+          </w:tcPr>
+          <w:p>
+            <w:pPr>
+              <w:rPr>
+                <w:sz w:val="28"/>
+                <w:szCs w:val="28"/>
+              </w:rPr>
+            </w:pPr>
+            <w:r>
+              <w:rPr>
+                <w:sz w:val="28"/>
+                <w:szCs w:val="28"/>
+              </w:rPr>
+              <w:t>char</w:t>
+            </w:r>
+          </w:p>
+        </w:tc>
+        <w:tc>
+          <w:tcPr>
+            <w:tcW w:w="1340" w:type="dxa"/>
+          </w:tcPr>
+          <w:p>
+            <w:pPr>
+              <w:jc w:val="center"/>
+              <w:rPr>
+                <w:sz w:val="28"/>
+                <w:szCs w:val="28"/>
+              </w:rPr>
+            </w:pPr>
+            <w:r>
+              <w:rPr>
+                <w:sz w:val="28"/>
+                <w:szCs w:val="28"/>
+              </w:rPr>
+              <w:t>60</w:t>
+            </w:r>
+          </w:p>
+        </w:tc>
+        <w:tc>
+          <w:tcPr>
+            <w:tcW w:w="1284" w:type="dxa"/>
+          </w:tcPr>
+          <w:p>
+            <w:pPr>
+              <w:jc w:val="center"/>
+              <w:rPr>
+                <w:sz w:val="28"/>
+              </w:rPr>
+            </w:pPr>
+          </w:p>
+        </w:tc>
+        <w:tc>
+          <w:tcPr>
+            <w:tcW w:w="1334" w:type="dxa"/>
+          </w:tcPr>
+          <w:p>
+            <w:pPr>
+              <w:jc w:val="center"/>
+              <w:rPr>
+                <w:sz w:val="28"/>
+                <w:szCs w:val="28"/>
+              </w:rPr>
+            </w:pPr>
+          </w:p>
+        </w:tc>
+        <w:tc>
+          <w:tcPr>
+            <w:tcW w:w="1371" w:type="dxa"/>
+          </w:tcPr>
+          <w:p>
+            <w:pPr>
+              <w:rPr>
+                <w:sz w:val="28"/>
+              </w:rPr>
+            </w:pPr>
+          </w:p>
+        </w:tc>
+      </w:tr>
+      <w:tr>
+        <w:tc>
+          <w:tcPr>
+            <w:tcW w:w="1307" w:type="dxa"/>
+            <w:vMerge/>
+            <w:vAlign w:val="center"/>
+          </w:tcPr>
+          <w:p>
+            <w:pPr>
+              <w:rPr>
+                <w:sz w:val="28"/>
+              </w:rPr>
+            </w:pPr>
+          </w:p>
+        </w:tc>
+        <w:tc>
+          <w:tcPr>
+            <w:tcW w:w="2201" w:type="dxa"/>
+          </w:tcPr>
+          <w:p>
+            <w:pPr>
+              <w:rPr>
+                <w:color w:val="EE0000"/>
+                <w:sz w:val="28"/>
+                <w:szCs w:val="28"/>
+              </w:rPr>
+            </w:pPr>
+            <w:r>
+              <w:rPr>
+                <w:sz w:val="28"/>
+                <w:szCs w:val="28"/>
+              </w:rPr>
+              <w:t>Cep</w:t>
+            </w:r>
+          </w:p>
+        </w:tc>
+        <w:tc>
+          <w:tcPr>
+            <w:tcW w:w="1560" w:type="dxa"/>
+          </w:tcPr>
+          <w:p>
+            <w:pPr>
+              <w:rPr>
+                <w:sz w:val="28"/>
+                <w:szCs w:val="28"/>
+              </w:rPr>
+            </w:pPr>
+            <w:r>
+              <w:rPr>
+                <w:sz w:val="28"/>
+                <w:szCs w:val="28"/>
+              </w:rPr>
+              <w:t>Char</w:t>
+            </w:r>
+          </w:p>
+        </w:tc>
+        <w:tc>
+          <w:tcPr>
+            <w:tcW w:w="1340" w:type="dxa"/>
+          </w:tcPr>
+          <w:p>
+            <w:pPr>
+              <w:jc w:val="center"/>
+              <w:rPr>
+                <w:sz w:val="28"/>
+                <w:szCs w:val="28"/>
+              </w:rPr>
+            </w:pPr>
+            <w:r>
+              <w:rPr>
+                <w:sz w:val="28"/>
+                <w:szCs w:val="28"/>
+              </w:rPr>
+              <w:t>8</w:t>
+            </w:r>
+          </w:p>
+        </w:tc>
+        <w:tc>
+          <w:tcPr>
+            <w:tcW w:w="1284" w:type="dxa"/>
+          </w:tcPr>
+          <w:p>
+            <w:pPr>
+              <w:jc w:val="center"/>
+              <w:rPr>
+                <w:sz w:val="28"/>
+              </w:rPr>
+            </w:pPr>
+          </w:p>
+        </w:tc>
+        <w:tc>
+          <w:tcPr>
+            <w:tcW w:w="1334" w:type="dxa"/>
+          </w:tcPr>
+          <w:p>
+            <w:pPr>
+              <w:jc w:val="center"/>
+              <w:rPr>
+                <w:sz w:val="28"/>
+                <w:szCs w:val="28"/>
+              </w:rPr>
+            </w:pPr>
+            <w:r>
+              <w:rPr>
+                <w:sz w:val="28"/>
+                <w:szCs w:val="28"/>
+              </w:rPr>
+              <w:t>*</w:t>
+            </w:r>
+          </w:p>
+        </w:tc>
+        <w:tc>
+          <w:tcPr>
+            <w:tcW w:w="1371" w:type="dxa"/>
+          </w:tcPr>
+          <w:p>
+            <w:pPr>
+              <w:rPr>
+                <w:sz w:val="28"/>
+              </w:rPr>
+            </w:pPr>
+          </w:p>
+        </w:tc>
+      </w:tr>
+      <w:tr>
+        <w:tc>
+          <w:tcPr>
+            <w:tcW w:w="1307" w:type="dxa"/>
+            <w:vMerge/>
+            <w:vAlign w:val="center"/>
+          </w:tcPr>
+          <w:p>
+            <w:pPr>
+              <w:rPr>
+                <w:sz w:val="28"/>
+              </w:rPr>
+            </w:pPr>
+          </w:p>
+        </w:tc>
+        <w:tc>
+          <w:tcPr>
+            <w:tcW w:w="2201" w:type="dxa"/>
+          </w:tcPr>
+          <w:p>
+            <w:pPr>
+              <w:rPr>
+                <w:sz w:val="28"/>
+                <w:szCs w:val="28"/>
+              </w:rPr>
+            </w:pPr>
+            <w:r>
+              <w:rPr>
+                <w:sz w:val="28"/>
+                <w:szCs w:val="28"/>
+              </w:rPr>
+              <w:t>Logradouro</w:t>
+            </w:r>
+          </w:p>
+        </w:tc>
+        <w:tc>
+          <w:tcPr>
+            <w:tcW w:w="1560" w:type="dxa"/>
+          </w:tcPr>
+          <w:p>
+            <w:pPr>
+              <w:rPr>
+                <w:sz w:val="28"/>
+                <w:szCs w:val="28"/>
+              </w:rPr>
+            </w:pPr>
+            <w:r>
+              <w:rPr>
+                <w:sz w:val="28"/>
+                <w:szCs w:val="28"/>
+              </w:rPr>
+              <w:t>char</w:t>
+            </w:r>
+          </w:p>
+        </w:tc>
+        <w:tc>
+          <w:tcPr>
+            <w:tcW w:w="1340" w:type="dxa"/>
+          </w:tcPr>
+          <w:p>
+            <w:pPr>
+              <w:jc w:val="center"/>
+              <w:rPr>
+                <w:sz w:val="28"/>
+                <w:szCs w:val="28"/>
+              </w:rPr>
+            </w:pPr>
+            <w:r>
+              <w:rPr>
+                <w:sz w:val="28"/>
+                <w:szCs w:val="28"/>
+              </w:rPr>
+              <w:t>60</w:t>
+            </w:r>
+          </w:p>
+        </w:tc>
+        <w:tc>
+          <w:tcPr>
+            <w:tcW w:w="1284" w:type="dxa"/>
+          </w:tcPr>
+          <w:p>
+            <w:pPr>
+              <w:jc w:val="center"/>
+              <w:rPr>
+                <w:sz w:val="28"/>
+              </w:rPr>
+            </w:pPr>
+          </w:p>
+        </w:tc>
+        <w:tc>
+          <w:tcPr>
+            <w:tcW w:w="1334" w:type="dxa"/>
+          </w:tcPr>
+          <w:p>
+            <w:pPr>
+              <w:jc w:val="center"/>
+              <w:rPr>
+                <w:sz w:val="28"/>
+                <w:szCs w:val="28"/>
+              </w:rPr>
+            </w:pPr>
+            <w:r>
+              <w:rPr>
+                <w:sz w:val="28"/>
+                <w:szCs w:val="28"/>
+              </w:rPr>
+              <w:t>*</w:t>
+            </w:r>
+          </w:p>
+        </w:tc>
+        <w:tc>
+          <w:tcPr>
+            <w:tcW w:w="1371" w:type="dxa"/>
+          </w:tcPr>
+          <w:p>
+            <w:pPr>
+              <w:rPr>
+                <w:sz w:val="28"/>
+              </w:rPr>
+            </w:pPr>
+          </w:p>
+        </w:tc>
+      </w:tr>
+      <w:tr>
+        <w:tc>
+          <w:tcPr>
+            <w:tcW w:w="1307" w:type="dxa"/>
+            <w:vMerge/>
+            <w:vAlign w:val="center"/>
+          </w:tcPr>
+          <w:p>
+            <w:pPr>
+              <w:rPr>
+                <w:sz w:val="28"/>
+              </w:rPr>
+            </w:pPr>
+          </w:p>
+        </w:tc>
+        <w:tc>
+          <w:tcPr>
+            <w:tcW w:w="2201" w:type="dxa"/>
+          </w:tcPr>
+          <w:p>
+            <w:pPr>
+              <w:rPr>
+                <w:sz w:val="28"/>
+                <w:szCs w:val="28"/>
+              </w:rPr>
+            </w:pPr>
+            <w:r>
+              <w:rPr>
+                <w:sz w:val="28"/>
+                <w:szCs w:val="28"/>
+              </w:rPr>
+              <w:t>UF</w:t>
+            </w:r>
+          </w:p>
+        </w:tc>
+        <w:tc>
+          <w:tcPr>
+            <w:tcW w:w="1560" w:type="dxa"/>
+          </w:tcPr>
+          <w:p>
+            <w:pPr>
+              <w:rPr>
+                <w:sz w:val="28"/>
+                <w:szCs w:val="28"/>
+              </w:rPr>
+            </w:pPr>
+            <w:r>
+              <w:rPr>
+                <w:sz w:val="28"/>
+                <w:szCs w:val="28"/>
+              </w:rPr>
+              <w:t>enumerado</w:t>
+            </w:r>
+          </w:p>
+        </w:tc>
+        <w:tc>
+          <w:tcPr>
+            <w:tcW w:w="1340" w:type="dxa"/>
+          </w:tcPr>
+          <w:p>
+            <w:pPr>
+              <w:jc w:val="center"/>
+              <w:rPr>
+                <w:sz w:val="28"/>
+                <w:szCs w:val="28"/>
+              </w:rPr>
+            </w:pPr>
+          </w:p>
+        </w:tc>
+        <w:tc>
+          <w:tcPr>
+            <w:tcW w:w="1284" w:type="dxa"/>
+          </w:tcPr>
+          <w:p>
+            <w:pPr>
+              <w:jc w:val="center"/>
+              <w:rPr>
+                <w:sz w:val="28"/>
+              </w:rPr>
+            </w:pPr>
+          </w:p>
+        </w:tc>
+        <w:tc>
+          <w:tcPr>
+            <w:tcW w:w="1334" w:type="dxa"/>
+          </w:tcPr>
+          <w:p>
+            <w:pPr>
+              <w:jc w:val="center"/>
+              <w:rPr>
+                <w:sz w:val="28"/>
+                <w:szCs w:val="28"/>
+              </w:rPr>
+            </w:pPr>
+            <w:r>
+              <w:rPr>
+                <w:sz w:val="28"/>
+                <w:szCs w:val="28"/>
+              </w:rPr>
+              <w:t>*</w:t>
+            </w:r>
+          </w:p>
+        </w:tc>
+        <w:tc>
+          <w:tcPr>
+            <w:tcW w:w="1371" w:type="dxa"/>
+          </w:tcPr>
+          <w:p>
+            <w:pPr>
+              <w:rPr>
+                <w:sz w:val="28"/>
+              </w:rPr>
+            </w:pPr>
+          </w:p>
+        </w:tc>
+      </w:tr>
+      <w:tr>
+        <w:tc>
+          <w:tcPr>
+            <w:tcW w:w="1307" w:type="dxa"/>
+            <w:vMerge/>
+            <w:vAlign w:val="center"/>
+          </w:tcPr>
+          <w:p>
+            <w:pPr>
+              <w:rPr>
+                <w:sz w:val="28"/>
+              </w:rPr>
+            </w:pPr>
+          </w:p>
+        </w:tc>
+        <w:tc>
+          <w:tcPr>
+            <w:tcW w:w="2201" w:type="dxa"/>
+          </w:tcPr>
+          <w:p>
+            <w:pPr>
+              <w:rPr>
+                <w:sz w:val="28"/>
+                <w:szCs w:val="28"/>
+              </w:rPr>
+            </w:pPr>
+            <w:r>
+              <w:rPr>
+                <w:sz w:val="28"/>
+                <w:szCs w:val="28"/>
+              </w:rPr>
+              <w:t>Número</w:t>
+            </w:r>
+          </w:p>
+        </w:tc>
+        <w:tc>
+          <w:tcPr>
+            <w:tcW w:w="1560" w:type="dxa"/>
+          </w:tcPr>
+          <w:p>
+            <w:pPr>
+              <w:rPr>
+                <w:sz w:val="28"/>
+                <w:szCs w:val="28"/>
+              </w:rPr>
+            </w:pPr>
+            <w:r>
+              <w:rPr>
+                <w:sz w:val="28"/>
+                <w:szCs w:val="28"/>
+              </w:rPr>
               <w:t>inteiro</w:t>
             </w:r>
           </w:p>
@@ -3566,6 +3540,7 @@
               <w:jc w:val="center"/>
               <w:rPr>
                 <w:sz w:val="28"/>
+                <w:szCs w:val="28"/>
               </w:rPr>
             </w:pPr>
           </w:p>
@@ -3579,6 +3554,19 @@
               <w:jc w:val="center"/>
               <w:rPr>
                 <w:sz w:val="28"/>
+              </w:rPr>
+            </w:pPr>
+          </w:p>
+        </w:tc>
+        <w:tc>
+          <w:tcPr>
+            <w:tcW w:w="1334" w:type="dxa"/>
+          </w:tcPr>
+          <w:p>
+            <w:pPr>
+              <w:jc w:val="center"/>
+              <w:rPr>
+                <w:sz w:val="28"/>
                 <w:szCs w:val="28"/>
               </w:rPr>
             </w:pPr>
@@ -3589,6 +3577,231 @@
               </w:rPr>
               <w:t>*</w:t>
             </w:r>
+          </w:p>
+        </w:tc>
+        <w:tc>
+          <w:tcPr>
+            <w:tcW w:w="1371" w:type="dxa"/>
+          </w:tcPr>
+          <w:p>
+            <w:pPr>
+              <w:rPr>
+                <w:sz w:val="28"/>
+              </w:rPr>
+            </w:pPr>
+          </w:p>
+        </w:tc>
+      </w:tr>
+      <w:tr>
+        <w:tc>
+          <w:tcPr>
+            <w:tcW w:w="1307" w:type="dxa"/>
+            <w:vMerge/>
+            <w:vAlign w:val="center"/>
+          </w:tcPr>
+          <w:p>
+            <w:pPr>
+              <w:rPr>
+                <w:sz w:val="28"/>
+              </w:rPr>
+            </w:pPr>
+          </w:p>
+        </w:tc>
+        <w:tc>
+          <w:tcPr>
+            <w:tcW w:w="2201" w:type="dxa"/>
+          </w:tcPr>
+          <w:p>
+            <w:pPr>
+              <w:rPr>
+                <w:sz w:val="28"/>
+                <w:szCs w:val="28"/>
+              </w:rPr>
+            </w:pPr>
+            <w:r>
+              <w:rPr>
+                <w:sz w:val="28"/>
+                <w:szCs w:val="28"/>
+              </w:rPr>
+              <w:t>Cidade</w:t>
+            </w:r>
+          </w:p>
+        </w:tc>
+        <w:tc>
+          <w:tcPr>
+            <w:tcW w:w="1560" w:type="dxa"/>
+          </w:tcPr>
+          <w:p>
+            <w:pPr>
+              <w:rPr>
+                <w:sz w:val="28"/>
+                <w:szCs w:val="28"/>
+              </w:rPr>
+            </w:pPr>
+            <w:r>
+              <w:rPr>
+                <w:sz w:val="28"/>
+                <w:szCs w:val="28"/>
+              </w:rPr>
+              <w:t>char</w:t>
+            </w:r>
+          </w:p>
+        </w:tc>
+        <w:tc>
+          <w:tcPr>
+            <w:tcW w:w="1340" w:type="dxa"/>
+          </w:tcPr>
+          <w:p>
+            <w:pPr>
+              <w:jc w:val="center"/>
+              <w:rPr>
+                <w:sz w:val="28"/>
+                <w:szCs w:val="28"/>
+              </w:rPr>
+            </w:pPr>
+            <w:r>
+              <w:rPr>
+                <w:sz w:val="28"/>
+                <w:szCs w:val="28"/>
+              </w:rPr>
+              <w:t>40</w:t>
+            </w:r>
+          </w:p>
+        </w:tc>
+        <w:tc>
+          <w:tcPr>
+            <w:tcW w:w="1284" w:type="dxa"/>
+          </w:tcPr>
+          <w:p>
+            <w:pPr>
+              <w:jc w:val="center"/>
+              <w:rPr>
+                <w:sz w:val="28"/>
+              </w:rPr>
+            </w:pPr>
+          </w:p>
+        </w:tc>
+        <w:tc>
+          <w:tcPr>
+            <w:tcW w:w="1334" w:type="dxa"/>
+          </w:tcPr>
+          <w:p>
+            <w:pPr>
+              <w:jc w:val="center"/>
+              <w:rPr>
+                <w:sz w:val="28"/>
+                <w:szCs w:val="28"/>
+              </w:rPr>
+            </w:pPr>
+            <w:r>
+              <w:rPr>
+                <w:sz w:val="28"/>
+                <w:szCs w:val="28"/>
+              </w:rPr>
+              <w:t>*</w:t>
+            </w:r>
+          </w:p>
+        </w:tc>
+        <w:tc>
+          <w:tcPr>
+            <w:tcW w:w="1371" w:type="dxa"/>
+          </w:tcPr>
+          <w:p>
+            <w:pPr>
+              <w:rPr>
+                <w:sz w:val="28"/>
+              </w:rPr>
+            </w:pPr>
+          </w:p>
+        </w:tc>
+      </w:tr>
+      <w:tr>
+        <w:tc>
+          <w:tcPr>
+            <w:tcW w:w="1307" w:type="dxa"/>
+            <w:vMerge/>
+            <w:vAlign w:val="center"/>
+          </w:tcPr>
+          <w:p>
+            <w:pPr>
+              <w:rPr>
+                <w:sz w:val="28"/>
+              </w:rPr>
+            </w:pPr>
+          </w:p>
+        </w:tc>
+        <w:tc>
+          <w:tcPr>
+            <w:tcW w:w="2201" w:type="dxa"/>
+          </w:tcPr>
+          <w:p>
+            <w:pPr>
+              <w:rPr>
+                <w:sz w:val="28"/>
+                <w:szCs w:val="28"/>
+              </w:rPr>
+            </w:pPr>
+            <w:r>
+              <w:rPr>
+                <w:sz w:val="28"/>
+                <w:szCs w:val="28"/>
+              </w:rPr>
+              <w:t>Bairro</w:t>
+            </w:r>
+          </w:p>
+        </w:tc>
+        <w:tc>
+          <w:tcPr>
+            <w:tcW w:w="1560" w:type="dxa"/>
+          </w:tcPr>
+          <w:p>
+            <w:pPr>
+              <w:rPr>
+                <w:sz w:val="28"/>
+                <w:szCs w:val="28"/>
+              </w:rPr>
+            </w:pPr>
+            <w:r>
+              <w:rPr>
+                <w:sz w:val="28"/>
+                <w:szCs w:val="28"/>
+              </w:rPr>
+              <w:t>char</w:t>
+            </w:r>
+          </w:p>
+        </w:tc>
+        <w:tc>
+          <w:tcPr>
+            <w:tcW w:w="1340" w:type="dxa"/>
+          </w:tcPr>
+          <w:p>
+            <w:pPr>
+              <w:jc w:val="center"/>
+              <w:rPr>
+                <w:sz w:val="28"/>
+                <w:szCs w:val="28"/>
+              </w:rPr>
+            </w:pPr>
+            <w:r>
+              <w:rPr>
+                <w:sz w:val="28"/>
+                <w:szCs w:val="28"/>
+              </w:rPr>
+              <w:t>40</w:t>
+            </w:r>
+          </w:p>
+        </w:tc>
+        <w:tc>
+          <w:tcPr>
+            <w:tcW w:w="1284" w:type="dxa"/>
+          </w:tcPr>
+          <w:p>
+            <w:pPr>
+              <w:jc w:val="center"/>
+              <w:rPr>
+                <w:sz w:val="28"/>
+              </w:rPr>
+            </w:pPr>
           </w:p>
         </w:tc>
         <w:tc>
@@ -3632,10 +3845,21 @@
         <w:tc>
           <w:tcPr>
             <w:tcW w:w="1307" w:type="dxa"/>
-            <w:vMerge/>
+            <w:vMerge w:val="restart"/>
             <w:vAlign w:val="center"/>
           </w:tcPr>
-          <w:p/>
+          <w:p>
+            <w:pPr>
+              <w:spacing w:line="259" w:lineRule="auto"/>
+            </w:pPr>
+            <w:r>
+              <w:rPr>
+                <w:sz w:val="28"/>
+                <w:szCs w:val="28"/>
+              </w:rPr>
+              <w:t>Imóvel</w:t>
+            </w:r>
+          </w:p>
         </w:tc>
         <w:tc>
           <w:tcPr>
@@ -3648,15 +3872,13 @@
                 <w:szCs w:val="28"/>
               </w:rPr>
             </w:pPr>
-            <w:proofErr w:type="spellStart"/>
-            <w:r>
-              <w:rPr>
-                <w:sz w:val="28"/>
-                <w:szCs w:val="28"/>
-              </w:rPr>
-              <w:t>idPropietario</w:t>
-            </w:r>
-            <w:proofErr w:type="spellEnd"/>
+            <w:r>
+              <w:rPr>
+                <w:sz w:val="28"/>
+                <w:szCs w:val="28"/>
+              </w:rPr>
+              <w:t>Id</w:t>
+            </w:r>
           </w:p>
         </w:tc>
         <w:tc>
@@ -3688,7 +3910,6 @@
               <w:jc w:val="center"/>
               <w:rPr>
                 <w:sz w:val="28"/>
-                <w:szCs w:val="28"/>
               </w:rPr>
             </w:pPr>
           </w:p>
@@ -3705,6 +3926,13 @@
                 <w:szCs w:val="28"/>
               </w:rPr>
             </w:pPr>
+            <w:r>
+              <w:rPr>
+                <w:sz w:val="28"/>
+                <w:szCs w:val="28"/>
+              </w:rPr>
+              <w:t>*</w:t>
+            </w:r>
           </w:p>
         </w:tc>
         <w:tc>
@@ -3736,7 +3964,6 @@
             <w:pPr>
               <w:rPr>
                 <w:sz w:val="28"/>
-                <w:szCs w:val="28"/>
               </w:rPr>
             </w:pPr>
           </w:p>
@@ -3771,7 +3998,7 @@
                 <w:sz w:val="28"/>
                 <w:szCs w:val="28"/>
               </w:rPr>
-              <w:t>idInquilino</w:t>
+              <w:t>idPropietario</w:t>
             </w:r>
             <w:proofErr w:type="spellEnd"/>
           </w:p>
@@ -3836,6 +4063,13 @@
                 <w:szCs w:val="28"/>
               </w:rPr>
             </w:pPr>
+            <w:r>
+              <w:rPr>
+                <w:sz w:val="28"/>
+                <w:szCs w:val="28"/>
+              </w:rPr>
+              <w:t>*</w:t>
+            </w:r>
           </w:p>
         </w:tc>
         <w:tc>
@@ -3860,14 +4094,9 @@
           <w:tcPr>
             <w:tcW w:w="1307" w:type="dxa"/>
             <w:vMerge/>
-          </w:tcPr>
-          <w:p>
-            <w:pPr>
-              <w:rPr>
-                <w:sz w:val="28"/>
-              </w:rPr>
-            </w:pPr>
-          </w:p>
+            <w:vAlign w:val="center"/>
+          </w:tcPr>
+          <w:p/>
         </w:tc>
         <w:tc>
           <w:tcPr>
@@ -3886,7 +4115,7 @@
                 <w:sz w:val="28"/>
                 <w:szCs w:val="28"/>
               </w:rPr>
-              <w:t>estaAlugado</w:t>
+              <w:t>idInquilino</w:t>
             </w:r>
             <w:proofErr w:type="spellEnd"/>
           </w:p>
@@ -3902,15 +4131,13 @@
                 <w:szCs w:val="28"/>
               </w:rPr>
             </w:pPr>
-            <w:proofErr w:type="spellStart"/>
-            <w:r>
-              <w:rPr>
-                <w:sz w:val="28"/>
-                <w:szCs w:val="28"/>
-              </w:rPr>
-              <w:t>boolean</w:t>
-            </w:r>
-            <w:proofErr w:type="spellEnd"/>
+            <w:r>
+              <w:rPr>
+                <w:sz w:val="28"/>
+                <w:szCs w:val="28"/>
+              </w:rPr>
+              <w:t>inteiro</w:t>
+            </w:r>
           </w:p>
         </w:tc>
         <w:tc>
@@ -3936,6 +4163,7 @@
               <w:jc w:val="center"/>
               <w:rPr>
                 <w:sz w:val="28"/>
+                <w:szCs w:val="28"/>
               </w:rPr>
             </w:pPr>
           </w:p>
@@ -3952,13 +4180,6 @@
                 <w:szCs w:val="28"/>
               </w:rPr>
             </w:pPr>
-            <w:r>
-              <w:rPr>
-                <w:sz w:val="28"/>
-                <w:szCs w:val="28"/>
-              </w:rPr>
-              <w:t>*</w:t>
-            </w:r>
           </w:p>
         </w:tc>
         <w:tc>
@@ -3969,6 +4190,7 @@
             <w:pPr>
               <w:rPr>
                 <w:sz w:val="28"/>
+                <w:szCs w:val="28"/>
               </w:rPr>
             </w:pPr>
           </w:p>
@@ -3982,9 +4204,14 @@
           <w:tcPr>
             <w:tcW w:w="1307" w:type="dxa"/>
             <w:vMerge/>
-            <w:vAlign w:val="center"/>
-          </w:tcPr>
-          <w:p/>
+          </w:tcPr>
+          <w:p>
+            <w:pPr>
+              <w:rPr>
+                <w:sz w:val="28"/>
+              </w:rPr>
+            </w:pPr>
+          </w:p>
         </w:tc>
         <w:tc>
           <w:tcPr>
@@ -3997,13 +4224,15 @@
                 <w:szCs w:val="28"/>
               </w:rPr>
             </w:pPr>
-            <w:r>
-              <w:rPr>
-                <w:sz w:val="28"/>
-                <w:szCs w:val="28"/>
-              </w:rPr>
-              <w:t>apelido</w:t>
-            </w:r>
+            <w:proofErr w:type="spellStart"/>
+            <w:r>
+              <w:rPr>
+                <w:sz w:val="28"/>
+                <w:szCs w:val="28"/>
+              </w:rPr>
+              <w:t>estaAlugado</w:t>
+            </w:r>
+            <w:proofErr w:type="spellEnd"/>
           </w:p>
         </w:tc>
         <w:tc>
@@ -4017,13 +4246,15 @@
                 <w:szCs w:val="28"/>
               </w:rPr>
             </w:pPr>
-            <w:r>
-              <w:rPr>
-                <w:sz w:val="28"/>
-                <w:szCs w:val="28"/>
-              </w:rPr>
-              <w:t>char</w:t>
-            </w:r>
+            <w:proofErr w:type="spellStart"/>
+            <w:r>
+              <w:rPr>
+                <w:sz w:val="28"/>
+                <w:szCs w:val="28"/>
+              </w:rPr>
+              <w:t>boolean</w:t>
+            </w:r>
+            <w:proofErr w:type="spellEnd"/>
           </w:p>
         </w:tc>
         <w:tc>
@@ -4038,13 +4269,6 @@
                 <w:szCs w:val="28"/>
               </w:rPr>
             </w:pPr>
-            <w:r>
-              <w:rPr>
-                <w:sz w:val="28"/>
-                <w:szCs w:val="28"/>
-              </w:rPr>
-              <w:t>40</w:t>
-            </w:r>
           </w:p>
         </w:tc>
         <w:tc>
@@ -4056,7 +4280,6 @@
               <w:jc w:val="center"/>
               <w:rPr>
                 <w:sz w:val="28"/>
-                <w:szCs w:val="28"/>
               </w:rPr>
             </w:pPr>
           </w:p>
@@ -4090,7 +4313,6 @@
             <w:pPr>
               <w:rPr>
                 <w:sz w:val="28"/>
-                <w:szCs w:val="28"/>
               </w:rPr>
             </w:pPr>
           </w:p>
@@ -4119,15 +4341,13 @@
                 <w:szCs w:val="28"/>
               </w:rPr>
             </w:pPr>
-            <w:proofErr w:type="spellStart"/>
-            <w:r>
-              <w:rPr>
-                <w:sz w:val="28"/>
-                <w:szCs w:val="28"/>
-              </w:rPr>
-              <w:t>valorAluguel</w:t>
-            </w:r>
-            <w:proofErr w:type="spellEnd"/>
+            <w:r>
+              <w:rPr>
+                <w:sz w:val="28"/>
+                <w:szCs w:val="28"/>
+              </w:rPr>
+              <w:t>Apelido</w:t>
+            </w:r>
           </w:p>
         </w:tc>
         <w:tc>
@@ -4146,7 +4366,7 @@
                 <w:sz w:val="28"/>
                 <w:szCs w:val="28"/>
               </w:rPr>
-              <w:t>inteiro</w:t>
+              <w:t>char</w:t>
             </w:r>
           </w:p>
         </w:tc>
@@ -4162,6 +4382,13 @@
                 <w:szCs w:val="28"/>
               </w:rPr>
             </w:pPr>
+            <w:r>
+              <w:rPr>
+                <w:sz w:val="28"/>
+                <w:szCs w:val="28"/>
+              </w:rPr>
+              <w:t>40</w:t>
+            </w:r>
           </w:p>
         </w:tc>
         <w:tc>
@@ -4236,13 +4463,15 @@
                 <w:szCs w:val="28"/>
               </w:rPr>
             </w:pPr>
-            <w:r>
-              <w:rPr>
-                <w:sz w:val="28"/>
-                <w:szCs w:val="28"/>
-              </w:rPr>
-              <w:t>logradouro</w:t>
-            </w:r>
+            <w:proofErr w:type="spellStart"/>
+            <w:r>
+              <w:rPr>
+                <w:sz w:val="28"/>
+                <w:szCs w:val="28"/>
+              </w:rPr>
+              <w:t>valorAluguel</w:t>
+            </w:r>
+            <w:proofErr w:type="spellEnd"/>
           </w:p>
         </w:tc>
         <w:tc>
@@ -4261,7 +4490,7 @@
                 <w:sz w:val="28"/>
                 <w:szCs w:val="28"/>
               </w:rPr>
-              <w:t>char</w:t>
+              <w:t>inteiro</w:t>
             </w:r>
           </w:p>
         </w:tc>
@@ -4277,13 +4506,6 @@
                 <w:szCs w:val="28"/>
               </w:rPr>
             </w:pPr>
-            <w:r>
-              <w:rPr>
-                <w:sz w:val="28"/>
-                <w:szCs w:val="28"/>
-              </w:rPr>
-              <w:t>60</w:t>
-            </w:r>
           </w:p>
         </w:tc>
         <w:tc>
@@ -4363,7 +4585,7 @@
                 <w:sz w:val="28"/>
                 <w:szCs w:val="28"/>
               </w:rPr>
-              <w:t>UF</w:t>
+              <w:t>Cep</w:t>
             </w:r>
           </w:p>
         </w:tc>
@@ -4383,7 +4605,7 @@
                 <w:sz w:val="28"/>
                 <w:szCs w:val="28"/>
               </w:rPr>
-              <w:t>enumerado</w:t>
+              <w:t>Char</w:t>
             </w:r>
           </w:p>
         </w:tc>
@@ -4399,6 +4621,13 @@
                 <w:szCs w:val="28"/>
               </w:rPr>
             </w:pPr>
+            <w:r>
+              <w:rPr>
+                <w:sz w:val="28"/>
+                <w:szCs w:val="28"/>
+              </w:rPr>
+              <w:t>8</w:t>
+            </w:r>
           </w:p>
         </w:tc>
         <w:tc>
@@ -4478,7 +4707,7 @@
                 <w:sz w:val="28"/>
                 <w:szCs w:val="28"/>
               </w:rPr>
-              <w:t>número</w:t>
+              <w:t>Logradouro</w:t>
             </w:r>
           </w:p>
         </w:tc>
@@ -4498,7 +4727,7 @@
                 <w:sz w:val="28"/>
                 <w:szCs w:val="28"/>
               </w:rPr>
-              <w:t>inteiro</w:t>
+              <w:t>char</w:t>
             </w:r>
           </w:p>
         </w:tc>
@@ -4514,6 +4743,13 @@
                 <w:szCs w:val="28"/>
               </w:rPr>
             </w:pPr>
+            <w:r>
+              <w:rPr>
+                <w:sz w:val="28"/>
+                <w:szCs w:val="28"/>
+              </w:rPr>
+              <w:t>60</w:t>
+            </w:r>
           </w:p>
         </w:tc>
         <w:tc>
@@ -4593,7 +4829,7 @@
                 <w:sz w:val="28"/>
                 <w:szCs w:val="28"/>
               </w:rPr>
-              <w:t>cidade</w:t>
+              <w:t>UF</w:t>
             </w:r>
           </w:p>
         </w:tc>
@@ -4613,7 +4849,7 @@
                 <w:sz w:val="28"/>
                 <w:szCs w:val="28"/>
               </w:rPr>
-              <w:t>char</w:t>
+              <w:t>enumerado</w:t>
             </w:r>
           </w:p>
         </w:tc>
@@ -4629,13 +4865,6 @@
                 <w:szCs w:val="28"/>
               </w:rPr>
             </w:pPr>
-            <w:r>
-              <w:rPr>
-                <w:sz w:val="28"/>
-                <w:szCs w:val="28"/>
-              </w:rPr>
-              <w:t>40</w:t>
-            </w:r>
           </w:p>
         </w:tc>
         <w:tc>
@@ -4715,7 +4944,244 @@
                 <w:sz w:val="28"/>
                 <w:szCs w:val="28"/>
               </w:rPr>
-              <w:t>bairro</w:t>
+              <w:t>Número</w:t>
+            </w:r>
+          </w:p>
+        </w:tc>
+        <w:tc>
+          <w:tcPr>
+            <w:tcW w:w="1560" w:type="dxa"/>
+          </w:tcPr>
+          <w:p>
+            <w:pPr>
+              <w:rPr>
+                <w:sz w:val="28"/>
+                <w:szCs w:val="28"/>
+              </w:rPr>
+            </w:pPr>
+            <w:r>
+              <w:rPr>
+                <w:sz w:val="28"/>
+                <w:szCs w:val="28"/>
+              </w:rPr>
+              <w:t>inteiro</w:t>
+            </w:r>
+          </w:p>
+        </w:tc>
+        <w:tc>
+          <w:tcPr>
+            <w:tcW w:w="1340" w:type="dxa"/>
+          </w:tcPr>
+          <w:p>
+            <w:pPr>
+              <w:jc w:val="center"/>
+              <w:rPr>
+                <w:sz w:val="28"/>
+                <w:szCs w:val="28"/>
+              </w:rPr>
+            </w:pPr>
+          </w:p>
+        </w:tc>
+        <w:tc>
+          <w:tcPr>
+            <w:tcW w:w="1284" w:type="dxa"/>
+          </w:tcPr>
+          <w:p>
+            <w:pPr>
+              <w:jc w:val="center"/>
+              <w:rPr>
+                <w:sz w:val="28"/>
+                <w:szCs w:val="28"/>
+              </w:rPr>
+            </w:pPr>
+          </w:p>
+        </w:tc>
+        <w:tc>
+          <w:tcPr>
+            <w:tcW w:w="1334" w:type="dxa"/>
+          </w:tcPr>
+          <w:p>
+            <w:pPr>
+              <w:jc w:val="center"/>
+              <w:rPr>
+                <w:sz w:val="28"/>
+                <w:szCs w:val="28"/>
+              </w:rPr>
+            </w:pPr>
+            <w:r>
+              <w:rPr>
+                <w:sz w:val="28"/>
+                <w:szCs w:val="28"/>
+              </w:rPr>
+              <w:t>*</w:t>
+            </w:r>
+          </w:p>
+        </w:tc>
+        <w:tc>
+          <w:tcPr>
+            <w:tcW w:w="1371" w:type="dxa"/>
+          </w:tcPr>
+          <w:p>
+            <w:pPr>
+              <w:rPr>
+                <w:sz w:val="28"/>
+                <w:szCs w:val="28"/>
+              </w:rPr>
+            </w:pPr>
+          </w:p>
+        </w:tc>
+      </w:tr>
+      <w:tr>
+        <w:trPr>
+          <w:trHeight w:val="300"/>
+        </w:trPr>
+        <w:tc>
+          <w:tcPr>
+            <w:tcW w:w="1307" w:type="dxa"/>
+            <w:vMerge/>
+            <w:vAlign w:val="center"/>
+          </w:tcPr>
+          <w:p/>
+        </w:tc>
+        <w:tc>
+          <w:tcPr>
+            <w:tcW w:w="2201" w:type="dxa"/>
+          </w:tcPr>
+          <w:p>
+            <w:pPr>
+              <w:rPr>
+                <w:sz w:val="28"/>
+                <w:szCs w:val="28"/>
+              </w:rPr>
+            </w:pPr>
+            <w:r>
+              <w:rPr>
+                <w:sz w:val="28"/>
+                <w:szCs w:val="28"/>
+              </w:rPr>
+              <w:t>Cidade</w:t>
+            </w:r>
+          </w:p>
+        </w:tc>
+        <w:tc>
+          <w:tcPr>
+            <w:tcW w:w="1560" w:type="dxa"/>
+          </w:tcPr>
+          <w:p>
+            <w:pPr>
+              <w:rPr>
+                <w:sz w:val="28"/>
+                <w:szCs w:val="28"/>
+              </w:rPr>
+            </w:pPr>
+            <w:r>
+              <w:rPr>
+                <w:sz w:val="28"/>
+                <w:szCs w:val="28"/>
+              </w:rPr>
+              <w:t>char</w:t>
+            </w:r>
+          </w:p>
+        </w:tc>
+        <w:tc>
+          <w:tcPr>
+            <w:tcW w:w="1340" w:type="dxa"/>
+          </w:tcPr>
+          <w:p>
+            <w:pPr>
+              <w:jc w:val="center"/>
+              <w:rPr>
+                <w:sz w:val="28"/>
+                <w:szCs w:val="28"/>
+              </w:rPr>
+            </w:pPr>
+            <w:r>
+              <w:rPr>
+                <w:sz w:val="28"/>
+                <w:szCs w:val="28"/>
+              </w:rPr>
+              <w:t>40</w:t>
+            </w:r>
+          </w:p>
+        </w:tc>
+        <w:tc>
+          <w:tcPr>
+            <w:tcW w:w="1284" w:type="dxa"/>
+          </w:tcPr>
+          <w:p>
+            <w:pPr>
+              <w:jc w:val="center"/>
+              <w:rPr>
+                <w:sz w:val="28"/>
+                <w:szCs w:val="28"/>
+              </w:rPr>
+            </w:pPr>
+          </w:p>
+        </w:tc>
+        <w:tc>
+          <w:tcPr>
+            <w:tcW w:w="1334" w:type="dxa"/>
+          </w:tcPr>
+          <w:p>
+            <w:pPr>
+              <w:jc w:val="center"/>
+              <w:rPr>
+                <w:sz w:val="28"/>
+                <w:szCs w:val="28"/>
+              </w:rPr>
+            </w:pPr>
+            <w:r>
+              <w:rPr>
+                <w:sz w:val="28"/>
+                <w:szCs w:val="28"/>
+              </w:rPr>
+              <w:t>*</w:t>
+            </w:r>
+          </w:p>
+        </w:tc>
+        <w:tc>
+          <w:tcPr>
+            <w:tcW w:w="1371" w:type="dxa"/>
+          </w:tcPr>
+          <w:p>
+            <w:pPr>
+              <w:rPr>
+                <w:sz w:val="28"/>
+                <w:szCs w:val="28"/>
+              </w:rPr>
+            </w:pPr>
+          </w:p>
+        </w:tc>
+      </w:tr>
+      <w:tr>
+        <w:trPr>
+          <w:trHeight w:val="300"/>
+        </w:trPr>
+        <w:tc>
+          <w:tcPr>
+            <w:tcW w:w="1307" w:type="dxa"/>
+            <w:vMerge/>
+            <w:vAlign w:val="center"/>
+          </w:tcPr>
+          <w:p/>
+        </w:tc>
+        <w:tc>
+          <w:tcPr>
+            <w:tcW w:w="2201" w:type="dxa"/>
+          </w:tcPr>
+          <w:p>
+            <w:pPr>
+              <w:rPr>
+                <w:sz w:val="28"/>
+                <w:szCs w:val="28"/>
+              </w:rPr>
+            </w:pPr>
+            <w:r>
+              <w:rPr>
+                <w:sz w:val="28"/>
+                <w:szCs w:val="28"/>
+              </w:rPr>
+              <w:t>Bairro</w:t>
             </w:r>
           </w:p>
         </w:tc>
@@ -5000,7 +5466,14 @@
                 <w:sz w:val="28"/>
                 <w:szCs w:val="28"/>
               </w:rPr>
-              <w:t>idImovel</w:t>
+              <w:t>i</w:t>
+            </w:r>
+            <w:r>
+              <w:rPr>
+                <w:sz w:val="28"/>
+                <w:szCs w:val="28"/>
+              </w:rPr>
+              <w:t>movel</w:t>
             </w:r>
             <w:proofErr w:type="spellEnd"/>
           </w:p>
@@ -5016,13 +5489,15 @@
                 <w:szCs w:val="28"/>
               </w:rPr>
             </w:pPr>
-            <w:r>
-              <w:rPr>
-                <w:sz w:val="28"/>
-                <w:szCs w:val="28"/>
-              </w:rPr>
-              <w:t>inteiro</w:t>
-            </w:r>
+            <w:proofErr w:type="spellStart"/>
+            <w:r>
+              <w:rPr>
+                <w:sz w:val="28"/>
+                <w:szCs w:val="28"/>
+              </w:rPr>
+              <w:t>Imovel</w:t>
+            </w:r>
+            <w:proofErr w:type="spellEnd"/>
           </w:p>
         </w:tc>
         <w:tc>
@@ -5136,7 +5611,14 @@
                 <w:sz w:val="28"/>
                 <w:szCs w:val="28"/>
               </w:rPr>
-              <w:t>char</w:t>
+              <w:t>C</w:t>
+            </w:r>
+            <w:r>
+              <w:rPr>
+                <w:sz w:val="28"/>
+                <w:szCs w:val="28"/>
+              </w:rPr>
+              <w:t>har</w:t>
             </w:r>
           </w:p>
         </w:tc>
@@ -5261,7 +5743,14 @@
                 <w:sz w:val="28"/>
                 <w:szCs w:val="28"/>
               </w:rPr>
-              <w:t>char</w:t>
+              <w:t>C</w:t>
+            </w:r>
+            <w:r>
+              <w:rPr>
+                <w:sz w:val="28"/>
+                <w:szCs w:val="28"/>
+              </w:rPr>
+              <w:t>har</w:t>
             </w:r>
           </w:p>
         </w:tc>
@@ -5490,14 +5979,7 @@
                 <w:sz w:val="28"/>
                 <w:szCs w:val="28"/>
               </w:rPr>
-              <w:t>data</w:t>
-            </w:r>
-            <w:r>
-              <w:rPr>
-                <w:sz w:val="28"/>
-                <w:szCs w:val="28"/>
-              </w:rPr>
-              <w:t>Resolucao</w:t>
+              <w:t>dataResolucao</w:t>
             </w:r>
             <w:proofErr w:type="spellEnd"/>
           </w:p>
@@ -5710,7 +6192,17 @@
             <w:vAlign w:val="center"/>
           </w:tcPr>
           <w:p>
-            <w:r>
+            <w:pPr>
+              <w:rPr>
+                <w:sz w:val="28"/>
+                <w:szCs w:val="28"/>
+              </w:rPr>
+            </w:pPr>
+            <w:r>
+              <w:rPr>
+                <w:sz w:val="28"/>
+                <w:szCs w:val="28"/>
+              </w:rPr>
               <w:t>Cobrança</w:t>
             </w:r>
           </w:p>
@@ -5751,7 +6243,14 @@
                 <w:sz w:val="28"/>
                 <w:szCs w:val="28"/>
               </w:rPr>
-              <w:t>inteiro</w:t>
+              <w:t>I</w:t>
+            </w:r>
+            <w:r>
+              <w:rPr>
+                <w:sz w:val="28"/>
+                <w:szCs w:val="28"/>
+              </w:rPr>
+              <w:t>nteiro</w:t>
             </w:r>
           </w:p>
         </w:tc>
@@ -5835,7 +6334,14 @@
             <w:vMerge/>
             <w:vAlign w:val="center"/>
           </w:tcPr>
-          <w:p/>
+          <w:p>
+            <w:pPr>
+              <w:rPr>
+                <w:sz w:val="28"/>
+                <w:szCs w:val="28"/>
+              </w:rPr>
+            </w:pPr>
+          </w:p>
         </w:tc>
         <w:tc>
           <w:tcPr>
@@ -5957,7 +6463,14 @@
             <w:vMerge/>
             <w:vAlign w:val="center"/>
           </w:tcPr>
-          <w:p/>
+          <w:p>
+            <w:pPr>
+              <w:rPr>
+                <w:sz w:val="28"/>
+                <w:szCs w:val="28"/>
+              </w:rPr>
+            </w:pPr>
+          </w:p>
         </w:tc>
         <w:tc>
           <w:tcPr>
@@ -5976,14 +6489,7 @@
                 <w:sz w:val="28"/>
                 <w:szCs w:val="28"/>
               </w:rPr>
-              <w:t>dataC</w:t>
-            </w:r>
-            <w:r>
-              <w:rPr>
-                <w:sz w:val="28"/>
-                <w:szCs w:val="28"/>
-              </w:rPr>
-              <w:t>obranca</w:t>
+              <w:t>dataCobranca</w:t>
             </w:r>
             <w:proofErr w:type="spellEnd"/>
           </w:p>
@@ -6081,7 +6587,14 @@
             <w:vMerge/>
             <w:vAlign w:val="center"/>
           </w:tcPr>
-          <w:p/>
+          <w:p>
+            <w:pPr>
+              <w:rPr>
+                <w:sz w:val="28"/>
+                <w:szCs w:val="28"/>
+              </w:rPr>
+            </w:pPr>
+          </w:p>
         </w:tc>
         <w:tc>
           <w:tcPr>
@@ -6191,7 +6704,14 @@
             <w:vMerge/>
             <w:vAlign w:val="center"/>
           </w:tcPr>
-          <w:p/>
+          <w:p>
+            <w:pPr>
+              <w:rPr>
+                <w:sz w:val="28"/>
+                <w:szCs w:val="28"/>
+              </w:rPr>
+            </w:pPr>
+          </w:p>
         </w:tc>
         <w:tc>
           <w:tcPr>
@@ -6210,7 +6730,7 @@
                 <w:sz w:val="28"/>
                 <w:szCs w:val="28"/>
               </w:rPr>
-              <w:t>idLocacao</w:t>
+              <w:t>Locacao</w:t>
             </w:r>
             <w:proofErr w:type="spellEnd"/>
           </w:p>
@@ -6226,13 +6746,15 @@
                 <w:szCs w:val="28"/>
               </w:rPr>
             </w:pPr>
-            <w:r>
-              <w:rPr>
-                <w:sz w:val="28"/>
-                <w:szCs w:val="28"/>
-              </w:rPr>
-              <w:t>inteiro</w:t>
-            </w:r>
+            <w:proofErr w:type="spellStart"/>
+            <w:r>
+              <w:rPr>
+                <w:sz w:val="28"/>
+                <w:szCs w:val="28"/>
+              </w:rPr>
+              <w:t>Locacao</w:t>
+            </w:r>
+            <w:proofErr w:type="spellEnd"/>
           </w:p>
         </w:tc>
         <w:tc>
@@ -6309,7 +6831,17 @@
             <w:vAlign w:val="center"/>
           </w:tcPr>
           <w:p>
-            <w:r>
+            <w:pPr>
+              <w:rPr>
+                <w:sz w:val="28"/>
+                <w:szCs w:val="28"/>
+              </w:rPr>
+            </w:pPr>
+            <w:r>
+              <w:rPr>
+                <w:sz w:val="28"/>
+                <w:szCs w:val="28"/>
+              </w:rPr>
               <w:t>Pagamento</w:t>
             </w:r>
           </w:p>
@@ -6434,7 +6966,14 @@
             <w:vMerge/>
             <w:vAlign w:val="center"/>
           </w:tcPr>
-          <w:p/>
+          <w:p>
+            <w:pPr>
+              <w:rPr>
+                <w:sz w:val="28"/>
+                <w:szCs w:val="28"/>
+              </w:rPr>
+            </w:pPr>
+          </w:p>
         </w:tc>
         <w:tc>
           <w:tcPr>
@@ -6556,7 +7095,14 @@
             <w:vMerge/>
             <w:vAlign w:val="center"/>
           </w:tcPr>
-          <w:p/>
+          <w:p>
+            <w:pPr>
+              <w:rPr>
+                <w:sz w:val="28"/>
+                <w:szCs w:val="28"/>
+              </w:rPr>
+            </w:pPr>
+          </w:p>
         </w:tc>
         <w:tc>
           <w:tcPr>
@@ -6673,7 +7219,14 @@
             <w:vMerge/>
             <w:vAlign w:val="center"/>
           </w:tcPr>
-          <w:p/>
+          <w:p>
+            <w:pPr>
+              <w:rPr>
+                <w:sz w:val="28"/>
+                <w:szCs w:val="28"/>
+              </w:rPr>
+            </w:pPr>
+          </w:p>
         </w:tc>
         <w:tc>
           <w:tcPr>
@@ -6692,14 +7245,14 @@
                 <w:sz w:val="28"/>
                 <w:szCs w:val="28"/>
               </w:rPr>
-              <w:t>id</w:t>
-            </w:r>
-            <w:r>
-              <w:rPr>
-                <w:sz w:val="28"/>
-                <w:szCs w:val="28"/>
-              </w:rPr>
-              <w:t>Cobranca</w:t>
+              <w:t>c</w:t>
+            </w:r>
+            <w:r>
+              <w:rPr>
+                <w:sz w:val="28"/>
+                <w:szCs w:val="28"/>
+              </w:rPr>
+              <w:t>obranca</w:t>
             </w:r>
             <w:proofErr w:type="spellEnd"/>
           </w:p>
@@ -6798,8 +7351,18 @@
             <w:vAlign w:val="center"/>
           </w:tcPr>
           <w:p>
+            <w:pPr>
+              <w:rPr>
+                <w:sz w:val="28"/>
+                <w:szCs w:val="28"/>
+              </w:rPr>
+            </w:pPr>
             <w:proofErr w:type="spellStart"/>
             <w:r>
+              <w:rPr>
+                <w:sz w:val="28"/>
+                <w:szCs w:val="28"/>
+              </w:rPr>
               <w:t>Locacao</w:t>
             </w:r>
             <w:proofErr w:type="spellEnd"/>
@@ -6925,7 +7488,14 @@
             <w:vMerge/>
             <w:vAlign w:val="center"/>
           </w:tcPr>
-          <w:p/>
+          <w:p>
+            <w:pPr>
+              <w:rPr>
+                <w:sz w:val="28"/>
+                <w:szCs w:val="28"/>
+              </w:rPr>
+            </w:pPr>
+          </w:p>
         </w:tc>
         <w:tc>
           <w:tcPr>
@@ -6944,14 +7514,7 @@
                 <w:sz w:val="28"/>
                 <w:szCs w:val="28"/>
               </w:rPr>
-              <w:t>valor</w:t>
-            </w:r>
-            <w:r>
-              <w:rPr>
-                <w:sz w:val="28"/>
-                <w:szCs w:val="28"/>
-              </w:rPr>
-              <w:t>Aluguel</w:t>
+              <w:t>valorAluguel</w:t>
             </w:r>
             <w:proofErr w:type="spellEnd"/>
           </w:p>
@@ -7056,7 +7619,14 @@
             <w:vMerge/>
             <w:vAlign w:val="center"/>
           </w:tcPr>
-          <w:p/>
+          <w:p>
+            <w:pPr>
+              <w:rPr>
+                <w:sz w:val="28"/>
+                <w:szCs w:val="28"/>
+              </w:rPr>
+            </w:pPr>
+          </w:p>
         </w:tc>
         <w:tc>
           <w:tcPr>
@@ -7075,14 +7645,7 @@
                 <w:sz w:val="28"/>
                 <w:szCs w:val="28"/>
               </w:rPr>
-              <w:t>data</w:t>
-            </w:r>
-            <w:r>
-              <w:rPr>
-                <w:sz w:val="28"/>
-                <w:szCs w:val="28"/>
-              </w:rPr>
-              <w:t>Inicio</w:t>
+              <w:t>dataInicio</w:t>
             </w:r>
             <w:proofErr w:type="spellEnd"/>
           </w:p>
@@ -7180,7 +7743,14 @@
             <w:vMerge/>
             <w:vAlign w:val="center"/>
           </w:tcPr>
-          <w:p/>
+          <w:p>
+            <w:pPr>
+              <w:rPr>
+                <w:sz w:val="28"/>
+                <w:szCs w:val="28"/>
+              </w:rPr>
+            </w:pPr>
+          </w:p>
         </w:tc>
         <w:tc>
           <w:tcPr>
@@ -7199,14 +7769,7 @@
                 <w:sz w:val="28"/>
                 <w:szCs w:val="28"/>
               </w:rPr>
-              <w:t>data</w:t>
-            </w:r>
-            <w:r>
-              <w:rPr>
-                <w:sz w:val="28"/>
-                <w:szCs w:val="28"/>
-              </w:rPr>
-              <w:t>Fim</w:t>
+              <w:t>dataFim</w:t>
             </w:r>
             <w:proofErr w:type="spellEnd"/>
           </w:p>
@@ -7304,7 +7867,14 @@
             <w:vMerge/>
             <w:vAlign w:val="center"/>
           </w:tcPr>
-          <w:p/>
+          <w:p>
+            <w:pPr>
+              <w:rPr>
+                <w:sz w:val="28"/>
+                <w:szCs w:val="28"/>
+              </w:rPr>
+            </w:pPr>
+          </w:p>
         </w:tc>
         <w:tc>
           <w:tcPr>
@@ -7323,7 +7893,7 @@
                 <w:sz w:val="28"/>
                 <w:szCs w:val="28"/>
               </w:rPr>
-              <w:t>idImovel</w:t>
+              <w:t>imovel</w:t>
             </w:r>
             <w:proofErr w:type="spellEnd"/>
           </w:p>
@@ -7339,13 +7909,15 @@
                 <w:szCs w:val="28"/>
               </w:rPr>
             </w:pPr>
-            <w:r>
-              <w:rPr>
-                <w:sz w:val="28"/>
-                <w:szCs w:val="28"/>
-              </w:rPr>
-              <w:t>inteiro</w:t>
-            </w:r>
+            <w:proofErr w:type="spellStart"/>
+            <w:r>
+              <w:rPr>
+                <w:sz w:val="28"/>
+                <w:szCs w:val="28"/>
+              </w:rPr>
+              <w:t>Imovel</w:t>
+            </w:r>
+            <w:proofErr w:type="spellEnd"/>
           </w:p>
         </w:tc>
         <w:tc>
@@ -7421,7 +7993,14 @@
             <w:vMerge/>
             <w:vAlign w:val="center"/>
           </w:tcPr>
-          <w:p/>
+          <w:p>
+            <w:pPr>
+              <w:rPr>
+                <w:sz w:val="28"/>
+                <w:szCs w:val="28"/>
+              </w:rPr>
+            </w:pPr>
+          </w:p>
         </w:tc>
         <w:tc>
           <w:tcPr>
@@ -7440,8 +8019,30 @@
                 <w:sz w:val="28"/>
                 <w:szCs w:val="28"/>
               </w:rPr>
-              <w:t>id</w:t>
-            </w:r>
+              <w:t>p</w:t>
+            </w:r>
+            <w:r>
+              <w:rPr>
+                <w:sz w:val="28"/>
+                <w:szCs w:val="28"/>
+              </w:rPr>
+              <w:t>ropietario</w:t>
+            </w:r>
+            <w:proofErr w:type="spellEnd"/>
+          </w:p>
+        </w:tc>
+        <w:tc>
+          <w:tcPr>
+            <w:tcW w:w="1560" w:type="dxa"/>
+          </w:tcPr>
+          <w:p>
+            <w:pPr>
+              <w:rPr>
+                <w:sz w:val="28"/>
+                <w:szCs w:val="28"/>
+              </w:rPr>
+            </w:pPr>
+            <w:proofErr w:type="spellStart"/>
             <w:r>
               <w:rPr>
                 <w:sz w:val="28"/>
@@ -7450,26 +8051,6 @@
               <w:t>Propietario</w:t>
             </w:r>
             <w:proofErr w:type="spellEnd"/>
-          </w:p>
-        </w:tc>
-        <w:tc>
-          <w:tcPr>
-            <w:tcW w:w="1560" w:type="dxa"/>
-          </w:tcPr>
-          <w:p>
-            <w:pPr>
-              <w:rPr>
-                <w:sz w:val="28"/>
-                <w:szCs w:val="28"/>
-              </w:rPr>
-            </w:pPr>
-            <w:r>
-              <w:rPr>
-                <w:sz w:val="28"/>
-                <w:szCs w:val="28"/>
-              </w:rPr>
-              <w:t>inteiro</w:t>
-            </w:r>
           </w:p>
         </w:tc>
         <w:tc>
@@ -7545,7 +8126,14 @@
             <w:vMerge/>
             <w:vAlign w:val="center"/>
           </w:tcPr>
-          <w:p/>
+          <w:p>
+            <w:pPr>
+              <w:rPr>
+                <w:sz w:val="28"/>
+                <w:szCs w:val="28"/>
+              </w:rPr>
+            </w:pPr>
+          </w:p>
         </w:tc>
         <w:tc>
           <w:tcPr>
@@ -7558,41 +8146,32 @@
                 <w:szCs w:val="28"/>
               </w:rPr>
             </w:pPr>
-            <w:proofErr w:type="spellStart"/>
-            <w:r>
-              <w:rPr>
-                <w:sz w:val="28"/>
-                <w:szCs w:val="28"/>
-              </w:rPr>
-              <w:t>id</w:t>
-            </w:r>
+            <w:r>
+              <w:rPr>
+                <w:sz w:val="28"/>
+                <w:szCs w:val="28"/>
+              </w:rPr>
+              <w:t>inquilino</w:t>
+            </w:r>
+          </w:p>
+        </w:tc>
+        <w:tc>
+          <w:tcPr>
+            <w:tcW w:w="1560" w:type="dxa"/>
+          </w:tcPr>
+          <w:p>
+            <w:pPr>
+              <w:rPr>
+                <w:sz w:val="28"/>
+                <w:szCs w:val="28"/>
+              </w:rPr>
+            </w:pPr>
             <w:r>
               <w:rPr>
                 <w:sz w:val="28"/>
                 <w:szCs w:val="28"/>
               </w:rPr>
               <w:t>Inquilino</w:t>
-            </w:r>
-            <w:proofErr w:type="spellEnd"/>
-          </w:p>
-        </w:tc>
-        <w:tc>
-          <w:tcPr>
-            <w:tcW w:w="1560" w:type="dxa"/>
-          </w:tcPr>
-          <w:p>
-            <w:pPr>
-              <w:rPr>
-                <w:sz w:val="28"/>
-                <w:szCs w:val="28"/>
-              </w:rPr>
-            </w:pPr>
-            <w:r>
-              <w:rPr>
-                <w:sz w:val="28"/>
-                <w:szCs w:val="28"/>
-              </w:rPr>
-              <w:t>inteiro</w:t>
             </w:r>
           </w:p>
         </w:tc>
@@ -7670,9 +8249,16 @@
             <w:vAlign w:val="center"/>
           </w:tcPr>
           <w:p>
-            <w:r>
-              <w:rPr>
-                <w:color w:val="EE0000"/>
+            <w:pPr>
+              <w:rPr>
+                <w:sz w:val="28"/>
+                <w:szCs w:val="28"/>
+              </w:rPr>
+            </w:pPr>
+            <w:r>
+              <w:rPr>
+                <w:sz w:val="28"/>
+                <w:szCs w:val="28"/>
               </w:rPr>
               <w:t>Contrato</w:t>
             </w:r>

</xml_diff>

<commit_message>
Revert "Resolvendo problemas indicados na monitoria 16/07"
</commit_message>
<xml_diff>
--- a/Requisitos/DD-Aluguel.docx
+++ b/Requisitos/DD-Aluguel.docx
@@ -400,14 +400,7 @@
                 <w:sz w:val="28"/>
                 <w:szCs w:val="28"/>
               </w:rPr>
-              <w:t>C</w:t>
-            </w:r>
-            <w:r>
-              <w:rPr>
-                <w:sz w:val="28"/>
-                <w:szCs w:val="28"/>
-              </w:rPr>
-              <w:t>har</w:t>
+              <w:t>char</w:t>
             </w:r>
           </w:p>
         </w:tc>
@@ -535,14 +528,7 @@
                 <w:sz w:val="28"/>
                 <w:szCs w:val="28"/>
               </w:rPr>
-              <w:t>C</w:t>
-            </w:r>
-            <w:r>
-              <w:rPr>
-                <w:sz w:val="28"/>
-                <w:szCs w:val="28"/>
-              </w:rPr>
-              <w:t>har</w:t>
+              <w:t>char</w:t>
             </w:r>
           </w:p>
         </w:tc>
@@ -665,14 +651,7 @@
                 <w:sz w:val="28"/>
                 <w:szCs w:val="28"/>
               </w:rPr>
-              <w:t>C</w:t>
-            </w:r>
-            <w:r>
-              <w:rPr>
-                <w:sz w:val="28"/>
-                <w:szCs w:val="28"/>
-              </w:rPr>
-              <w:t>har</w:t>
+              <w:t>char</w:t>
             </w:r>
           </w:p>
         </w:tc>
@@ -796,14 +775,7 @@
                 <w:sz w:val="28"/>
                 <w:szCs w:val="28"/>
               </w:rPr>
-              <w:t>C</w:t>
-            </w:r>
-            <w:r>
-              <w:rPr>
-                <w:sz w:val="28"/>
-                <w:szCs w:val="28"/>
-              </w:rPr>
-              <w:t>har</w:t>
+              <w:t>char</w:t>
             </w:r>
           </w:p>
         </w:tc>
@@ -925,14 +897,7 @@
                 <w:sz w:val="28"/>
                 <w:szCs w:val="28"/>
               </w:rPr>
-              <w:t>C</w:t>
-            </w:r>
-            <w:r>
-              <w:rPr>
-                <w:sz w:val="28"/>
-                <w:szCs w:val="28"/>
-              </w:rPr>
-              <w:t>har</w:t>
+              <w:t>char</w:t>
             </w:r>
           </w:p>
         </w:tc>
@@ -1167,14 +1132,7 @@
                 <w:sz w:val="28"/>
                 <w:szCs w:val="28"/>
               </w:rPr>
-              <w:t>C</w:t>
-            </w:r>
-            <w:r>
-              <w:rPr>
-                <w:sz w:val="28"/>
-                <w:szCs w:val="28"/>
-              </w:rPr>
-              <w:t>har</w:t>
+              <w:t>char</w:t>
             </w:r>
           </w:p>
         </w:tc>
@@ -1269,7 +1227,7 @@
                 <w:sz w:val="28"/>
                 <w:szCs w:val="28"/>
               </w:rPr>
-              <w:t>Cep</w:t>
+              <w:t>logradouro</w:t>
             </w:r>
           </w:p>
         </w:tc>
@@ -1289,7 +1247,7 @@
                 <w:sz w:val="28"/>
                 <w:szCs w:val="28"/>
               </w:rPr>
-              <w:t>Char</w:t>
+              <w:t>char</w:t>
             </w:r>
           </w:p>
         </w:tc>
@@ -1310,7 +1268,7 @@
                 <w:sz w:val="28"/>
                 <w:szCs w:val="28"/>
               </w:rPr>
-              <w:t>8</w:t>
+              <w:t>60</w:t>
             </w:r>
           </w:p>
         </w:tc>
@@ -1391,7 +1349,7 @@
                 <w:sz w:val="28"/>
                 <w:szCs w:val="28"/>
               </w:rPr>
-              <w:t>logradouro</w:t>
+              <w:t>UF</w:t>
             </w:r>
           </w:p>
         </w:tc>
@@ -1411,14 +1369,7 @@
                 <w:sz w:val="28"/>
                 <w:szCs w:val="28"/>
               </w:rPr>
-              <w:t>C</w:t>
-            </w:r>
-            <w:r>
-              <w:rPr>
-                <w:sz w:val="28"/>
-                <w:szCs w:val="28"/>
-              </w:rPr>
-              <w:t>har</w:t>
+              <w:t>enumerado</w:t>
             </w:r>
           </w:p>
         </w:tc>
@@ -1434,13 +1385,6 @@
                 <w:szCs w:val="28"/>
               </w:rPr>
             </w:pPr>
-            <w:r>
-              <w:rPr>
-                <w:sz w:val="28"/>
-                <w:szCs w:val="28"/>
-              </w:rPr>
-              <w:t>60</w:t>
-            </w:r>
           </w:p>
         </w:tc>
         <w:tc>
@@ -1520,7 +1464,7 @@
                 <w:sz w:val="28"/>
                 <w:szCs w:val="28"/>
               </w:rPr>
-              <w:t>UF</w:t>
+              <w:t>número</w:t>
             </w:r>
           </w:p>
         </w:tc>
@@ -1540,7 +1484,7 @@
                 <w:sz w:val="28"/>
                 <w:szCs w:val="28"/>
               </w:rPr>
-              <w:t>enumerado</w:t>
+              <w:t>inteiro</w:t>
             </w:r>
           </w:p>
         </w:tc>
@@ -1635,7 +1579,7 @@
                 <w:sz w:val="28"/>
                 <w:szCs w:val="28"/>
               </w:rPr>
-              <w:t>número</w:t>
+              <w:t>cidade</w:t>
             </w:r>
           </w:p>
         </w:tc>
@@ -1655,7 +1599,7 @@
                 <w:sz w:val="28"/>
                 <w:szCs w:val="28"/>
               </w:rPr>
-              <w:t>inteiro</w:t>
+              <w:t>char</w:t>
             </w:r>
           </w:p>
         </w:tc>
@@ -1671,6 +1615,13 @@
                 <w:szCs w:val="28"/>
               </w:rPr>
             </w:pPr>
+            <w:r>
+              <w:rPr>
+                <w:sz w:val="28"/>
+                <w:szCs w:val="28"/>
+              </w:rPr>
+              <w:t>40</w:t>
+            </w:r>
           </w:p>
         </w:tc>
         <w:tc>
@@ -1750,7 +1701,7 @@
                 <w:sz w:val="28"/>
                 <w:szCs w:val="28"/>
               </w:rPr>
-              <w:t>cidade</w:t>
+              <w:t>bairro</w:t>
             </w:r>
           </w:p>
         </w:tc>
@@ -1770,14 +1721,7 @@
                 <w:sz w:val="28"/>
                 <w:szCs w:val="28"/>
               </w:rPr>
-              <w:t>C</w:t>
-            </w:r>
-            <w:r>
-              <w:rPr>
-                <w:sz w:val="28"/>
-                <w:szCs w:val="28"/>
-              </w:rPr>
-              <w:t>har</w:t>
+              <w:t>char</w:t>
             </w:r>
           </w:p>
         </w:tc>
@@ -1846,6 +1790,134 @@
               <w:rPr>
                 <w:sz w:val="28"/>
                 <w:szCs w:val="28"/>
+              </w:rPr>
+            </w:pPr>
+          </w:p>
+        </w:tc>
+      </w:tr>
+      <w:tr>
+        <w:tc>
+          <w:tcPr>
+            <w:tcW w:w="1307" w:type="dxa"/>
+            <w:vMerge w:val="restart"/>
+            <w:vAlign w:val="center"/>
+          </w:tcPr>
+          <w:p>
+            <w:pPr>
+              <w:spacing w:line="259" w:lineRule="auto"/>
+            </w:pPr>
+            <w:r>
+              <w:rPr>
+                <w:sz w:val="28"/>
+                <w:szCs w:val="28"/>
+              </w:rPr>
+              <w:t>Inquilino</w:t>
+            </w:r>
+          </w:p>
+        </w:tc>
+        <w:tc>
+          <w:tcPr>
+            <w:tcW w:w="2201" w:type="dxa"/>
+          </w:tcPr>
+          <w:p>
+            <w:pPr>
+              <w:rPr>
+                <w:sz w:val="28"/>
+                <w:szCs w:val="28"/>
+              </w:rPr>
+            </w:pPr>
+            <w:r>
+              <w:rPr>
+                <w:sz w:val="28"/>
+                <w:szCs w:val="28"/>
+              </w:rPr>
+              <w:t>id</w:t>
+            </w:r>
+          </w:p>
+        </w:tc>
+        <w:tc>
+          <w:tcPr>
+            <w:tcW w:w="1560" w:type="dxa"/>
+          </w:tcPr>
+          <w:p>
+            <w:pPr>
+              <w:rPr>
+                <w:sz w:val="28"/>
+                <w:szCs w:val="28"/>
+              </w:rPr>
+            </w:pPr>
+            <w:r>
+              <w:rPr>
+                <w:sz w:val="28"/>
+                <w:szCs w:val="28"/>
+              </w:rPr>
+              <w:t>inteiro</w:t>
+            </w:r>
+          </w:p>
+        </w:tc>
+        <w:tc>
+          <w:tcPr>
+            <w:tcW w:w="1340" w:type="dxa"/>
+          </w:tcPr>
+          <w:p>
+            <w:pPr>
+              <w:jc w:val="center"/>
+              <w:rPr>
+                <w:sz w:val="28"/>
+              </w:rPr>
+            </w:pPr>
+          </w:p>
+        </w:tc>
+        <w:tc>
+          <w:tcPr>
+            <w:tcW w:w="1284" w:type="dxa"/>
+          </w:tcPr>
+          <w:p>
+            <w:pPr>
+              <w:jc w:val="center"/>
+              <w:rPr>
+                <w:sz w:val="28"/>
+                <w:szCs w:val="28"/>
+              </w:rPr>
+            </w:pPr>
+            <w:r>
+              <w:rPr>
+                <w:sz w:val="28"/>
+                <w:szCs w:val="28"/>
+              </w:rPr>
+              <w:t>*</w:t>
+            </w:r>
+          </w:p>
+        </w:tc>
+        <w:tc>
+          <w:tcPr>
+            <w:tcW w:w="1334" w:type="dxa"/>
+          </w:tcPr>
+          <w:p>
+            <w:pPr>
+              <w:jc w:val="center"/>
+              <w:rPr>
+                <w:sz w:val="28"/>
+                <w:szCs w:val="28"/>
+              </w:rPr>
+            </w:pPr>
+            <w:r>
+              <w:rPr>
+                <w:sz w:val="28"/>
+                <w:szCs w:val="28"/>
+              </w:rPr>
+              <w:t>*</w:t>
+            </w:r>
+          </w:p>
+        </w:tc>
+        <w:tc>
+          <w:tcPr>
+            <w:tcW w:w="1371" w:type="dxa"/>
+          </w:tcPr>
+          <w:p>
+            <w:pPr>
+              <w:rPr>
+                <w:sz w:val="28"/>
               </w:rPr>
             </w:pPr>
           </w:p>
@@ -1879,7 +1951,7 @@
                 <w:sz w:val="28"/>
                 <w:szCs w:val="28"/>
               </w:rPr>
-              <w:t>bairro</w:t>
+              <w:t>nome</w:t>
             </w:r>
           </w:p>
         </w:tc>
@@ -1899,14 +1971,7 @@
                 <w:sz w:val="28"/>
                 <w:szCs w:val="28"/>
               </w:rPr>
-              <w:t>C</w:t>
-            </w:r>
-            <w:r>
-              <w:rPr>
-                <w:sz w:val="28"/>
-                <w:szCs w:val="28"/>
-              </w:rPr>
-              <w:t>har</w:t>
+              <w:t>char</w:t>
             </w:r>
           </w:p>
         </w:tc>
@@ -1927,7 +1992,7 @@
                 <w:sz w:val="28"/>
                 <w:szCs w:val="28"/>
               </w:rPr>
-              <w:t>40</w:t>
+              <w:t>60</w:t>
             </w:r>
           </w:p>
         </w:tc>
@@ -1975,134 +2040,6 @@
               <w:rPr>
                 <w:sz w:val="28"/>
                 <w:szCs w:val="28"/>
-              </w:rPr>
-            </w:pPr>
-          </w:p>
-        </w:tc>
-      </w:tr>
-      <w:tr>
-        <w:tc>
-          <w:tcPr>
-            <w:tcW w:w="1307" w:type="dxa"/>
-            <w:vMerge w:val="restart"/>
-            <w:vAlign w:val="center"/>
-          </w:tcPr>
-          <w:p>
-            <w:pPr>
-              <w:spacing w:line="259" w:lineRule="auto"/>
-            </w:pPr>
-            <w:r>
-              <w:rPr>
-                <w:sz w:val="28"/>
-                <w:szCs w:val="28"/>
-              </w:rPr>
-              <w:t>Inquilino</w:t>
-            </w:r>
-          </w:p>
-        </w:tc>
-        <w:tc>
-          <w:tcPr>
-            <w:tcW w:w="2201" w:type="dxa"/>
-          </w:tcPr>
-          <w:p>
-            <w:pPr>
-              <w:rPr>
-                <w:sz w:val="28"/>
-                <w:szCs w:val="28"/>
-              </w:rPr>
-            </w:pPr>
-            <w:r>
-              <w:rPr>
-                <w:sz w:val="28"/>
-                <w:szCs w:val="28"/>
-              </w:rPr>
-              <w:t>id</w:t>
-            </w:r>
-          </w:p>
-        </w:tc>
-        <w:tc>
-          <w:tcPr>
-            <w:tcW w:w="1560" w:type="dxa"/>
-          </w:tcPr>
-          <w:p>
-            <w:pPr>
-              <w:rPr>
-                <w:sz w:val="28"/>
-                <w:szCs w:val="28"/>
-              </w:rPr>
-            </w:pPr>
-            <w:r>
-              <w:rPr>
-                <w:sz w:val="28"/>
-                <w:szCs w:val="28"/>
-              </w:rPr>
-              <w:t>inteiro</w:t>
-            </w:r>
-          </w:p>
-        </w:tc>
-        <w:tc>
-          <w:tcPr>
-            <w:tcW w:w="1340" w:type="dxa"/>
-          </w:tcPr>
-          <w:p>
-            <w:pPr>
-              <w:jc w:val="center"/>
-              <w:rPr>
-                <w:sz w:val="28"/>
-              </w:rPr>
-            </w:pPr>
-          </w:p>
-        </w:tc>
-        <w:tc>
-          <w:tcPr>
-            <w:tcW w:w="1284" w:type="dxa"/>
-          </w:tcPr>
-          <w:p>
-            <w:pPr>
-              <w:jc w:val="center"/>
-              <w:rPr>
-                <w:sz w:val="28"/>
-                <w:szCs w:val="28"/>
-              </w:rPr>
-            </w:pPr>
-            <w:r>
-              <w:rPr>
-                <w:sz w:val="28"/>
-                <w:szCs w:val="28"/>
-              </w:rPr>
-              <w:t>*</w:t>
-            </w:r>
-          </w:p>
-        </w:tc>
-        <w:tc>
-          <w:tcPr>
-            <w:tcW w:w="1334" w:type="dxa"/>
-          </w:tcPr>
-          <w:p>
-            <w:pPr>
-              <w:jc w:val="center"/>
-              <w:rPr>
-                <w:sz w:val="28"/>
-                <w:szCs w:val="28"/>
-              </w:rPr>
-            </w:pPr>
-            <w:r>
-              <w:rPr>
-                <w:sz w:val="28"/>
-                <w:szCs w:val="28"/>
-              </w:rPr>
-              <w:t>*</w:t>
-            </w:r>
-          </w:p>
-        </w:tc>
-        <w:tc>
-          <w:tcPr>
-            <w:tcW w:w="1371" w:type="dxa"/>
-          </w:tcPr>
-          <w:p>
-            <w:pPr>
-              <w:rPr>
-                <w:sz w:val="28"/>
               </w:rPr>
             </w:pPr>
           </w:p>
@@ -2131,13 +2068,15 @@
                 <w:szCs w:val="28"/>
               </w:rPr>
             </w:pPr>
-            <w:r>
-              <w:rPr>
-                <w:sz w:val="28"/>
-                <w:szCs w:val="28"/>
-              </w:rPr>
-              <w:t>nome</w:t>
-            </w:r>
+            <w:proofErr w:type="spellStart"/>
+            <w:r>
+              <w:rPr>
+                <w:sz w:val="28"/>
+                <w:szCs w:val="28"/>
+              </w:rPr>
+              <w:t>cpf</w:t>
+            </w:r>
+            <w:proofErr w:type="spellEnd"/>
           </w:p>
         </w:tc>
         <w:tc>
@@ -2156,14 +2095,7 @@
                 <w:sz w:val="28"/>
                 <w:szCs w:val="28"/>
               </w:rPr>
-              <w:t>C</w:t>
-            </w:r>
-            <w:r>
-              <w:rPr>
-                <w:sz w:val="28"/>
-                <w:szCs w:val="28"/>
-              </w:rPr>
-              <w:t>har</w:t>
+              <w:t>char</w:t>
             </w:r>
           </w:p>
         </w:tc>
@@ -2184,7 +2116,7 @@
                 <w:sz w:val="28"/>
                 <w:szCs w:val="28"/>
               </w:rPr>
-              <w:t>60</w:t>
+              <w:t>11</w:t>
             </w:r>
           </w:p>
         </w:tc>
@@ -2266,7 +2198,7 @@
                 <w:sz w:val="28"/>
                 <w:szCs w:val="28"/>
               </w:rPr>
-              <w:t>cpf</w:t>
+              <w:t>rg</w:t>
             </w:r>
             <w:proofErr w:type="spellEnd"/>
           </w:p>
@@ -2287,14 +2219,7 @@
                 <w:sz w:val="28"/>
                 <w:szCs w:val="28"/>
               </w:rPr>
-              <w:t>C</w:t>
-            </w:r>
-            <w:r>
-              <w:rPr>
-                <w:sz w:val="28"/>
-                <w:szCs w:val="28"/>
-              </w:rPr>
-              <w:t>har</w:t>
+              <w:t>char</w:t>
             </w:r>
           </w:p>
         </w:tc>
@@ -2315,7 +2240,7 @@
                 <w:sz w:val="28"/>
                 <w:szCs w:val="28"/>
               </w:rPr>
-              <w:t>11</w:t>
+              <w:t>10</w:t>
             </w:r>
           </w:p>
         </w:tc>
@@ -2397,7 +2322,7 @@
                 <w:sz w:val="28"/>
                 <w:szCs w:val="28"/>
               </w:rPr>
-              <w:t>rg</w:t>
+              <w:t>email</w:t>
             </w:r>
             <w:proofErr w:type="spellEnd"/>
           </w:p>
@@ -2418,14 +2343,7 @@
                 <w:sz w:val="28"/>
                 <w:szCs w:val="28"/>
               </w:rPr>
-              <w:t>C</w:t>
-            </w:r>
-            <w:r>
-              <w:rPr>
-                <w:sz w:val="28"/>
-                <w:szCs w:val="28"/>
-              </w:rPr>
-              <w:t>har</w:t>
+              <w:t>char</w:t>
             </w:r>
           </w:p>
         </w:tc>
@@ -2446,7 +2364,7 @@
                 <w:sz w:val="28"/>
                 <w:szCs w:val="28"/>
               </w:rPr>
-              <w:t>10</w:t>
+              <w:t>60</w:t>
             </w:r>
           </w:p>
         </w:tc>
@@ -2522,15 +2440,13 @@
                 <w:szCs w:val="28"/>
               </w:rPr>
             </w:pPr>
-            <w:proofErr w:type="spellStart"/>
-            <w:r>
-              <w:rPr>
-                <w:sz w:val="28"/>
-                <w:szCs w:val="28"/>
-              </w:rPr>
-              <w:t>email</w:t>
-            </w:r>
-            <w:proofErr w:type="spellEnd"/>
+            <w:r>
+              <w:rPr>
+                <w:sz w:val="28"/>
+                <w:szCs w:val="28"/>
+              </w:rPr>
+              <w:t>telefone</w:t>
+            </w:r>
           </w:p>
         </w:tc>
         <w:tc>
@@ -2549,14 +2465,7 @@
                 <w:sz w:val="28"/>
                 <w:szCs w:val="28"/>
               </w:rPr>
-              <w:t>C</w:t>
-            </w:r>
-            <w:r>
-              <w:rPr>
-                <w:sz w:val="28"/>
-                <w:szCs w:val="28"/>
-              </w:rPr>
-              <w:t>har</w:t>
+              <w:t>char</w:t>
             </w:r>
           </w:p>
         </w:tc>
@@ -2577,7 +2486,7 @@
                 <w:sz w:val="28"/>
                 <w:szCs w:val="28"/>
               </w:rPr>
-              <w:t>60</w:t>
+              <w:t>11</w:t>
             </w:r>
           </w:p>
         </w:tc>
@@ -2653,13 +2562,15 @@
                 <w:szCs w:val="28"/>
               </w:rPr>
             </w:pPr>
-            <w:r>
-              <w:rPr>
-                <w:sz w:val="28"/>
-                <w:szCs w:val="28"/>
-              </w:rPr>
-              <w:t>telefone</w:t>
-            </w:r>
+            <w:proofErr w:type="spellStart"/>
+            <w:r>
+              <w:rPr>
+                <w:sz w:val="28"/>
+                <w:szCs w:val="28"/>
+              </w:rPr>
+              <w:t>estadoCivil</w:t>
+            </w:r>
+            <w:proofErr w:type="spellEnd"/>
           </w:p>
         </w:tc>
         <w:tc>
@@ -2678,14 +2589,7 @@
                 <w:sz w:val="28"/>
                 <w:szCs w:val="28"/>
               </w:rPr>
-              <w:t>C</w:t>
-            </w:r>
-            <w:r>
-              <w:rPr>
-                <w:sz w:val="28"/>
-                <w:szCs w:val="28"/>
-              </w:rPr>
-              <w:t>har</w:t>
+              <w:t>enumerado</w:t>
             </w:r>
           </w:p>
         </w:tc>
@@ -2701,13 +2605,6 @@
                 <w:szCs w:val="28"/>
               </w:rPr>
             </w:pPr>
-            <w:r>
-              <w:rPr>
-                <w:sz w:val="28"/>
-                <w:szCs w:val="28"/>
-              </w:rPr>
-              <w:t>11</w:t>
-            </w:r>
           </w:p>
         </w:tc>
         <w:tc>
@@ -2788,7 +2685,7 @@
                 <w:sz w:val="28"/>
                 <w:szCs w:val="28"/>
               </w:rPr>
-              <w:t>estadoCivil</w:t>
+              <w:t>profissao</w:t>
             </w:r>
             <w:proofErr w:type="spellEnd"/>
           </w:p>
@@ -2809,6 +2706,367 @@
                 <w:sz w:val="28"/>
                 <w:szCs w:val="28"/>
               </w:rPr>
+              <w:t>char</w:t>
+            </w:r>
+          </w:p>
+        </w:tc>
+        <w:tc>
+          <w:tcPr>
+            <w:tcW w:w="1340" w:type="dxa"/>
+          </w:tcPr>
+          <w:p>
+            <w:pPr>
+              <w:jc w:val="center"/>
+              <w:rPr>
+                <w:sz w:val="28"/>
+                <w:szCs w:val="28"/>
+              </w:rPr>
+            </w:pPr>
+            <w:r>
+              <w:rPr>
+                <w:sz w:val="28"/>
+                <w:szCs w:val="28"/>
+              </w:rPr>
+              <w:t>30</w:t>
+            </w:r>
+          </w:p>
+        </w:tc>
+        <w:tc>
+          <w:tcPr>
+            <w:tcW w:w="1284" w:type="dxa"/>
+          </w:tcPr>
+          <w:p>
+            <w:pPr>
+              <w:jc w:val="center"/>
+              <w:rPr>
+                <w:sz w:val="28"/>
+                <w:szCs w:val="28"/>
+              </w:rPr>
+            </w:pPr>
+          </w:p>
+        </w:tc>
+        <w:tc>
+          <w:tcPr>
+            <w:tcW w:w="1334" w:type="dxa"/>
+          </w:tcPr>
+          <w:p>
+            <w:pPr>
+              <w:jc w:val="center"/>
+              <w:rPr>
+                <w:sz w:val="28"/>
+                <w:szCs w:val="28"/>
+              </w:rPr>
+            </w:pPr>
+          </w:p>
+        </w:tc>
+        <w:tc>
+          <w:tcPr>
+            <w:tcW w:w="1371" w:type="dxa"/>
+          </w:tcPr>
+          <w:p>
+            <w:pPr>
+              <w:rPr>
+                <w:sz w:val="28"/>
+                <w:szCs w:val="28"/>
+              </w:rPr>
+            </w:pPr>
+          </w:p>
+        </w:tc>
+      </w:tr>
+      <w:tr>
+        <w:tc>
+          <w:tcPr>
+            <w:tcW w:w="1307" w:type="dxa"/>
+            <w:vMerge/>
+            <w:vAlign w:val="center"/>
+          </w:tcPr>
+          <w:p>
+            <w:pPr>
+              <w:rPr>
+                <w:sz w:val="28"/>
+              </w:rPr>
+            </w:pPr>
+          </w:p>
+        </w:tc>
+        <w:tc>
+          <w:tcPr>
+            <w:tcW w:w="2201" w:type="dxa"/>
+          </w:tcPr>
+          <w:p>
+            <w:pPr>
+              <w:rPr>
+                <w:color w:val="EE0000"/>
+                <w:sz w:val="28"/>
+                <w:szCs w:val="28"/>
+              </w:rPr>
+            </w:pPr>
+            <w:proofErr w:type="spellStart"/>
+            <w:r>
+              <w:rPr>
+                <w:color w:val="EE0000"/>
+                <w:sz w:val="28"/>
+                <w:szCs w:val="28"/>
+              </w:rPr>
+              <w:t>nomeConjugue</w:t>
+            </w:r>
+            <w:proofErr w:type="spellEnd"/>
+          </w:p>
+        </w:tc>
+        <w:tc>
+          <w:tcPr>
+            <w:tcW w:w="1560" w:type="dxa"/>
+          </w:tcPr>
+          <w:p>
+            <w:pPr>
+              <w:rPr>
+                <w:sz w:val="28"/>
+                <w:szCs w:val="28"/>
+              </w:rPr>
+            </w:pPr>
+            <w:r>
+              <w:rPr>
+                <w:sz w:val="28"/>
+                <w:szCs w:val="28"/>
+              </w:rPr>
+              <w:t>char</w:t>
+            </w:r>
+          </w:p>
+        </w:tc>
+        <w:tc>
+          <w:tcPr>
+            <w:tcW w:w="1340" w:type="dxa"/>
+          </w:tcPr>
+          <w:p>
+            <w:pPr>
+              <w:jc w:val="center"/>
+              <w:rPr>
+                <w:sz w:val="28"/>
+                <w:szCs w:val="28"/>
+              </w:rPr>
+            </w:pPr>
+            <w:r>
+              <w:rPr>
+                <w:sz w:val="28"/>
+                <w:szCs w:val="28"/>
+              </w:rPr>
+              <w:t>60</w:t>
+            </w:r>
+          </w:p>
+        </w:tc>
+        <w:tc>
+          <w:tcPr>
+            <w:tcW w:w="1284" w:type="dxa"/>
+          </w:tcPr>
+          <w:p>
+            <w:pPr>
+              <w:jc w:val="center"/>
+              <w:rPr>
+                <w:sz w:val="28"/>
+              </w:rPr>
+            </w:pPr>
+          </w:p>
+        </w:tc>
+        <w:tc>
+          <w:tcPr>
+            <w:tcW w:w="1334" w:type="dxa"/>
+          </w:tcPr>
+          <w:p>
+            <w:pPr>
+              <w:jc w:val="center"/>
+              <w:rPr>
+                <w:sz w:val="28"/>
+                <w:szCs w:val="28"/>
+              </w:rPr>
+            </w:pPr>
+          </w:p>
+        </w:tc>
+        <w:tc>
+          <w:tcPr>
+            <w:tcW w:w="1371" w:type="dxa"/>
+          </w:tcPr>
+          <w:p>
+            <w:pPr>
+              <w:rPr>
+                <w:sz w:val="28"/>
+              </w:rPr>
+            </w:pPr>
+          </w:p>
+        </w:tc>
+      </w:tr>
+      <w:tr>
+        <w:tc>
+          <w:tcPr>
+            <w:tcW w:w="1307" w:type="dxa"/>
+            <w:vMerge/>
+            <w:vAlign w:val="center"/>
+          </w:tcPr>
+          <w:p>
+            <w:pPr>
+              <w:rPr>
+                <w:sz w:val="28"/>
+              </w:rPr>
+            </w:pPr>
+          </w:p>
+        </w:tc>
+        <w:tc>
+          <w:tcPr>
+            <w:tcW w:w="2201" w:type="dxa"/>
+          </w:tcPr>
+          <w:p>
+            <w:pPr>
+              <w:rPr>
+                <w:sz w:val="28"/>
+                <w:szCs w:val="28"/>
+              </w:rPr>
+            </w:pPr>
+            <w:r>
+              <w:rPr>
+                <w:sz w:val="28"/>
+                <w:szCs w:val="28"/>
+              </w:rPr>
+              <w:t>logradouro</w:t>
+            </w:r>
+          </w:p>
+        </w:tc>
+        <w:tc>
+          <w:tcPr>
+            <w:tcW w:w="1560" w:type="dxa"/>
+          </w:tcPr>
+          <w:p>
+            <w:pPr>
+              <w:rPr>
+                <w:sz w:val="28"/>
+                <w:szCs w:val="28"/>
+              </w:rPr>
+            </w:pPr>
+            <w:r>
+              <w:rPr>
+                <w:sz w:val="28"/>
+                <w:szCs w:val="28"/>
+              </w:rPr>
+              <w:t>char</w:t>
+            </w:r>
+          </w:p>
+        </w:tc>
+        <w:tc>
+          <w:tcPr>
+            <w:tcW w:w="1340" w:type="dxa"/>
+          </w:tcPr>
+          <w:p>
+            <w:pPr>
+              <w:jc w:val="center"/>
+              <w:rPr>
+                <w:sz w:val="28"/>
+                <w:szCs w:val="28"/>
+              </w:rPr>
+            </w:pPr>
+            <w:r>
+              <w:rPr>
+                <w:sz w:val="28"/>
+                <w:szCs w:val="28"/>
+              </w:rPr>
+              <w:t>60</w:t>
+            </w:r>
+          </w:p>
+        </w:tc>
+        <w:tc>
+          <w:tcPr>
+            <w:tcW w:w="1284" w:type="dxa"/>
+          </w:tcPr>
+          <w:p>
+            <w:pPr>
+              <w:jc w:val="center"/>
+              <w:rPr>
+                <w:sz w:val="28"/>
+              </w:rPr>
+            </w:pPr>
+          </w:p>
+        </w:tc>
+        <w:tc>
+          <w:tcPr>
+            <w:tcW w:w="1334" w:type="dxa"/>
+          </w:tcPr>
+          <w:p>
+            <w:pPr>
+              <w:jc w:val="center"/>
+              <w:rPr>
+                <w:sz w:val="28"/>
+                <w:szCs w:val="28"/>
+              </w:rPr>
+            </w:pPr>
+            <w:r>
+              <w:rPr>
+                <w:sz w:val="28"/>
+                <w:szCs w:val="28"/>
+              </w:rPr>
+              <w:t>*</w:t>
+            </w:r>
+          </w:p>
+        </w:tc>
+        <w:tc>
+          <w:tcPr>
+            <w:tcW w:w="1371" w:type="dxa"/>
+          </w:tcPr>
+          <w:p>
+            <w:pPr>
+              <w:rPr>
+                <w:sz w:val="28"/>
+              </w:rPr>
+            </w:pPr>
+          </w:p>
+        </w:tc>
+      </w:tr>
+      <w:tr>
+        <w:tc>
+          <w:tcPr>
+            <w:tcW w:w="1307" w:type="dxa"/>
+            <w:vMerge/>
+            <w:vAlign w:val="center"/>
+          </w:tcPr>
+          <w:p>
+            <w:pPr>
+              <w:rPr>
+                <w:sz w:val="28"/>
+              </w:rPr>
+            </w:pPr>
+          </w:p>
+        </w:tc>
+        <w:tc>
+          <w:tcPr>
+            <w:tcW w:w="2201" w:type="dxa"/>
+          </w:tcPr>
+          <w:p>
+            <w:pPr>
+              <w:rPr>
+                <w:sz w:val="28"/>
+                <w:szCs w:val="28"/>
+              </w:rPr>
+            </w:pPr>
+            <w:r>
+              <w:rPr>
+                <w:sz w:val="28"/>
+                <w:szCs w:val="28"/>
+              </w:rPr>
+              <w:t>UF</w:t>
+            </w:r>
+          </w:p>
+        </w:tc>
+        <w:tc>
+          <w:tcPr>
+            <w:tcW w:w="1560" w:type="dxa"/>
+          </w:tcPr>
+          <w:p>
+            <w:pPr>
+              <w:rPr>
+                <w:sz w:val="28"/>
+                <w:szCs w:val="28"/>
+              </w:rPr>
+            </w:pPr>
+            <w:r>
+              <w:rPr>
+                <w:sz w:val="28"/>
+                <w:szCs w:val="28"/>
+              </w:rPr>
               <w:t>enumerado</w:t>
             </w:r>
           </w:p>
@@ -2836,7 +3094,6 @@
               <w:jc w:val="center"/>
               <w:rPr>
                 <w:sz w:val="28"/>
-                <w:szCs w:val="28"/>
               </w:rPr>
             </w:pPr>
           </w:p>
@@ -2870,7 +3127,368 @@
             <w:pPr>
               <w:rPr>
                 <w:sz w:val="28"/>
-                <w:szCs w:val="28"/>
+              </w:rPr>
+            </w:pPr>
+          </w:p>
+        </w:tc>
+      </w:tr>
+      <w:tr>
+        <w:tc>
+          <w:tcPr>
+            <w:tcW w:w="1307" w:type="dxa"/>
+            <w:vMerge/>
+            <w:vAlign w:val="center"/>
+          </w:tcPr>
+          <w:p>
+            <w:pPr>
+              <w:rPr>
+                <w:sz w:val="28"/>
+              </w:rPr>
+            </w:pPr>
+          </w:p>
+        </w:tc>
+        <w:tc>
+          <w:tcPr>
+            <w:tcW w:w="2201" w:type="dxa"/>
+          </w:tcPr>
+          <w:p>
+            <w:pPr>
+              <w:rPr>
+                <w:sz w:val="28"/>
+                <w:szCs w:val="28"/>
+              </w:rPr>
+            </w:pPr>
+            <w:r>
+              <w:rPr>
+                <w:sz w:val="28"/>
+                <w:szCs w:val="28"/>
+              </w:rPr>
+              <w:t>número</w:t>
+            </w:r>
+          </w:p>
+        </w:tc>
+        <w:tc>
+          <w:tcPr>
+            <w:tcW w:w="1560" w:type="dxa"/>
+          </w:tcPr>
+          <w:p>
+            <w:pPr>
+              <w:rPr>
+                <w:sz w:val="28"/>
+                <w:szCs w:val="28"/>
+              </w:rPr>
+            </w:pPr>
+            <w:r>
+              <w:rPr>
+                <w:sz w:val="28"/>
+                <w:szCs w:val="28"/>
+              </w:rPr>
+              <w:t>inteiro</w:t>
+            </w:r>
+          </w:p>
+        </w:tc>
+        <w:tc>
+          <w:tcPr>
+            <w:tcW w:w="1340" w:type="dxa"/>
+          </w:tcPr>
+          <w:p>
+            <w:pPr>
+              <w:jc w:val="center"/>
+              <w:rPr>
+                <w:sz w:val="28"/>
+                <w:szCs w:val="28"/>
+              </w:rPr>
+            </w:pPr>
+          </w:p>
+        </w:tc>
+        <w:tc>
+          <w:tcPr>
+            <w:tcW w:w="1284" w:type="dxa"/>
+          </w:tcPr>
+          <w:p>
+            <w:pPr>
+              <w:jc w:val="center"/>
+              <w:rPr>
+                <w:sz w:val="28"/>
+              </w:rPr>
+            </w:pPr>
+          </w:p>
+        </w:tc>
+        <w:tc>
+          <w:tcPr>
+            <w:tcW w:w="1334" w:type="dxa"/>
+          </w:tcPr>
+          <w:p>
+            <w:pPr>
+              <w:jc w:val="center"/>
+              <w:rPr>
+                <w:sz w:val="28"/>
+                <w:szCs w:val="28"/>
+              </w:rPr>
+            </w:pPr>
+            <w:r>
+              <w:rPr>
+                <w:sz w:val="28"/>
+                <w:szCs w:val="28"/>
+              </w:rPr>
+              <w:t>*</w:t>
+            </w:r>
+          </w:p>
+        </w:tc>
+        <w:tc>
+          <w:tcPr>
+            <w:tcW w:w="1371" w:type="dxa"/>
+          </w:tcPr>
+          <w:p>
+            <w:pPr>
+              <w:rPr>
+                <w:sz w:val="28"/>
+              </w:rPr>
+            </w:pPr>
+          </w:p>
+        </w:tc>
+      </w:tr>
+      <w:tr>
+        <w:tc>
+          <w:tcPr>
+            <w:tcW w:w="1307" w:type="dxa"/>
+            <w:vMerge/>
+            <w:vAlign w:val="center"/>
+          </w:tcPr>
+          <w:p>
+            <w:pPr>
+              <w:rPr>
+                <w:sz w:val="28"/>
+              </w:rPr>
+            </w:pPr>
+          </w:p>
+        </w:tc>
+        <w:tc>
+          <w:tcPr>
+            <w:tcW w:w="2201" w:type="dxa"/>
+          </w:tcPr>
+          <w:p>
+            <w:pPr>
+              <w:rPr>
+                <w:sz w:val="28"/>
+                <w:szCs w:val="28"/>
+              </w:rPr>
+            </w:pPr>
+            <w:r>
+              <w:rPr>
+                <w:sz w:val="28"/>
+                <w:szCs w:val="28"/>
+              </w:rPr>
+              <w:t>cidade</w:t>
+            </w:r>
+          </w:p>
+        </w:tc>
+        <w:tc>
+          <w:tcPr>
+            <w:tcW w:w="1560" w:type="dxa"/>
+          </w:tcPr>
+          <w:p>
+            <w:pPr>
+              <w:rPr>
+                <w:sz w:val="28"/>
+                <w:szCs w:val="28"/>
+              </w:rPr>
+            </w:pPr>
+            <w:r>
+              <w:rPr>
+                <w:sz w:val="28"/>
+                <w:szCs w:val="28"/>
+              </w:rPr>
+              <w:t>char</w:t>
+            </w:r>
+          </w:p>
+        </w:tc>
+        <w:tc>
+          <w:tcPr>
+            <w:tcW w:w="1340" w:type="dxa"/>
+          </w:tcPr>
+          <w:p>
+            <w:pPr>
+              <w:jc w:val="center"/>
+              <w:rPr>
+                <w:sz w:val="28"/>
+                <w:szCs w:val="28"/>
+              </w:rPr>
+            </w:pPr>
+            <w:r>
+              <w:rPr>
+                <w:sz w:val="28"/>
+                <w:szCs w:val="28"/>
+              </w:rPr>
+              <w:t>40</w:t>
+            </w:r>
+          </w:p>
+        </w:tc>
+        <w:tc>
+          <w:tcPr>
+            <w:tcW w:w="1284" w:type="dxa"/>
+          </w:tcPr>
+          <w:p>
+            <w:pPr>
+              <w:jc w:val="center"/>
+              <w:rPr>
+                <w:sz w:val="28"/>
+              </w:rPr>
+            </w:pPr>
+          </w:p>
+        </w:tc>
+        <w:tc>
+          <w:tcPr>
+            <w:tcW w:w="1334" w:type="dxa"/>
+          </w:tcPr>
+          <w:p>
+            <w:pPr>
+              <w:jc w:val="center"/>
+              <w:rPr>
+                <w:sz w:val="28"/>
+                <w:szCs w:val="28"/>
+              </w:rPr>
+            </w:pPr>
+            <w:r>
+              <w:rPr>
+                <w:sz w:val="28"/>
+                <w:szCs w:val="28"/>
+              </w:rPr>
+              <w:t>*</w:t>
+            </w:r>
+          </w:p>
+        </w:tc>
+        <w:tc>
+          <w:tcPr>
+            <w:tcW w:w="1371" w:type="dxa"/>
+          </w:tcPr>
+          <w:p>
+            <w:pPr>
+              <w:rPr>
+                <w:sz w:val="28"/>
+              </w:rPr>
+            </w:pPr>
+          </w:p>
+        </w:tc>
+      </w:tr>
+      <w:tr>
+        <w:tc>
+          <w:tcPr>
+            <w:tcW w:w="1307" w:type="dxa"/>
+            <w:vMerge/>
+            <w:vAlign w:val="center"/>
+          </w:tcPr>
+          <w:p>
+            <w:pPr>
+              <w:rPr>
+                <w:sz w:val="28"/>
+              </w:rPr>
+            </w:pPr>
+          </w:p>
+        </w:tc>
+        <w:tc>
+          <w:tcPr>
+            <w:tcW w:w="2201" w:type="dxa"/>
+          </w:tcPr>
+          <w:p>
+            <w:pPr>
+              <w:rPr>
+                <w:sz w:val="28"/>
+                <w:szCs w:val="28"/>
+              </w:rPr>
+            </w:pPr>
+            <w:r>
+              <w:rPr>
+                <w:sz w:val="28"/>
+                <w:szCs w:val="28"/>
+              </w:rPr>
+              <w:t>bairro</w:t>
+            </w:r>
+          </w:p>
+        </w:tc>
+        <w:tc>
+          <w:tcPr>
+            <w:tcW w:w="1560" w:type="dxa"/>
+          </w:tcPr>
+          <w:p>
+            <w:pPr>
+              <w:rPr>
+                <w:sz w:val="28"/>
+                <w:szCs w:val="28"/>
+              </w:rPr>
+            </w:pPr>
+            <w:r>
+              <w:rPr>
+                <w:sz w:val="28"/>
+                <w:szCs w:val="28"/>
+              </w:rPr>
+              <w:t>char</w:t>
+            </w:r>
+          </w:p>
+        </w:tc>
+        <w:tc>
+          <w:tcPr>
+            <w:tcW w:w="1340" w:type="dxa"/>
+          </w:tcPr>
+          <w:p>
+            <w:pPr>
+              <w:jc w:val="center"/>
+              <w:rPr>
+                <w:sz w:val="28"/>
+                <w:szCs w:val="28"/>
+              </w:rPr>
+            </w:pPr>
+            <w:r>
+              <w:rPr>
+                <w:sz w:val="28"/>
+                <w:szCs w:val="28"/>
+              </w:rPr>
+              <w:t>40</w:t>
+            </w:r>
+          </w:p>
+        </w:tc>
+        <w:tc>
+          <w:tcPr>
+            <w:tcW w:w="1284" w:type="dxa"/>
+          </w:tcPr>
+          <w:p>
+            <w:pPr>
+              <w:jc w:val="center"/>
+              <w:rPr>
+                <w:sz w:val="28"/>
+              </w:rPr>
+            </w:pPr>
+          </w:p>
+        </w:tc>
+        <w:tc>
+          <w:tcPr>
+            <w:tcW w:w="1334" w:type="dxa"/>
+          </w:tcPr>
+          <w:p>
+            <w:pPr>
+              <w:jc w:val="center"/>
+              <w:rPr>
+                <w:sz w:val="28"/>
+                <w:szCs w:val="28"/>
+              </w:rPr>
+            </w:pPr>
+            <w:r>
+              <w:rPr>
+                <w:sz w:val="28"/>
+                <w:szCs w:val="28"/>
+              </w:rPr>
+              <w:t>*</w:t>
+            </w:r>
+          </w:p>
+        </w:tc>
+        <w:tc>
+          <w:tcPr>
+            <w:tcW w:w="1371" w:type="dxa"/>
+          </w:tcPr>
+          <w:p>
+            <w:pPr>
+              <w:rPr>
+                <w:sz w:val="28"/>
               </w:rPr>
             </w:pPr>
           </w:p>
@@ -2883,10 +3501,21 @@
         <w:tc>
           <w:tcPr>
             <w:tcW w:w="1307" w:type="dxa"/>
-            <w:vMerge/>
+            <w:vMerge w:val="restart"/>
             <w:vAlign w:val="center"/>
           </w:tcPr>
-          <w:p/>
+          <w:p>
+            <w:pPr>
+              <w:spacing w:line="259" w:lineRule="auto"/>
+            </w:pPr>
+            <w:r>
+              <w:rPr>
+                <w:sz w:val="28"/>
+                <w:szCs w:val="28"/>
+              </w:rPr>
+              <w:t>Imóvel</w:t>
+            </w:r>
+          </w:p>
         </w:tc>
         <w:tc>
           <w:tcPr>
@@ -2899,15 +3528,13 @@
                 <w:szCs w:val="28"/>
               </w:rPr>
             </w:pPr>
-            <w:proofErr w:type="spellStart"/>
-            <w:r>
-              <w:rPr>
-                <w:sz w:val="28"/>
-                <w:szCs w:val="28"/>
-              </w:rPr>
-              <w:t>profissao</w:t>
-            </w:r>
-            <w:proofErr w:type="spellEnd"/>
+            <w:r>
+              <w:rPr>
+                <w:sz w:val="28"/>
+                <w:szCs w:val="28"/>
+              </w:rPr>
+              <w:t>id</w:t>
+            </w:r>
           </w:p>
         </w:tc>
         <w:tc>
@@ -2926,7 +3553,7 @@
                 <w:sz w:val="28"/>
                 <w:szCs w:val="28"/>
               </w:rPr>
-              <w:t>char</w:t>
+              <w:t>inteiro</w:t>
             </w:r>
           </w:p>
         </w:tc>
@@ -2939,16 +3566,8 @@
               <w:jc w:val="center"/>
               <w:rPr>
                 <w:sz w:val="28"/>
-                <w:szCs w:val="28"/>
-              </w:rPr>
-            </w:pPr>
-            <w:r>
-              <w:rPr>
-                <w:sz w:val="28"/>
-                <w:szCs w:val="28"/>
-              </w:rPr>
-              <w:t>30</w:t>
-            </w:r>
+              </w:rPr>
+            </w:pPr>
           </w:p>
         </w:tc>
         <w:tc>
@@ -2963,258 +3582,6 @@
                 <w:szCs w:val="28"/>
               </w:rPr>
             </w:pPr>
-          </w:p>
-        </w:tc>
-        <w:tc>
-          <w:tcPr>
-            <w:tcW w:w="1334" w:type="dxa"/>
-          </w:tcPr>
-          <w:p>
-            <w:pPr>
-              <w:jc w:val="center"/>
-              <w:rPr>
-                <w:sz w:val="28"/>
-                <w:szCs w:val="28"/>
-              </w:rPr>
-            </w:pPr>
-          </w:p>
-        </w:tc>
-        <w:tc>
-          <w:tcPr>
-            <w:tcW w:w="1371" w:type="dxa"/>
-          </w:tcPr>
-          <w:p>
-            <w:pPr>
-              <w:rPr>
-                <w:sz w:val="28"/>
-                <w:szCs w:val="28"/>
-              </w:rPr>
-            </w:pPr>
-          </w:p>
-        </w:tc>
-      </w:tr>
-      <w:tr>
-        <w:tc>
-          <w:tcPr>
-            <w:tcW w:w="1307" w:type="dxa"/>
-            <w:vMerge/>
-            <w:vAlign w:val="center"/>
-          </w:tcPr>
-          <w:p>
-            <w:pPr>
-              <w:rPr>
-                <w:sz w:val="28"/>
-              </w:rPr>
-            </w:pPr>
-          </w:p>
-        </w:tc>
-        <w:tc>
-          <w:tcPr>
-            <w:tcW w:w="2201" w:type="dxa"/>
-          </w:tcPr>
-          <w:p>
-            <w:pPr>
-              <w:rPr>
-                <w:color w:val="EE0000"/>
-                <w:sz w:val="28"/>
-                <w:szCs w:val="28"/>
-              </w:rPr>
-            </w:pPr>
-            <w:proofErr w:type="spellStart"/>
-            <w:r>
-              <w:rPr>
-                <w:color w:val="EE0000"/>
-                <w:sz w:val="28"/>
-                <w:szCs w:val="28"/>
-              </w:rPr>
-              <w:t>nomeConjugue</w:t>
-            </w:r>
-            <w:proofErr w:type="spellEnd"/>
-          </w:p>
-        </w:tc>
-        <w:tc>
-          <w:tcPr>
-            <w:tcW w:w="1560" w:type="dxa"/>
-          </w:tcPr>
-          <w:p>
-            <w:pPr>
-              <w:rPr>
-                <w:sz w:val="28"/>
-                <w:szCs w:val="28"/>
-              </w:rPr>
-            </w:pPr>
-            <w:r>
-              <w:rPr>
-                <w:sz w:val="28"/>
-                <w:szCs w:val="28"/>
-              </w:rPr>
-              <w:t>char</w:t>
-            </w:r>
-          </w:p>
-        </w:tc>
-        <w:tc>
-          <w:tcPr>
-            <w:tcW w:w="1340" w:type="dxa"/>
-          </w:tcPr>
-          <w:p>
-            <w:pPr>
-              <w:jc w:val="center"/>
-              <w:rPr>
-                <w:sz w:val="28"/>
-                <w:szCs w:val="28"/>
-              </w:rPr>
-            </w:pPr>
-            <w:r>
-              <w:rPr>
-                <w:sz w:val="28"/>
-                <w:szCs w:val="28"/>
-              </w:rPr>
-              <w:t>60</w:t>
-            </w:r>
-          </w:p>
-        </w:tc>
-        <w:tc>
-          <w:tcPr>
-            <w:tcW w:w="1284" w:type="dxa"/>
-          </w:tcPr>
-          <w:p>
-            <w:pPr>
-              <w:jc w:val="center"/>
-              <w:rPr>
-                <w:sz w:val="28"/>
-              </w:rPr>
-            </w:pPr>
-          </w:p>
-        </w:tc>
-        <w:tc>
-          <w:tcPr>
-            <w:tcW w:w="1334" w:type="dxa"/>
-          </w:tcPr>
-          <w:p>
-            <w:pPr>
-              <w:jc w:val="center"/>
-              <w:rPr>
-                <w:sz w:val="28"/>
-                <w:szCs w:val="28"/>
-              </w:rPr>
-            </w:pPr>
-          </w:p>
-        </w:tc>
-        <w:tc>
-          <w:tcPr>
-            <w:tcW w:w="1371" w:type="dxa"/>
-          </w:tcPr>
-          <w:p>
-            <w:pPr>
-              <w:rPr>
-                <w:sz w:val="28"/>
-              </w:rPr>
-            </w:pPr>
-          </w:p>
-        </w:tc>
-      </w:tr>
-      <w:tr>
-        <w:tc>
-          <w:tcPr>
-            <w:tcW w:w="1307" w:type="dxa"/>
-            <w:vMerge/>
-            <w:vAlign w:val="center"/>
-          </w:tcPr>
-          <w:p>
-            <w:pPr>
-              <w:rPr>
-                <w:sz w:val="28"/>
-              </w:rPr>
-            </w:pPr>
-          </w:p>
-        </w:tc>
-        <w:tc>
-          <w:tcPr>
-            <w:tcW w:w="2201" w:type="dxa"/>
-          </w:tcPr>
-          <w:p>
-            <w:pPr>
-              <w:rPr>
-                <w:color w:val="EE0000"/>
-                <w:sz w:val="28"/>
-                <w:szCs w:val="28"/>
-              </w:rPr>
-            </w:pPr>
-            <w:r>
-              <w:rPr>
-                <w:sz w:val="28"/>
-                <w:szCs w:val="28"/>
-              </w:rPr>
-              <w:t>Cep</w:t>
-            </w:r>
-          </w:p>
-        </w:tc>
-        <w:tc>
-          <w:tcPr>
-            <w:tcW w:w="1560" w:type="dxa"/>
-          </w:tcPr>
-          <w:p>
-            <w:pPr>
-              <w:rPr>
-                <w:sz w:val="28"/>
-                <w:szCs w:val="28"/>
-              </w:rPr>
-            </w:pPr>
-            <w:r>
-              <w:rPr>
-                <w:sz w:val="28"/>
-                <w:szCs w:val="28"/>
-              </w:rPr>
-              <w:t>Char</w:t>
-            </w:r>
-          </w:p>
-        </w:tc>
-        <w:tc>
-          <w:tcPr>
-            <w:tcW w:w="1340" w:type="dxa"/>
-          </w:tcPr>
-          <w:p>
-            <w:pPr>
-              <w:jc w:val="center"/>
-              <w:rPr>
-                <w:sz w:val="28"/>
-                <w:szCs w:val="28"/>
-              </w:rPr>
-            </w:pPr>
-            <w:r>
-              <w:rPr>
-                <w:sz w:val="28"/>
-                <w:szCs w:val="28"/>
-              </w:rPr>
-              <w:t>8</w:t>
-            </w:r>
-          </w:p>
-        </w:tc>
-        <w:tc>
-          <w:tcPr>
-            <w:tcW w:w="1284" w:type="dxa"/>
-          </w:tcPr>
-          <w:p>
-            <w:pPr>
-              <w:jc w:val="center"/>
-              <w:rPr>
-                <w:sz w:val="28"/>
-              </w:rPr>
-            </w:pPr>
-          </w:p>
-        </w:tc>
-        <w:tc>
-          <w:tcPr>
-            <w:tcW w:w="1334" w:type="dxa"/>
-          </w:tcPr>
-          <w:p>
-            <w:pPr>
-              <w:jc w:val="center"/>
-              <w:rPr>
-                <w:sz w:val="28"/>
-                <w:szCs w:val="28"/>
-              </w:rPr>
-            </w:pPr>
             <w:r>
               <w:rPr>
                 <w:sz w:val="28"/>
@@ -3222,586 +3589,6 @@
               </w:rPr>
               <w:t>*</w:t>
             </w:r>
-          </w:p>
-        </w:tc>
-        <w:tc>
-          <w:tcPr>
-            <w:tcW w:w="1371" w:type="dxa"/>
-          </w:tcPr>
-          <w:p>
-            <w:pPr>
-              <w:rPr>
-                <w:sz w:val="28"/>
-              </w:rPr>
-            </w:pPr>
-          </w:p>
-        </w:tc>
-      </w:tr>
-      <w:tr>
-        <w:tc>
-          <w:tcPr>
-            <w:tcW w:w="1307" w:type="dxa"/>
-            <w:vMerge/>
-            <w:vAlign w:val="center"/>
-          </w:tcPr>
-          <w:p>
-            <w:pPr>
-              <w:rPr>
-                <w:sz w:val="28"/>
-              </w:rPr>
-            </w:pPr>
-          </w:p>
-        </w:tc>
-        <w:tc>
-          <w:tcPr>
-            <w:tcW w:w="2201" w:type="dxa"/>
-          </w:tcPr>
-          <w:p>
-            <w:pPr>
-              <w:rPr>
-                <w:sz w:val="28"/>
-                <w:szCs w:val="28"/>
-              </w:rPr>
-            </w:pPr>
-            <w:r>
-              <w:rPr>
-                <w:sz w:val="28"/>
-                <w:szCs w:val="28"/>
-              </w:rPr>
-              <w:t>Logradouro</w:t>
-            </w:r>
-          </w:p>
-        </w:tc>
-        <w:tc>
-          <w:tcPr>
-            <w:tcW w:w="1560" w:type="dxa"/>
-          </w:tcPr>
-          <w:p>
-            <w:pPr>
-              <w:rPr>
-                <w:sz w:val="28"/>
-                <w:szCs w:val="28"/>
-              </w:rPr>
-            </w:pPr>
-            <w:r>
-              <w:rPr>
-                <w:sz w:val="28"/>
-                <w:szCs w:val="28"/>
-              </w:rPr>
-              <w:t>char</w:t>
-            </w:r>
-          </w:p>
-        </w:tc>
-        <w:tc>
-          <w:tcPr>
-            <w:tcW w:w="1340" w:type="dxa"/>
-          </w:tcPr>
-          <w:p>
-            <w:pPr>
-              <w:jc w:val="center"/>
-              <w:rPr>
-                <w:sz w:val="28"/>
-                <w:szCs w:val="28"/>
-              </w:rPr>
-            </w:pPr>
-            <w:r>
-              <w:rPr>
-                <w:sz w:val="28"/>
-                <w:szCs w:val="28"/>
-              </w:rPr>
-              <w:t>60</w:t>
-            </w:r>
-          </w:p>
-        </w:tc>
-        <w:tc>
-          <w:tcPr>
-            <w:tcW w:w="1284" w:type="dxa"/>
-          </w:tcPr>
-          <w:p>
-            <w:pPr>
-              <w:jc w:val="center"/>
-              <w:rPr>
-                <w:sz w:val="28"/>
-              </w:rPr>
-            </w:pPr>
-          </w:p>
-        </w:tc>
-        <w:tc>
-          <w:tcPr>
-            <w:tcW w:w="1334" w:type="dxa"/>
-          </w:tcPr>
-          <w:p>
-            <w:pPr>
-              <w:jc w:val="center"/>
-              <w:rPr>
-                <w:sz w:val="28"/>
-                <w:szCs w:val="28"/>
-              </w:rPr>
-            </w:pPr>
-            <w:r>
-              <w:rPr>
-                <w:sz w:val="28"/>
-                <w:szCs w:val="28"/>
-              </w:rPr>
-              <w:t>*</w:t>
-            </w:r>
-          </w:p>
-        </w:tc>
-        <w:tc>
-          <w:tcPr>
-            <w:tcW w:w="1371" w:type="dxa"/>
-          </w:tcPr>
-          <w:p>
-            <w:pPr>
-              <w:rPr>
-                <w:sz w:val="28"/>
-              </w:rPr>
-            </w:pPr>
-          </w:p>
-        </w:tc>
-      </w:tr>
-      <w:tr>
-        <w:tc>
-          <w:tcPr>
-            <w:tcW w:w="1307" w:type="dxa"/>
-            <w:vMerge/>
-            <w:vAlign w:val="center"/>
-          </w:tcPr>
-          <w:p>
-            <w:pPr>
-              <w:rPr>
-                <w:sz w:val="28"/>
-              </w:rPr>
-            </w:pPr>
-          </w:p>
-        </w:tc>
-        <w:tc>
-          <w:tcPr>
-            <w:tcW w:w="2201" w:type="dxa"/>
-          </w:tcPr>
-          <w:p>
-            <w:pPr>
-              <w:rPr>
-                <w:sz w:val="28"/>
-                <w:szCs w:val="28"/>
-              </w:rPr>
-            </w:pPr>
-            <w:r>
-              <w:rPr>
-                <w:sz w:val="28"/>
-                <w:szCs w:val="28"/>
-              </w:rPr>
-              <w:t>UF</w:t>
-            </w:r>
-          </w:p>
-        </w:tc>
-        <w:tc>
-          <w:tcPr>
-            <w:tcW w:w="1560" w:type="dxa"/>
-          </w:tcPr>
-          <w:p>
-            <w:pPr>
-              <w:rPr>
-                <w:sz w:val="28"/>
-                <w:szCs w:val="28"/>
-              </w:rPr>
-            </w:pPr>
-            <w:r>
-              <w:rPr>
-                <w:sz w:val="28"/>
-                <w:szCs w:val="28"/>
-              </w:rPr>
-              <w:t>enumerado</w:t>
-            </w:r>
-          </w:p>
-        </w:tc>
-        <w:tc>
-          <w:tcPr>
-            <w:tcW w:w="1340" w:type="dxa"/>
-          </w:tcPr>
-          <w:p>
-            <w:pPr>
-              <w:jc w:val="center"/>
-              <w:rPr>
-                <w:sz w:val="28"/>
-                <w:szCs w:val="28"/>
-              </w:rPr>
-            </w:pPr>
-          </w:p>
-        </w:tc>
-        <w:tc>
-          <w:tcPr>
-            <w:tcW w:w="1284" w:type="dxa"/>
-          </w:tcPr>
-          <w:p>
-            <w:pPr>
-              <w:jc w:val="center"/>
-              <w:rPr>
-                <w:sz w:val="28"/>
-              </w:rPr>
-            </w:pPr>
-          </w:p>
-        </w:tc>
-        <w:tc>
-          <w:tcPr>
-            <w:tcW w:w="1334" w:type="dxa"/>
-          </w:tcPr>
-          <w:p>
-            <w:pPr>
-              <w:jc w:val="center"/>
-              <w:rPr>
-                <w:sz w:val="28"/>
-                <w:szCs w:val="28"/>
-              </w:rPr>
-            </w:pPr>
-            <w:r>
-              <w:rPr>
-                <w:sz w:val="28"/>
-                <w:szCs w:val="28"/>
-              </w:rPr>
-              <w:t>*</w:t>
-            </w:r>
-          </w:p>
-        </w:tc>
-        <w:tc>
-          <w:tcPr>
-            <w:tcW w:w="1371" w:type="dxa"/>
-          </w:tcPr>
-          <w:p>
-            <w:pPr>
-              <w:rPr>
-                <w:sz w:val="28"/>
-              </w:rPr>
-            </w:pPr>
-          </w:p>
-        </w:tc>
-      </w:tr>
-      <w:tr>
-        <w:tc>
-          <w:tcPr>
-            <w:tcW w:w="1307" w:type="dxa"/>
-            <w:vMerge/>
-            <w:vAlign w:val="center"/>
-          </w:tcPr>
-          <w:p>
-            <w:pPr>
-              <w:rPr>
-                <w:sz w:val="28"/>
-              </w:rPr>
-            </w:pPr>
-          </w:p>
-        </w:tc>
-        <w:tc>
-          <w:tcPr>
-            <w:tcW w:w="2201" w:type="dxa"/>
-          </w:tcPr>
-          <w:p>
-            <w:pPr>
-              <w:rPr>
-                <w:sz w:val="28"/>
-                <w:szCs w:val="28"/>
-              </w:rPr>
-            </w:pPr>
-            <w:r>
-              <w:rPr>
-                <w:sz w:val="28"/>
-                <w:szCs w:val="28"/>
-              </w:rPr>
-              <w:t>Número</w:t>
-            </w:r>
-          </w:p>
-        </w:tc>
-        <w:tc>
-          <w:tcPr>
-            <w:tcW w:w="1560" w:type="dxa"/>
-          </w:tcPr>
-          <w:p>
-            <w:pPr>
-              <w:rPr>
-                <w:sz w:val="28"/>
-                <w:szCs w:val="28"/>
-              </w:rPr>
-            </w:pPr>
-            <w:r>
-              <w:rPr>
-                <w:sz w:val="28"/>
-                <w:szCs w:val="28"/>
-              </w:rPr>
-              <w:t>inteiro</w:t>
-            </w:r>
-          </w:p>
-        </w:tc>
-        <w:tc>
-          <w:tcPr>
-            <w:tcW w:w="1340" w:type="dxa"/>
-          </w:tcPr>
-          <w:p>
-            <w:pPr>
-              <w:jc w:val="center"/>
-              <w:rPr>
-                <w:sz w:val="28"/>
-                <w:szCs w:val="28"/>
-              </w:rPr>
-            </w:pPr>
-          </w:p>
-        </w:tc>
-        <w:tc>
-          <w:tcPr>
-            <w:tcW w:w="1284" w:type="dxa"/>
-          </w:tcPr>
-          <w:p>
-            <w:pPr>
-              <w:jc w:val="center"/>
-              <w:rPr>
-                <w:sz w:val="28"/>
-              </w:rPr>
-            </w:pPr>
-          </w:p>
-        </w:tc>
-        <w:tc>
-          <w:tcPr>
-            <w:tcW w:w="1334" w:type="dxa"/>
-          </w:tcPr>
-          <w:p>
-            <w:pPr>
-              <w:jc w:val="center"/>
-              <w:rPr>
-                <w:sz w:val="28"/>
-                <w:szCs w:val="28"/>
-              </w:rPr>
-            </w:pPr>
-            <w:r>
-              <w:rPr>
-                <w:sz w:val="28"/>
-                <w:szCs w:val="28"/>
-              </w:rPr>
-              <w:t>*</w:t>
-            </w:r>
-          </w:p>
-        </w:tc>
-        <w:tc>
-          <w:tcPr>
-            <w:tcW w:w="1371" w:type="dxa"/>
-          </w:tcPr>
-          <w:p>
-            <w:pPr>
-              <w:rPr>
-                <w:sz w:val="28"/>
-              </w:rPr>
-            </w:pPr>
-          </w:p>
-        </w:tc>
-      </w:tr>
-      <w:tr>
-        <w:tc>
-          <w:tcPr>
-            <w:tcW w:w="1307" w:type="dxa"/>
-            <w:vMerge/>
-            <w:vAlign w:val="center"/>
-          </w:tcPr>
-          <w:p>
-            <w:pPr>
-              <w:rPr>
-                <w:sz w:val="28"/>
-              </w:rPr>
-            </w:pPr>
-          </w:p>
-        </w:tc>
-        <w:tc>
-          <w:tcPr>
-            <w:tcW w:w="2201" w:type="dxa"/>
-          </w:tcPr>
-          <w:p>
-            <w:pPr>
-              <w:rPr>
-                <w:sz w:val="28"/>
-                <w:szCs w:val="28"/>
-              </w:rPr>
-            </w:pPr>
-            <w:r>
-              <w:rPr>
-                <w:sz w:val="28"/>
-                <w:szCs w:val="28"/>
-              </w:rPr>
-              <w:t>Cidade</w:t>
-            </w:r>
-          </w:p>
-        </w:tc>
-        <w:tc>
-          <w:tcPr>
-            <w:tcW w:w="1560" w:type="dxa"/>
-          </w:tcPr>
-          <w:p>
-            <w:pPr>
-              <w:rPr>
-                <w:sz w:val="28"/>
-                <w:szCs w:val="28"/>
-              </w:rPr>
-            </w:pPr>
-            <w:r>
-              <w:rPr>
-                <w:sz w:val="28"/>
-                <w:szCs w:val="28"/>
-              </w:rPr>
-              <w:t>char</w:t>
-            </w:r>
-          </w:p>
-        </w:tc>
-        <w:tc>
-          <w:tcPr>
-            <w:tcW w:w="1340" w:type="dxa"/>
-          </w:tcPr>
-          <w:p>
-            <w:pPr>
-              <w:jc w:val="center"/>
-              <w:rPr>
-                <w:sz w:val="28"/>
-                <w:szCs w:val="28"/>
-              </w:rPr>
-            </w:pPr>
-            <w:r>
-              <w:rPr>
-                <w:sz w:val="28"/>
-                <w:szCs w:val="28"/>
-              </w:rPr>
-              <w:t>40</w:t>
-            </w:r>
-          </w:p>
-        </w:tc>
-        <w:tc>
-          <w:tcPr>
-            <w:tcW w:w="1284" w:type="dxa"/>
-          </w:tcPr>
-          <w:p>
-            <w:pPr>
-              <w:jc w:val="center"/>
-              <w:rPr>
-                <w:sz w:val="28"/>
-              </w:rPr>
-            </w:pPr>
-          </w:p>
-        </w:tc>
-        <w:tc>
-          <w:tcPr>
-            <w:tcW w:w="1334" w:type="dxa"/>
-          </w:tcPr>
-          <w:p>
-            <w:pPr>
-              <w:jc w:val="center"/>
-              <w:rPr>
-                <w:sz w:val="28"/>
-                <w:szCs w:val="28"/>
-              </w:rPr>
-            </w:pPr>
-            <w:r>
-              <w:rPr>
-                <w:sz w:val="28"/>
-                <w:szCs w:val="28"/>
-              </w:rPr>
-              <w:t>*</w:t>
-            </w:r>
-          </w:p>
-        </w:tc>
-        <w:tc>
-          <w:tcPr>
-            <w:tcW w:w="1371" w:type="dxa"/>
-          </w:tcPr>
-          <w:p>
-            <w:pPr>
-              <w:rPr>
-                <w:sz w:val="28"/>
-              </w:rPr>
-            </w:pPr>
-          </w:p>
-        </w:tc>
-      </w:tr>
-      <w:tr>
-        <w:tc>
-          <w:tcPr>
-            <w:tcW w:w="1307" w:type="dxa"/>
-            <w:vMerge/>
-            <w:vAlign w:val="center"/>
-          </w:tcPr>
-          <w:p>
-            <w:pPr>
-              <w:rPr>
-                <w:sz w:val="28"/>
-              </w:rPr>
-            </w:pPr>
-          </w:p>
-        </w:tc>
-        <w:tc>
-          <w:tcPr>
-            <w:tcW w:w="2201" w:type="dxa"/>
-          </w:tcPr>
-          <w:p>
-            <w:pPr>
-              <w:rPr>
-                <w:sz w:val="28"/>
-                <w:szCs w:val="28"/>
-              </w:rPr>
-            </w:pPr>
-            <w:r>
-              <w:rPr>
-                <w:sz w:val="28"/>
-                <w:szCs w:val="28"/>
-              </w:rPr>
-              <w:t>Bairro</w:t>
-            </w:r>
-          </w:p>
-        </w:tc>
-        <w:tc>
-          <w:tcPr>
-            <w:tcW w:w="1560" w:type="dxa"/>
-          </w:tcPr>
-          <w:p>
-            <w:pPr>
-              <w:rPr>
-                <w:sz w:val="28"/>
-                <w:szCs w:val="28"/>
-              </w:rPr>
-            </w:pPr>
-            <w:r>
-              <w:rPr>
-                <w:sz w:val="28"/>
-                <w:szCs w:val="28"/>
-              </w:rPr>
-              <w:t>char</w:t>
-            </w:r>
-          </w:p>
-        </w:tc>
-        <w:tc>
-          <w:tcPr>
-            <w:tcW w:w="1340" w:type="dxa"/>
-          </w:tcPr>
-          <w:p>
-            <w:pPr>
-              <w:jc w:val="center"/>
-              <w:rPr>
-                <w:sz w:val="28"/>
-                <w:szCs w:val="28"/>
-              </w:rPr>
-            </w:pPr>
-            <w:r>
-              <w:rPr>
-                <w:sz w:val="28"/>
-                <w:szCs w:val="28"/>
-              </w:rPr>
-              <w:t>40</w:t>
-            </w:r>
-          </w:p>
-        </w:tc>
-        <w:tc>
-          <w:tcPr>
-            <w:tcW w:w="1284" w:type="dxa"/>
-          </w:tcPr>
-          <w:p>
-            <w:pPr>
-              <w:jc w:val="center"/>
-              <w:rPr>
-                <w:sz w:val="28"/>
-              </w:rPr>
-            </w:pPr>
           </w:p>
         </w:tc>
         <w:tc>
@@ -3845,21 +3632,10 @@
         <w:tc>
           <w:tcPr>
             <w:tcW w:w="1307" w:type="dxa"/>
-            <w:vMerge w:val="restart"/>
+            <w:vMerge/>
             <w:vAlign w:val="center"/>
           </w:tcPr>
-          <w:p>
-            <w:pPr>
-              <w:spacing w:line="259" w:lineRule="auto"/>
-            </w:pPr>
-            <w:r>
-              <w:rPr>
-                <w:sz w:val="28"/>
-                <w:szCs w:val="28"/>
-              </w:rPr>
-              <w:t>Imóvel</w:t>
-            </w:r>
-          </w:p>
+          <w:p/>
         </w:tc>
         <w:tc>
           <w:tcPr>
@@ -3872,13 +3648,15 @@
                 <w:szCs w:val="28"/>
               </w:rPr>
             </w:pPr>
-            <w:r>
-              <w:rPr>
-                <w:sz w:val="28"/>
-                <w:szCs w:val="28"/>
-              </w:rPr>
-              <w:t>Id</w:t>
-            </w:r>
+            <w:proofErr w:type="spellStart"/>
+            <w:r>
+              <w:rPr>
+                <w:sz w:val="28"/>
+                <w:szCs w:val="28"/>
+              </w:rPr>
+              <w:t>idPropietario</w:t>
+            </w:r>
+            <w:proofErr w:type="spellEnd"/>
           </w:p>
         </w:tc>
         <w:tc>
@@ -3910,6 +3688,7 @@
               <w:jc w:val="center"/>
               <w:rPr>
                 <w:sz w:val="28"/>
+                <w:szCs w:val="28"/>
               </w:rPr>
             </w:pPr>
           </w:p>
@@ -3926,6 +3705,20 @@
                 <w:szCs w:val="28"/>
               </w:rPr>
             </w:pPr>
+          </w:p>
+        </w:tc>
+        <w:tc>
+          <w:tcPr>
+            <w:tcW w:w="1334" w:type="dxa"/>
+          </w:tcPr>
+          <w:p>
+            <w:pPr>
+              <w:jc w:val="center"/>
+              <w:rPr>
+                <w:sz w:val="28"/>
+                <w:szCs w:val="28"/>
+              </w:rPr>
+            </w:pPr>
             <w:r>
               <w:rPr>
                 <w:sz w:val="28"/>
@@ -3937,33 +3730,13 @@
         </w:tc>
         <w:tc>
           <w:tcPr>
-            <w:tcW w:w="1334" w:type="dxa"/>
-          </w:tcPr>
-          <w:p>
-            <w:pPr>
-              <w:jc w:val="center"/>
-              <w:rPr>
-                <w:sz w:val="28"/>
-                <w:szCs w:val="28"/>
-              </w:rPr>
-            </w:pPr>
-            <w:r>
-              <w:rPr>
-                <w:sz w:val="28"/>
-                <w:szCs w:val="28"/>
-              </w:rPr>
-              <w:t>*</w:t>
-            </w:r>
-          </w:p>
-        </w:tc>
-        <w:tc>
-          <w:tcPr>
             <w:tcW w:w="1371" w:type="dxa"/>
           </w:tcPr>
           <w:p>
             <w:pPr>
               <w:rPr>
                 <w:sz w:val="28"/>
+                <w:szCs w:val="28"/>
               </w:rPr>
             </w:pPr>
           </w:p>
@@ -3998,7 +3771,7 @@
                 <w:sz w:val="28"/>
                 <w:szCs w:val="28"/>
               </w:rPr>
-              <w:t>idPropietario</w:t>
+              <w:t>idInquilino</w:t>
             </w:r>
             <w:proofErr w:type="spellEnd"/>
           </w:p>
@@ -4063,13 +3836,6 @@
                 <w:szCs w:val="28"/>
               </w:rPr>
             </w:pPr>
-            <w:r>
-              <w:rPr>
-                <w:sz w:val="28"/>
-                <w:szCs w:val="28"/>
-              </w:rPr>
-              <w:t>*</w:t>
-            </w:r>
           </w:p>
         </w:tc>
         <w:tc>
@@ -4094,9 +3860,14 @@
           <w:tcPr>
             <w:tcW w:w="1307" w:type="dxa"/>
             <w:vMerge/>
-            <w:vAlign w:val="center"/>
-          </w:tcPr>
-          <w:p/>
+          </w:tcPr>
+          <w:p>
+            <w:pPr>
+              <w:rPr>
+                <w:sz w:val="28"/>
+              </w:rPr>
+            </w:pPr>
+          </w:p>
         </w:tc>
         <w:tc>
           <w:tcPr>
@@ -4115,7 +3886,7 @@
                 <w:sz w:val="28"/>
                 <w:szCs w:val="28"/>
               </w:rPr>
-              <w:t>idInquilino</w:t>
+              <w:t>estaAlugado</w:t>
             </w:r>
             <w:proofErr w:type="spellEnd"/>
           </w:p>
@@ -4131,13 +3902,15 @@
                 <w:szCs w:val="28"/>
               </w:rPr>
             </w:pPr>
-            <w:r>
-              <w:rPr>
-                <w:sz w:val="28"/>
-                <w:szCs w:val="28"/>
-              </w:rPr>
-              <w:t>inteiro</w:t>
-            </w:r>
+            <w:proofErr w:type="spellStart"/>
+            <w:r>
+              <w:rPr>
+                <w:sz w:val="28"/>
+                <w:szCs w:val="28"/>
+              </w:rPr>
+              <w:t>boolean</w:t>
+            </w:r>
+            <w:proofErr w:type="spellEnd"/>
           </w:p>
         </w:tc>
         <w:tc>
@@ -4163,7 +3936,6 @@
               <w:jc w:val="center"/>
               <w:rPr>
                 <w:sz w:val="28"/>
-                <w:szCs w:val="28"/>
               </w:rPr>
             </w:pPr>
           </w:p>
@@ -4180,6 +3952,13 @@
                 <w:szCs w:val="28"/>
               </w:rPr>
             </w:pPr>
+            <w:r>
+              <w:rPr>
+                <w:sz w:val="28"/>
+                <w:szCs w:val="28"/>
+              </w:rPr>
+              <w:t>*</w:t>
+            </w:r>
           </w:p>
         </w:tc>
         <w:tc>
@@ -4190,7 +3969,6 @@
             <w:pPr>
               <w:rPr>
                 <w:sz w:val="28"/>
-                <w:szCs w:val="28"/>
               </w:rPr>
             </w:pPr>
           </w:p>
@@ -4204,14 +3982,9 @@
           <w:tcPr>
             <w:tcW w:w="1307" w:type="dxa"/>
             <w:vMerge/>
-          </w:tcPr>
-          <w:p>
-            <w:pPr>
-              <w:rPr>
-                <w:sz w:val="28"/>
-              </w:rPr>
-            </w:pPr>
-          </w:p>
+            <w:vAlign w:val="center"/>
+          </w:tcPr>
+          <w:p/>
         </w:tc>
         <w:tc>
           <w:tcPr>
@@ -4224,15 +3997,13 @@
                 <w:szCs w:val="28"/>
               </w:rPr>
             </w:pPr>
-            <w:proofErr w:type="spellStart"/>
-            <w:r>
-              <w:rPr>
-                <w:sz w:val="28"/>
-                <w:szCs w:val="28"/>
-              </w:rPr>
-              <w:t>estaAlugado</w:t>
-            </w:r>
-            <w:proofErr w:type="spellEnd"/>
+            <w:r>
+              <w:rPr>
+                <w:sz w:val="28"/>
+                <w:szCs w:val="28"/>
+              </w:rPr>
+              <w:t>apelido</w:t>
+            </w:r>
           </w:p>
         </w:tc>
         <w:tc>
@@ -4246,15 +4017,13 @@
                 <w:szCs w:val="28"/>
               </w:rPr>
             </w:pPr>
-            <w:proofErr w:type="spellStart"/>
-            <w:r>
-              <w:rPr>
-                <w:sz w:val="28"/>
-                <w:szCs w:val="28"/>
-              </w:rPr>
-              <w:t>boolean</w:t>
-            </w:r>
-            <w:proofErr w:type="spellEnd"/>
+            <w:r>
+              <w:rPr>
+                <w:sz w:val="28"/>
+                <w:szCs w:val="28"/>
+              </w:rPr>
+              <w:t>char</w:t>
+            </w:r>
           </w:p>
         </w:tc>
         <w:tc>
@@ -4269,6 +4038,13 @@
                 <w:szCs w:val="28"/>
               </w:rPr>
             </w:pPr>
+            <w:r>
+              <w:rPr>
+                <w:sz w:val="28"/>
+                <w:szCs w:val="28"/>
+              </w:rPr>
+              <w:t>40</w:t>
+            </w:r>
           </w:p>
         </w:tc>
         <w:tc>
@@ -4280,6 +4056,7 @@
               <w:jc w:val="center"/>
               <w:rPr>
                 <w:sz w:val="28"/>
+                <w:szCs w:val="28"/>
               </w:rPr>
             </w:pPr>
           </w:p>
@@ -4313,6 +4090,7 @@
             <w:pPr>
               <w:rPr>
                 <w:sz w:val="28"/>
+                <w:szCs w:val="28"/>
               </w:rPr>
             </w:pPr>
           </w:p>
@@ -4341,13 +4119,15 @@
                 <w:szCs w:val="28"/>
               </w:rPr>
             </w:pPr>
-            <w:r>
-              <w:rPr>
-                <w:sz w:val="28"/>
-                <w:szCs w:val="28"/>
-              </w:rPr>
-              <w:t>Apelido</w:t>
-            </w:r>
+            <w:proofErr w:type="spellStart"/>
+            <w:r>
+              <w:rPr>
+                <w:sz w:val="28"/>
+                <w:szCs w:val="28"/>
+              </w:rPr>
+              <w:t>valorAluguel</w:t>
+            </w:r>
+            <w:proofErr w:type="spellEnd"/>
           </w:p>
         </w:tc>
         <w:tc>
@@ -4366,7 +4146,7 @@
                 <w:sz w:val="28"/>
                 <w:szCs w:val="28"/>
               </w:rPr>
-              <w:t>char</w:t>
+              <w:t>inteiro</w:t>
             </w:r>
           </w:p>
         </w:tc>
@@ -4382,13 +4162,6 @@
                 <w:szCs w:val="28"/>
               </w:rPr>
             </w:pPr>
-            <w:r>
-              <w:rPr>
-                <w:sz w:val="28"/>
-                <w:szCs w:val="28"/>
-              </w:rPr>
-              <w:t>40</w:t>
-            </w:r>
           </w:p>
         </w:tc>
         <w:tc>
@@ -4463,15 +4236,13 @@
                 <w:szCs w:val="28"/>
               </w:rPr>
             </w:pPr>
-            <w:proofErr w:type="spellStart"/>
-            <w:r>
-              <w:rPr>
-                <w:sz w:val="28"/>
-                <w:szCs w:val="28"/>
-              </w:rPr>
-              <w:t>valorAluguel</w:t>
-            </w:r>
-            <w:proofErr w:type="spellEnd"/>
+            <w:r>
+              <w:rPr>
+                <w:sz w:val="28"/>
+                <w:szCs w:val="28"/>
+              </w:rPr>
+              <w:t>logradouro</w:t>
+            </w:r>
           </w:p>
         </w:tc>
         <w:tc>
@@ -4490,7 +4261,7 @@
                 <w:sz w:val="28"/>
                 <w:szCs w:val="28"/>
               </w:rPr>
-              <w:t>inteiro</w:t>
+              <w:t>char</w:t>
             </w:r>
           </w:p>
         </w:tc>
@@ -4506,6 +4277,13 @@
                 <w:szCs w:val="28"/>
               </w:rPr>
             </w:pPr>
+            <w:r>
+              <w:rPr>
+                <w:sz w:val="28"/>
+                <w:szCs w:val="28"/>
+              </w:rPr>
+              <w:t>60</w:t>
+            </w:r>
           </w:p>
         </w:tc>
         <w:tc>
@@ -4585,7 +4363,7 @@
                 <w:sz w:val="28"/>
                 <w:szCs w:val="28"/>
               </w:rPr>
-              <w:t>Cep</w:t>
+              <w:t>UF</w:t>
             </w:r>
           </w:p>
         </w:tc>
@@ -4605,7 +4383,7 @@
                 <w:sz w:val="28"/>
                 <w:szCs w:val="28"/>
               </w:rPr>
-              <w:t>Char</w:t>
+              <w:t>enumerado</w:t>
             </w:r>
           </w:p>
         </w:tc>
@@ -4621,13 +4399,6 @@
                 <w:szCs w:val="28"/>
               </w:rPr>
             </w:pPr>
-            <w:r>
-              <w:rPr>
-                <w:sz w:val="28"/>
-                <w:szCs w:val="28"/>
-              </w:rPr>
-              <w:t>8</w:t>
-            </w:r>
           </w:p>
         </w:tc>
         <w:tc>
@@ -4707,7 +4478,7 @@
                 <w:sz w:val="28"/>
                 <w:szCs w:val="28"/>
               </w:rPr>
-              <w:t>Logradouro</w:t>
+              <w:t>número</w:t>
             </w:r>
           </w:p>
         </w:tc>
@@ -4727,7 +4498,7 @@
                 <w:sz w:val="28"/>
                 <w:szCs w:val="28"/>
               </w:rPr>
-              <w:t>char</w:t>
+              <w:t>inteiro</w:t>
             </w:r>
           </w:p>
         </w:tc>
@@ -4743,13 +4514,6 @@
                 <w:szCs w:val="28"/>
               </w:rPr>
             </w:pPr>
-            <w:r>
-              <w:rPr>
-                <w:sz w:val="28"/>
-                <w:szCs w:val="28"/>
-              </w:rPr>
-              <w:t>60</w:t>
-            </w:r>
           </w:p>
         </w:tc>
         <w:tc>
@@ -4829,7 +4593,7 @@
                 <w:sz w:val="28"/>
                 <w:szCs w:val="28"/>
               </w:rPr>
-              <w:t>UF</w:t>
+              <w:t>cidade</w:t>
             </w:r>
           </w:p>
         </w:tc>
@@ -4849,7 +4613,7 @@
                 <w:sz w:val="28"/>
                 <w:szCs w:val="28"/>
               </w:rPr>
-              <w:t>enumerado</w:t>
+              <w:t>char</w:t>
             </w:r>
           </w:p>
         </w:tc>
@@ -4865,6 +4629,13 @@
                 <w:szCs w:val="28"/>
               </w:rPr>
             </w:pPr>
+            <w:r>
+              <w:rPr>
+                <w:sz w:val="28"/>
+                <w:szCs w:val="28"/>
+              </w:rPr>
+              <w:t>40</w:t>
+            </w:r>
           </w:p>
         </w:tc>
         <w:tc>
@@ -4944,244 +4715,7 @@
                 <w:sz w:val="28"/>
                 <w:szCs w:val="28"/>
               </w:rPr>
-              <w:t>Número</w:t>
-            </w:r>
-          </w:p>
-        </w:tc>
-        <w:tc>
-          <w:tcPr>
-            <w:tcW w:w="1560" w:type="dxa"/>
-          </w:tcPr>
-          <w:p>
-            <w:pPr>
-              <w:rPr>
-                <w:sz w:val="28"/>
-                <w:szCs w:val="28"/>
-              </w:rPr>
-            </w:pPr>
-            <w:r>
-              <w:rPr>
-                <w:sz w:val="28"/>
-                <w:szCs w:val="28"/>
-              </w:rPr>
-              <w:t>inteiro</w:t>
-            </w:r>
-          </w:p>
-        </w:tc>
-        <w:tc>
-          <w:tcPr>
-            <w:tcW w:w="1340" w:type="dxa"/>
-          </w:tcPr>
-          <w:p>
-            <w:pPr>
-              <w:jc w:val="center"/>
-              <w:rPr>
-                <w:sz w:val="28"/>
-                <w:szCs w:val="28"/>
-              </w:rPr>
-            </w:pPr>
-          </w:p>
-        </w:tc>
-        <w:tc>
-          <w:tcPr>
-            <w:tcW w:w="1284" w:type="dxa"/>
-          </w:tcPr>
-          <w:p>
-            <w:pPr>
-              <w:jc w:val="center"/>
-              <w:rPr>
-                <w:sz w:val="28"/>
-                <w:szCs w:val="28"/>
-              </w:rPr>
-            </w:pPr>
-          </w:p>
-        </w:tc>
-        <w:tc>
-          <w:tcPr>
-            <w:tcW w:w="1334" w:type="dxa"/>
-          </w:tcPr>
-          <w:p>
-            <w:pPr>
-              <w:jc w:val="center"/>
-              <w:rPr>
-                <w:sz w:val="28"/>
-                <w:szCs w:val="28"/>
-              </w:rPr>
-            </w:pPr>
-            <w:r>
-              <w:rPr>
-                <w:sz w:val="28"/>
-                <w:szCs w:val="28"/>
-              </w:rPr>
-              <w:t>*</w:t>
-            </w:r>
-          </w:p>
-        </w:tc>
-        <w:tc>
-          <w:tcPr>
-            <w:tcW w:w="1371" w:type="dxa"/>
-          </w:tcPr>
-          <w:p>
-            <w:pPr>
-              <w:rPr>
-                <w:sz w:val="28"/>
-                <w:szCs w:val="28"/>
-              </w:rPr>
-            </w:pPr>
-          </w:p>
-        </w:tc>
-      </w:tr>
-      <w:tr>
-        <w:trPr>
-          <w:trHeight w:val="300"/>
-        </w:trPr>
-        <w:tc>
-          <w:tcPr>
-            <w:tcW w:w="1307" w:type="dxa"/>
-            <w:vMerge/>
-            <w:vAlign w:val="center"/>
-          </w:tcPr>
-          <w:p/>
-        </w:tc>
-        <w:tc>
-          <w:tcPr>
-            <w:tcW w:w="2201" w:type="dxa"/>
-          </w:tcPr>
-          <w:p>
-            <w:pPr>
-              <w:rPr>
-                <w:sz w:val="28"/>
-                <w:szCs w:val="28"/>
-              </w:rPr>
-            </w:pPr>
-            <w:r>
-              <w:rPr>
-                <w:sz w:val="28"/>
-                <w:szCs w:val="28"/>
-              </w:rPr>
-              <w:t>Cidade</w:t>
-            </w:r>
-          </w:p>
-        </w:tc>
-        <w:tc>
-          <w:tcPr>
-            <w:tcW w:w="1560" w:type="dxa"/>
-          </w:tcPr>
-          <w:p>
-            <w:pPr>
-              <w:rPr>
-                <w:sz w:val="28"/>
-                <w:szCs w:val="28"/>
-              </w:rPr>
-            </w:pPr>
-            <w:r>
-              <w:rPr>
-                <w:sz w:val="28"/>
-                <w:szCs w:val="28"/>
-              </w:rPr>
-              <w:t>char</w:t>
-            </w:r>
-          </w:p>
-        </w:tc>
-        <w:tc>
-          <w:tcPr>
-            <w:tcW w:w="1340" w:type="dxa"/>
-          </w:tcPr>
-          <w:p>
-            <w:pPr>
-              <w:jc w:val="center"/>
-              <w:rPr>
-                <w:sz w:val="28"/>
-                <w:szCs w:val="28"/>
-              </w:rPr>
-            </w:pPr>
-            <w:r>
-              <w:rPr>
-                <w:sz w:val="28"/>
-                <w:szCs w:val="28"/>
-              </w:rPr>
-              <w:t>40</w:t>
-            </w:r>
-          </w:p>
-        </w:tc>
-        <w:tc>
-          <w:tcPr>
-            <w:tcW w:w="1284" w:type="dxa"/>
-          </w:tcPr>
-          <w:p>
-            <w:pPr>
-              <w:jc w:val="center"/>
-              <w:rPr>
-                <w:sz w:val="28"/>
-                <w:szCs w:val="28"/>
-              </w:rPr>
-            </w:pPr>
-          </w:p>
-        </w:tc>
-        <w:tc>
-          <w:tcPr>
-            <w:tcW w:w="1334" w:type="dxa"/>
-          </w:tcPr>
-          <w:p>
-            <w:pPr>
-              <w:jc w:val="center"/>
-              <w:rPr>
-                <w:sz w:val="28"/>
-                <w:szCs w:val="28"/>
-              </w:rPr>
-            </w:pPr>
-            <w:r>
-              <w:rPr>
-                <w:sz w:val="28"/>
-                <w:szCs w:val="28"/>
-              </w:rPr>
-              <w:t>*</w:t>
-            </w:r>
-          </w:p>
-        </w:tc>
-        <w:tc>
-          <w:tcPr>
-            <w:tcW w:w="1371" w:type="dxa"/>
-          </w:tcPr>
-          <w:p>
-            <w:pPr>
-              <w:rPr>
-                <w:sz w:val="28"/>
-                <w:szCs w:val="28"/>
-              </w:rPr>
-            </w:pPr>
-          </w:p>
-        </w:tc>
-      </w:tr>
-      <w:tr>
-        <w:trPr>
-          <w:trHeight w:val="300"/>
-        </w:trPr>
-        <w:tc>
-          <w:tcPr>
-            <w:tcW w:w="1307" w:type="dxa"/>
-            <w:vMerge/>
-            <w:vAlign w:val="center"/>
-          </w:tcPr>
-          <w:p/>
-        </w:tc>
-        <w:tc>
-          <w:tcPr>
-            <w:tcW w:w="2201" w:type="dxa"/>
-          </w:tcPr>
-          <w:p>
-            <w:pPr>
-              <w:rPr>
-                <w:sz w:val="28"/>
-                <w:szCs w:val="28"/>
-              </w:rPr>
-            </w:pPr>
-            <w:r>
-              <w:rPr>
-                <w:sz w:val="28"/>
-                <w:szCs w:val="28"/>
-              </w:rPr>
-              <w:t>Bairro</w:t>
+              <w:t>bairro</w:t>
             </w:r>
           </w:p>
         </w:tc>
@@ -5466,14 +5000,7 @@
                 <w:sz w:val="28"/>
                 <w:szCs w:val="28"/>
               </w:rPr>
-              <w:t>i</w:t>
-            </w:r>
-            <w:r>
-              <w:rPr>
-                <w:sz w:val="28"/>
-                <w:szCs w:val="28"/>
-              </w:rPr>
-              <w:t>movel</w:t>
+              <w:t>idImovel</w:t>
             </w:r>
             <w:proofErr w:type="spellEnd"/>
           </w:p>
@@ -5489,15 +5016,13 @@
                 <w:szCs w:val="28"/>
               </w:rPr>
             </w:pPr>
-            <w:proofErr w:type="spellStart"/>
-            <w:r>
-              <w:rPr>
-                <w:sz w:val="28"/>
-                <w:szCs w:val="28"/>
-              </w:rPr>
-              <w:t>Imovel</w:t>
-            </w:r>
-            <w:proofErr w:type="spellEnd"/>
+            <w:r>
+              <w:rPr>
+                <w:sz w:val="28"/>
+                <w:szCs w:val="28"/>
+              </w:rPr>
+              <w:t>inteiro</w:t>
+            </w:r>
           </w:p>
         </w:tc>
         <w:tc>
@@ -5611,14 +5136,7 @@
                 <w:sz w:val="28"/>
                 <w:szCs w:val="28"/>
               </w:rPr>
-              <w:t>C</w:t>
-            </w:r>
-            <w:r>
-              <w:rPr>
-                <w:sz w:val="28"/>
-                <w:szCs w:val="28"/>
-              </w:rPr>
-              <w:t>har</w:t>
+              <w:t>char</w:t>
             </w:r>
           </w:p>
         </w:tc>
@@ -5743,14 +5261,7 @@
                 <w:sz w:val="28"/>
                 <w:szCs w:val="28"/>
               </w:rPr>
-              <w:t>C</w:t>
-            </w:r>
-            <w:r>
-              <w:rPr>
-                <w:sz w:val="28"/>
-                <w:szCs w:val="28"/>
-              </w:rPr>
-              <w:t>har</w:t>
+              <w:t>char</w:t>
             </w:r>
           </w:p>
         </w:tc>
@@ -5979,7 +5490,14 @@
                 <w:sz w:val="28"/>
                 <w:szCs w:val="28"/>
               </w:rPr>
-              <w:t>dataResolucao</w:t>
+              <w:t>data</w:t>
+            </w:r>
+            <w:r>
+              <w:rPr>
+                <w:sz w:val="28"/>
+                <w:szCs w:val="28"/>
+              </w:rPr>
+              <w:t>Resolucao</w:t>
             </w:r>
             <w:proofErr w:type="spellEnd"/>
           </w:p>
@@ -6192,17 +5710,7 @@
             <w:vAlign w:val="center"/>
           </w:tcPr>
           <w:p>
-            <w:pPr>
-              <w:rPr>
-                <w:sz w:val="28"/>
-                <w:szCs w:val="28"/>
-              </w:rPr>
-            </w:pPr>
-            <w:r>
-              <w:rPr>
-                <w:sz w:val="28"/>
-                <w:szCs w:val="28"/>
-              </w:rPr>
+            <w:r>
               <w:t>Cobrança</w:t>
             </w:r>
           </w:p>
@@ -6243,14 +5751,7 @@
                 <w:sz w:val="28"/>
                 <w:szCs w:val="28"/>
               </w:rPr>
-              <w:t>I</w:t>
-            </w:r>
-            <w:r>
-              <w:rPr>
-                <w:sz w:val="28"/>
-                <w:szCs w:val="28"/>
-              </w:rPr>
-              <w:t>nteiro</w:t>
+              <w:t>inteiro</w:t>
             </w:r>
           </w:p>
         </w:tc>
@@ -6334,14 +5835,7 @@
             <w:vMerge/>
             <w:vAlign w:val="center"/>
           </w:tcPr>
-          <w:p>
-            <w:pPr>
-              <w:rPr>
-                <w:sz w:val="28"/>
-                <w:szCs w:val="28"/>
-              </w:rPr>
-            </w:pPr>
-          </w:p>
+          <w:p/>
         </w:tc>
         <w:tc>
           <w:tcPr>
@@ -6463,14 +5957,7 @@
             <w:vMerge/>
             <w:vAlign w:val="center"/>
           </w:tcPr>
-          <w:p>
-            <w:pPr>
-              <w:rPr>
-                <w:sz w:val="28"/>
-                <w:szCs w:val="28"/>
-              </w:rPr>
-            </w:pPr>
-          </w:p>
+          <w:p/>
         </w:tc>
         <w:tc>
           <w:tcPr>
@@ -6489,7 +5976,14 @@
                 <w:sz w:val="28"/>
                 <w:szCs w:val="28"/>
               </w:rPr>
-              <w:t>dataCobranca</w:t>
+              <w:t>dataC</w:t>
+            </w:r>
+            <w:r>
+              <w:rPr>
+                <w:sz w:val="28"/>
+                <w:szCs w:val="28"/>
+              </w:rPr>
+              <w:t>obranca</w:t>
             </w:r>
             <w:proofErr w:type="spellEnd"/>
           </w:p>
@@ -6587,14 +6081,7 @@
             <w:vMerge/>
             <w:vAlign w:val="center"/>
           </w:tcPr>
-          <w:p>
-            <w:pPr>
-              <w:rPr>
-                <w:sz w:val="28"/>
-                <w:szCs w:val="28"/>
-              </w:rPr>
-            </w:pPr>
-          </w:p>
+          <w:p/>
         </w:tc>
         <w:tc>
           <w:tcPr>
@@ -6704,14 +6191,7 @@
             <w:vMerge/>
             <w:vAlign w:val="center"/>
           </w:tcPr>
-          <w:p>
-            <w:pPr>
-              <w:rPr>
-                <w:sz w:val="28"/>
-                <w:szCs w:val="28"/>
-              </w:rPr>
-            </w:pPr>
-          </w:p>
+          <w:p/>
         </w:tc>
         <w:tc>
           <w:tcPr>
@@ -6730,7 +6210,7 @@
                 <w:sz w:val="28"/>
                 <w:szCs w:val="28"/>
               </w:rPr>
-              <w:t>Locacao</w:t>
+              <w:t>idLocacao</w:t>
             </w:r>
             <w:proofErr w:type="spellEnd"/>
           </w:p>
@@ -6746,15 +6226,13 @@
                 <w:szCs w:val="28"/>
               </w:rPr>
             </w:pPr>
-            <w:proofErr w:type="spellStart"/>
-            <w:r>
-              <w:rPr>
-                <w:sz w:val="28"/>
-                <w:szCs w:val="28"/>
-              </w:rPr>
-              <w:t>Locacao</w:t>
-            </w:r>
-            <w:proofErr w:type="spellEnd"/>
+            <w:r>
+              <w:rPr>
+                <w:sz w:val="28"/>
+                <w:szCs w:val="28"/>
+              </w:rPr>
+              <w:t>inteiro</w:t>
+            </w:r>
           </w:p>
         </w:tc>
         <w:tc>
@@ -6831,17 +6309,7 @@
             <w:vAlign w:val="center"/>
           </w:tcPr>
           <w:p>
-            <w:pPr>
-              <w:rPr>
-                <w:sz w:val="28"/>
-                <w:szCs w:val="28"/>
-              </w:rPr>
-            </w:pPr>
-            <w:r>
-              <w:rPr>
-                <w:sz w:val="28"/>
-                <w:szCs w:val="28"/>
-              </w:rPr>
+            <w:r>
               <w:t>Pagamento</w:t>
             </w:r>
           </w:p>
@@ -6966,14 +6434,7 @@
             <w:vMerge/>
             <w:vAlign w:val="center"/>
           </w:tcPr>
-          <w:p>
-            <w:pPr>
-              <w:rPr>
-                <w:sz w:val="28"/>
-                <w:szCs w:val="28"/>
-              </w:rPr>
-            </w:pPr>
-          </w:p>
+          <w:p/>
         </w:tc>
         <w:tc>
           <w:tcPr>
@@ -7095,14 +6556,7 @@
             <w:vMerge/>
             <w:vAlign w:val="center"/>
           </w:tcPr>
-          <w:p>
-            <w:pPr>
-              <w:rPr>
-                <w:sz w:val="28"/>
-                <w:szCs w:val="28"/>
-              </w:rPr>
-            </w:pPr>
-          </w:p>
+          <w:p/>
         </w:tc>
         <w:tc>
           <w:tcPr>
@@ -7219,14 +6673,7 @@
             <w:vMerge/>
             <w:vAlign w:val="center"/>
           </w:tcPr>
-          <w:p>
-            <w:pPr>
-              <w:rPr>
-                <w:sz w:val="28"/>
-                <w:szCs w:val="28"/>
-              </w:rPr>
-            </w:pPr>
-          </w:p>
+          <w:p/>
         </w:tc>
         <w:tc>
           <w:tcPr>
@@ -7245,14 +6692,14 @@
                 <w:sz w:val="28"/>
                 <w:szCs w:val="28"/>
               </w:rPr>
-              <w:t>c</w:t>
-            </w:r>
-            <w:r>
-              <w:rPr>
-                <w:sz w:val="28"/>
-                <w:szCs w:val="28"/>
-              </w:rPr>
-              <w:t>obranca</w:t>
+              <w:t>id</w:t>
+            </w:r>
+            <w:r>
+              <w:rPr>
+                <w:sz w:val="28"/>
+                <w:szCs w:val="28"/>
+              </w:rPr>
+              <w:t>Cobranca</w:t>
             </w:r>
             <w:proofErr w:type="spellEnd"/>
           </w:p>
@@ -7351,18 +6798,8 @@
             <w:vAlign w:val="center"/>
           </w:tcPr>
           <w:p>
-            <w:pPr>
-              <w:rPr>
-                <w:sz w:val="28"/>
-                <w:szCs w:val="28"/>
-              </w:rPr>
-            </w:pPr>
             <w:proofErr w:type="spellStart"/>
             <w:r>
-              <w:rPr>
-                <w:sz w:val="28"/>
-                <w:szCs w:val="28"/>
-              </w:rPr>
               <w:t>Locacao</w:t>
             </w:r>
             <w:proofErr w:type="spellEnd"/>
@@ -7488,14 +6925,7 @@
             <w:vMerge/>
             <w:vAlign w:val="center"/>
           </w:tcPr>
-          <w:p>
-            <w:pPr>
-              <w:rPr>
-                <w:sz w:val="28"/>
-                <w:szCs w:val="28"/>
-              </w:rPr>
-            </w:pPr>
-          </w:p>
+          <w:p/>
         </w:tc>
         <w:tc>
           <w:tcPr>
@@ -7514,7 +6944,14 @@
                 <w:sz w:val="28"/>
                 <w:szCs w:val="28"/>
               </w:rPr>
-              <w:t>valorAluguel</w:t>
+              <w:t>valor</w:t>
+            </w:r>
+            <w:r>
+              <w:rPr>
+                <w:sz w:val="28"/>
+                <w:szCs w:val="28"/>
+              </w:rPr>
+              <w:t>Aluguel</w:t>
             </w:r>
             <w:proofErr w:type="spellEnd"/>
           </w:p>
@@ -7619,14 +7056,7 @@
             <w:vMerge/>
             <w:vAlign w:val="center"/>
           </w:tcPr>
-          <w:p>
-            <w:pPr>
-              <w:rPr>
-                <w:sz w:val="28"/>
-                <w:szCs w:val="28"/>
-              </w:rPr>
-            </w:pPr>
-          </w:p>
+          <w:p/>
         </w:tc>
         <w:tc>
           <w:tcPr>
@@ -7645,7 +7075,14 @@
                 <w:sz w:val="28"/>
                 <w:szCs w:val="28"/>
               </w:rPr>
-              <w:t>dataInicio</w:t>
+              <w:t>data</w:t>
+            </w:r>
+            <w:r>
+              <w:rPr>
+                <w:sz w:val="28"/>
+                <w:szCs w:val="28"/>
+              </w:rPr>
+              <w:t>Inicio</w:t>
             </w:r>
             <w:proofErr w:type="spellEnd"/>
           </w:p>
@@ -7743,14 +7180,7 @@
             <w:vMerge/>
             <w:vAlign w:val="center"/>
           </w:tcPr>
-          <w:p>
-            <w:pPr>
-              <w:rPr>
-                <w:sz w:val="28"/>
-                <w:szCs w:val="28"/>
-              </w:rPr>
-            </w:pPr>
-          </w:p>
+          <w:p/>
         </w:tc>
         <w:tc>
           <w:tcPr>
@@ -7769,7 +7199,14 @@
                 <w:sz w:val="28"/>
                 <w:szCs w:val="28"/>
               </w:rPr>
-              <w:t>dataFim</w:t>
+              <w:t>data</w:t>
+            </w:r>
+            <w:r>
+              <w:rPr>
+                <w:sz w:val="28"/>
+                <w:szCs w:val="28"/>
+              </w:rPr>
+              <w:t>Fim</w:t>
             </w:r>
             <w:proofErr w:type="spellEnd"/>
           </w:p>
@@ -7867,14 +7304,7 @@
             <w:vMerge/>
             <w:vAlign w:val="center"/>
           </w:tcPr>
-          <w:p>
-            <w:pPr>
-              <w:rPr>
-                <w:sz w:val="28"/>
-                <w:szCs w:val="28"/>
-              </w:rPr>
-            </w:pPr>
-          </w:p>
+          <w:p/>
         </w:tc>
         <w:tc>
           <w:tcPr>
@@ -7893,7 +7323,7 @@
                 <w:sz w:val="28"/>
                 <w:szCs w:val="28"/>
               </w:rPr>
-              <w:t>imovel</w:t>
+              <w:t>idImovel</w:t>
             </w:r>
             <w:proofErr w:type="spellEnd"/>
           </w:p>
@@ -7909,15 +7339,13 @@
                 <w:szCs w:val="28"/>
               </w:rPr>
             </w:pPr>
-            <w:proofErr w:type="spellStart"/>
-            <w:r>
-              <w:rPr>
-                <w:sz w:val="28"/>
-                <w:szCs w:val="28"/>
-              </w:rPr>
-              <w:t>Imovel</w:t>
-            </w:r>
-            <w:proofErr w:type="spellEnd"/>
+            <w:r>
+              <w:rPr>
+                <w:sz w:val="28"/>
+                <w:szCs w:val="28"/>
+              </w:rPr>
+              <w:t>inteiro</w:t>
+            </w:r>
           </w:p>
         </w:tc>
         <w:tc>
@@ -7993,14 +7421,7 @@
             <w:vMerge/>
             <w:vAlign w:val="center"/>
           </w:tcPr>
-          <w:p>
-            <w:pPr>
-              <w:rPr>
-                <w:sz w:val="28"/>
-                <w:szCs w:val="28"/>
-              </w:rPr>
-            </w:pPr>
-          </w:p>
+          <w:p/>
         </w:tc>
         <w:tc>
           <w:tcPr>
@@ -8019,14 +7440,14 @@
                 <w:sz w:val="28"/>
                 <w:szCs w:val="28"/>
               </w:rPr>
-              <w:t>p</w:t>
-            </w:r>
-            <w:r>
-              <w:rPr>
-                <w:sz w:val="28"/>
-                <w:szCs w:val="28"/>
-              </w:rPr>
-              <w:t>ropietario</w:t>
+              <w:t>id</w:t>
+            </w:r>
+            <w:r>
+              <w:rPr>
+                <w:sz w:val="28"/>
+                <w:szCs w:val="28"/>
+              </w:rPr>
+              <w:t>Propietario</w:t>
             </w:r>
             <w:proofErr w:type="spellEnd"/>
           </w:p>
@@ -8042,15 +7463,13 @@
                 <w:szCs w:val="28"/>
               </w:rPr>
             </w:pPr>
-            <w:proofErr w:type="spellStart"/>
-            <w:r>
-              <w:rPr>
-                <w:sz w:val="28"/>
-                <w:szCs w:val="28"/>
-              </w:rPr>
-              <w:t>Propietario</w:t>
-            </w:r>
-            <w:proofErr w:type="spellEnd"/>
+            <w:r>
+              <w:rPr>
+                <w:sz w:val="28"/>
+                <w:szCs w:val="28"/>
+              </w:rPr>
+              <w:t>inteiro</w:t>
+            </w:r>
           </w:p>
         </w:tc>
         <w:tc>
@@ -8126,14 +7545,7 @@
             <w:vMerge/>
             <w:vAlign w:val="center"/>
           </w:tcPr>
-          <w:p>
-            <w:pPr>
-              <w:rPr>
-                <w:sz w:val="28"/>
-                <w:szCs w:val="28"/>
-              </w:rPr>
-            </w:pPr>
-          </w:p>
+          <w:p/>
         </w:tc>
         <w:tc>
           <w:tcPr>
@@ -8146,13 +7558,22 @@
                 <w:szCs w:val="28"/>
               </w:rPr>
             </w:pPr>
-            <w:r>
-              <w:rPr>
-                <w:sz w:val="28"/>
-                <w:szCs w:val="28"/>
-              </w:rPr>
-              <w:t>inquilino</w:t>
-            </w:r>
+            <w:proofErr w:type="spellStart"/>
+            <w:r>
+              <w:rPr>
+                <w:sz w:val="28"/>
+                <w:szCs w:val="28"/>
+              </w:rPr>
+              <w:t>id</w:t>
+            </w:r>
+            <w:r>
+              <w:rPr>
+                <w:sz w:val="28"/>
+                <w:szCs w:val="28"/>
+              </w:rPr>
+              <w:t>Inquilino</w:t>
+            </w:r>
+            <w:proofErr w:type="spellEnd"/>
           </w:p>
         </w:tc>
         <w:tc>
@@ -8171,7 +7592,7 @@
                 <w:sz w:val="28"/>
                 <w:szCs w:val="28"/>
               </w:rPr>
-              <w:t>Inquilino</w:t>
+              <w:t>inteiro</w:t>
             </w:r>
           </w:p>
         </w:tc>
@@ -8249,16 +7670,9 @@
             <w:vAlign w:val="center"/>
           </w:tcPr>
           <w:p>
-            <w:pPr>
-              <w:rPr>
-                <w:sz w:val="28"/>
-                <w:szCs w:val="28"/>
-              </w:rPr>
-            </w:pPr>
-            <w:r>
-              <w:rPr>
-                <w:sz w:val="28"/>
-                <w:szCs w:val="28"/>
+            <w:r>
+              <w:rPr>
+                <w:color w:val="EE0000"/>
               </w:rPr>
               <w:t>Contrato</w:t>
             </w:r>

</xml_diff>

<commit_message>
Resolvendo problemas da monitoria do dia 16/07 Close #38
</commit_message>
<xml_diff>
--- a/Requisitos/DD-Aluguel.docx
+++ b/Requisitos/DD-Aluguel.docx
@@ -400,7 +400,14 @@
                 <w:sz w:val="28"/>
                 <w:szCs w:val="28"/>
               </w:rPr>
-              <w:t>char</w:t>
+              <w:t>C</w:t>
+            </w:r>
+            <w:r>
+              <w:rPr>
+                <w:sz w:val="28"/>
+                <w:szCs w:val="28"/>
+              </w:rPr>
+              <w:t>har</w:t>
             </w:r>
           </w:p>
         </w:tc>
@@ -528,7 +535,14 @@
                 <w:sz w:val="28"/>
                 <w:szCs w:val="28"/>
               </w:rPr>
-              <w:t>char</w:t>
+              <w:t>C</w:t>
+            </w:r>
+            <w:r>
+              <w:rPr>
+                <w:sz w:val="28"/>
+                <w:szCs w:val="28"/>
+              </w:rPr>
+              <w:t>har</w:t>
             </w:r>
           </w:p>
         </w:tc>
@@ -651,7 +665,14 @@
                 <w:sz w:val="28"/>
                 <w:szCs w:val="28"/>
               </w:rPr>
-              <w:t>char</w:t>
+              <w:t>C</w:t>
+            </w:r>
+            <w:r>
+              <w:rPr>
+                <w:sz w:val="28"/>
+                <w:szCs w:val="28"/>
+              </w:rPr>
+              <w:t>har</w:t>
             </w:r>
           </w:p>
         </w:tc>
@@ -775,7 +796,14 @@
                 <w:sz w:val="28"/>
                 <w:szCs w:val="28"/>
               </w:rPr>
-              <w:t>char</w:t>
+              <w:t>C</w:t>
+            </w:r>
+            <w:r>
+              <w:rPr>
+                <w:sz w:val="28"/>
+                <w:szCs w:val="28"/>
+              </w:rPr>
+              <w:t>har</w:t>
             </w:r>
           </w:p>
         </w:tc>
@@ -897,7 +925,14 @@
                 <w:sz w:val="28"/>
                 <w:szCs w:val="28"/>
               </w:rPr>
-              <w:t>char</w:t>
+              <w:t>C</w:t>
+            </w:r>
+            <w:r>
+              <w:rPr>
+                <w:sz w:val="28"/>
+                <w:szCs w:val="28"/>
+              </w:rPr>
+              <w:t>har</w:t>
             </w:r>
           </w:p>
         </w:tc>
@@ -1132,7 +1167,14 @@
                 <w:sz w:val="28"/>
                 <w:szCs w:val="28"/>
               </w:rPr>
-              <w:t>char</w:t>
+              <w:t>C</w:t>
+            </w:r>
+            <w:r>
+              <w:rPr>
+                <w:sz w:val="28"/>
+                <w:szCs w:val="28"/>
+              </w:rPr>
+              <w:t>har</w:t>
             </w:r>
           </w:p>
         </w:tc>
@@ -1227,7 +1269,7 @@
                 <w:sz w:val="28"/>
                 <w:szCs w:val="28"/>
               </w:rPr>
-              <w:t>logradouro</w:t>
+              <w:t>Cep</w:t>
             </w:r>
           </w:p>
         </w:tc>
@@ -1247,7 +1289,7 @@
                 <w:sz w:val="28"/>
                 <w:szCs w:val="28"/>
               </w:rPr>
-              <w:t>char</w:t>
+              <w:t>Char</w:t>
             </w:r>
           </w:p>
         </w:tc>
@@ -1268,7 +1310,7 @@
                 <w:sz w:val="28"/>
                 <w:szCs w:val="28"/>
               </w:rPr>
-              <w:t>60</w:t>
+              <w:t>8</w:t>
             </w:r>
           </w:p>
         </w:tc>
@@ -1349,7 +1391,7 @@
                 <w:sz w:val="28"/>
                 <w:szCs w:val="28"/>
               </w:rPr>
-              <w:t>UF</w:t>
+              <w:t>logradouro</w:t>
             </w:r>
           </w:p>
         </w:tc>
@@ -1369,7 +1411,14 @@
                 <w:sz w:val="28"/>
                 <w:szCs w:val="28"/>
               </w:rPr>
-              <w:t>enumerado</w:t>
+              <w:t>C</w:t>
+            </w:r>
+            <w:r>
+              <w:rPr>
+                <w:sz w:val="28"/>
+                <w:szCs w:val="28"/>
+              </w:rPr>
+              <w:t>har</w:t>
             </w:r>
           </w:p>
         </w:tc>
@@ -1385,6 +1434,13 @@
                 <w:szCs w:val="28"/>
               </w:rPr>
             </w:pPr>
+            <w:r>
+              <w:rPr>
+                <w:sz w:val="28"/>
+                <w:szCs w:val="28"/>
+              </w:rPr>
+              <w:t>60</w:t>
+            </w:r>
           </w:p>
         </w:tc>
         <w:tc>
@@ -1464,7 +1520,7 @@
                 <w:sz w:val="28"/>
                 <w:szCs w:val="28"/>
               </w:rPr>
-              <w:t>número</w:t>
+              <w:t>UF</w:t>
             </w:r>
           </w:p>
         </w:tc>
@@ -1484,7 +1540,7 @@
                 <w:sz w:val="28"/>
                 <w:szCs w:val="28"/>
               </w:rPr>
-              <w:t>inteiro</w:t>
+              <w:t>enumerado</w:t>
             </w:r>
           </w:p>
         </w:tc>
@@ -1579,7 +1635,7 @@
                 <w:sz w:val="28"/>
                 <w:szCs w:val="28"/>
               </w:rPr>
-              <w:t>cidade</w:t>
+              <w:t>número</w:t>
             </w:r>
           </w:p>
         </w:tc>
@@ -1599,7 +1655,7 @@
                 <w:sz w:val="28"/>
                 <w:szCs w:val="28"/>
               </w:rPr>
-              <w:t>char</w:t>
+              <w:t>inteiro</w:t>
             </w:r>
           </w:p>
         </w:tc>
@@ -1615,13 +1671,6 @@
                 <w:szCs w:val="28"/>
               </w:rPr>
             </w:pPr>
-            <w:r>
-              <w:rPr>
-                <w:sz w:val="28"/>
-                <w:szCs w:val="28"/>
-              </w:rPr>
-              <w:t>40</w:t>
-            </w:r>
           </w:p>
         </w:tc>
         <w:tc>
@@ -1701,7 +1750,7 @@
                 <w:sz w:val="28"/>
                 <w:szCs w:val="28"/>
               </w:rPr>
-              <w:t>bairro</w:t>
+              <w:t>cidade</w:t>
             </w:r>
           </w:p>
         </w:tc>
@@ -1721,7 +1770,14 @@
                 <w:sz w:val="28"/>
                 <w:szCs w:val="28"/>
               </w:rPr>
-              <w:t>char</w:t>
+              <w:t>C</w:t>
+            </w:r>
+            <w:r>
+              <w:rPr>
+                <w:sz w:val="28"/>
+                <w:szCs w:val="28"/>
+              </w:rPr>
+              <w:t>har</w:t>
             </w:r>
           </w:p>
         </w:tc>
@@ -1790,134 +1846,6 @@
               <w:rPr>
                 <w:sz w:val="28"/>
                 <w:szCs w:val="28"/>
-              </w:rPr>
-            </w:pPr>
-          </w:p>
-        </w:tc>
-      </w:tr>
-      <w:tr>
-        <w:tc>
-          <w:tcPr>
-            <w:tcW w:w="1307" w:type="dxa"/>
-            <w:vMerge w:val="restart"/>
-            <w:vAlign w:val="center"/>
-          </w:tcPr>
-          <w:p>
-            <w:pPr>
-              <w:spacing w:line="259" w:lineRule="auto"/>
-            </w:pPr>
-            <w:r>
-              <w:rPr>
-                <w:sz w:val="28"/>
-                <w:szCs w:val="28"/>
-              </w:rPr>
-              <w:t>Inquilino</w:t>
-            </w:r>
-          </w:p>
-        </w:tc>
-        <w:tc>
-          <w:tcPr>
-            <w:tcW w:w="2201" w:type="dxa"/>
-          </w:tcPr>
-          <w:p>
-            <w:pPr>
-              <w:rPr>
-                <w:sz w:val="28"/>
-                <w:szCs w:val="28"/>
-              </w:rPr>
-            </w:pPr>
-            <w:r>
-              <w:rPr>
-                <w:sz w:val="28"/>
-                <w:szCs w:val="28"/>
-              </w:rPr>
-              <w:t>id</w:t>
-            </w:r>
-          </w:p>
-        </w:tc>
-        <w:tc>
-          <w:tcPr>
-            <w:tcW w:w="1560" w:type="dxa"/>
-          </w:tcPr>
-          <w:p>
-            <w:pPr>
-              <w:rPr>
-                <w:sz w:val="28"/>
-                <w:szCs w:val="28"/>
-              </w:rPr>
-            </w:pPr>
-            <w:r>
-              <w:rPr>
-                <w:sz w:val="28"/>
-                <w:szCs w:val="28"/>
-              </w:rPr>
-              <w:t>inteiro</w:t>
-            </w:r>
-          </w:p>
-        </w:tc>
-        <w:tc>
-          <w:tcPr>
-            <w:tcW w:w="1340" w:type="dxa"/>
-          </w:tcPr>
-          <w:p>
-            <w:pPr>
-              <w:jc w:val="center"/>
-              <w:rPr>
-                <w:sz w:val="28"/>
-              </w:rPr>
-            </w:pPr>
-          </w:p>
-        </w:tc>
-        <w:tc>
-          <w:tcPr>
-            <w:tcW w:w="1284" w:type="dxa"/>
-          </w:tcPr>
-          <w:p>
-            <w:pPr>
-              <w:jc w:val="center"/>
-              <w:rPr>
-                <w:sz w:val="28"/>
-                <w:szCs w:val="28"/>
-              </w:rPr>
-            </w:pPr>
-            <w:r>
-              <w:rPr>
-                <w:sz w:val="28"/>
-                <w:szCs w:val="28"/>
-              </w:rPr>
-              <w:t>*</w:t>
-            </w:r>
-          </w:p>
-        </w:tc>
-        <w:tc>
-          <w:tcPr>
-            <w:tcW w:w="1334" w:type="dxa"/>
-          </w:tcPr>
-          <w:p>
-            <w:pPr>
-              <w:jc w:val="center"/>
-              <w:rPr>
-                <w:sz w:val="28"/>
-                <w:szCs w:val="28"/>
-              </w:rPr>
-            </w:pPr>
-            <w:r>
-              <w:rPr>
-                <w:sz w:val="28"/>
-                <w:szCs w:val="28"/>
-              </w:rPr>
-              <w:t>*</w:t>
-            </w:r>
-          </w:p>
-        </w:tc>
-        <w:tc>
-          <w:tcPr>
-            <w:tcW w:w="1371" w:type="dxa"/>
-          </w:tcPr>
-          <w:p>
-            <w:pPr>
-              <w:rPr>
-                <w:sz w:val="28"/>
               </w:rPr>
             </w:pPr>
           </w:p>
@@ -1951,7 +1879,7 @@
                 <w:sz w:val="28"/>
                 <w:szCs w:val="28"/>
               </w:rPr>
-              <w:t>nome</w:t>
+              <w:t>bairro</w:t>
             </w:r>
           </w:p>
         </w:tc>
@@ -1971,7 +1899,14 @@
                 <w:sz w:val="28"/>
                 <w:szCs w:val="28"/>
               </w:rPr>
-              <w:t>char</w:t>
+              <w:t>C</w:t>
+            </w:r>
+            <w:r>
+              <w:rPr>
+                <w:sz w:val="28"/>
+                <w:szCs w:val="28"/>
+              </w:rPr>
+              <w:t>har</w:t>
             </w:r>
           </w:p>
         </w:tc>
@@ -1992,7 +1927,7 @@
                 <w:sz w:val="28"/>
                 <w:szCs w:val="28"/>
               </w:rPr>
-              <w:t>60</w:t>
+              <w:t>40</w:t>
             </w:r>
           </w:p>
         </w:tc>
@@ -2040,6 +1975,134 @@
               <w:rPr>
                 <w:sz w:val="28"/>
                 <w:szCs w:val="28"/>
+              </w:rPr>
+            </w:pPr>
+          </w:p>
+        </w:tc>
+      </w:tr>
+      <w:tr>
+        <w:tc>
+          <w:tcPr>
+            <w:tcW w:w="1307" w:type="dxa"/>
+            <w:vMerge w:val="restart"/>
+            <w:vAlign w:val="center"/>
+          </w:tcPr>
+          <w:p>
+            <w:pPr>
+              <w:spacing w:line="259" w:lineRule="auto"/>
+            </w:pPr>
+            <w:r>
+              <w:rPr>
+                <w:sz w:val="28"/>
+                <w:szCs w:val="28"/>
+              </w:rPr>
+              <w:t>Inquilino</w:t>
+            </w:r>
+          </w:p>
+        </w:tc>
+        <w:tc>
+          <w:tcPr>
+            <w:tcW w:w="2201" w:type="dxa"/>
+          </w:tcPr>
+          <w:p>
+            <w:pPr>
+              <w:rPr>
+                <w:sz w:val="28"/>
+                <w:szCs w:val="28"/>
+              </w:rPr>
+            </w:pPr>
+            <w:r>
+              <w:rPr>
+                <w:sz w:val="28"/>
+                <w:szCs w:val="28"/>
+              </w:rPr>
+              <w:t>id</w:t>
+            </w:r>
+          </w:p>
+        </w:tc>
+        <w:tc>
+          <w:tcPr>
+            <w:tcW w:w="1560" w:type="dxa"/>
+          </w:tcPr>
+          <w:p>
+            <w:pPr>
+              <w:rPr>
+                <w:sz w:val="28"/>
+                <w:szCs w:val="28"/>
+              </w:rPr>
+            </w:pPr>
+            <w:r>
+              <w:rPr>
+                <w:sz w:val="28"/>
+                <w:szCs w:val="28"/>
+              </w:rPr>
+              <w:t>inteiro</w:t>
+            </w:r>
+          </w:p>
+        </w:tc>
+        <w:tc>
+          <w:tcPr>
+            <w:tcW w:w="1340" w:type="dxa"/>
+          </w:tcPr>
+          <w:p>
+            <w:pPr>
+              <w:jc w:val="center"/>
+              <w:rPr>
+                <w:sz w:val="28"/>
+              </w:rPr>
+            </w:pPr>
+          </w:p>
+        </w:tc>
+        <w:tc>
+          <w:tcPr>
+            <w:tcW w:w="1284" w:type="dxa"/>
+          </w:tcPr>
+          <w:p>
+            <w:pPr>
+              <w:jc w:val="center"/>
+              <w:rPr>
+                <w:sz w:val="28"/>
+                <w:szCs w:val="28"/>
+              </w:rPr>
+            </w:pPr>
+            <w:r>
+              <w:rPr>
+                <w:sz w:val="28"/>
+                <w:szCs w:val="28"/>
+              </w:rPr>
+              <w:t>*</w:t>
+            </w:r>
+          </w:p>
+        </w:tc>
+        <w:tc>
+          <w:tcPr>
+            <w:tcW w:w="1334" w:type="dxa"/>
+          </w:tcPr>
+          <w:p>
+            <w:pPr>
+              <w:jc w:val="center"/>
+              <w:rPr>
+                <w:sz w:val="28"/>
+                <w:szCs w:val="28"/>
+              </w:rPr>
+            </w:pPr>
+            <w:r>
+              <w:rPr>
+                <w:sz w:val="28"/>
+                <w:szCs w:val="28"/>
+              </w:rPr>
+              <w:t>*</w:t>
+            </w:r>
+          </w:p>
+        </w:tc>
+        <w:tc>
+          <w:tcPr>
+            <w:tcW w:w="1371" w:type="dxa"/>
+          </w:tcPr>
+          <w:p>
+            <w:pPr>
+              <w:rPr>
+                <w:sz w:val="28"/>
               </w:rPr>
             </w:pPr>
           </w:p>
@@ -2068,15 +2131,13 @@
                 <w:szCs w:val="28"/>
               </w:rPr>
             </w:pPr>
-            <w:proofErr w:type="spellStart"/>
-            <w:r>
-              <w:rPr>
-                <w:sz w:val="28"/>
-                <w:szCs w:val="28"/>
-              </w:rPr>
-              <w:t>cpf</w:t>
-            </w:r>
-            <w:proofErr w:type="spellEnd"/>
+            <w:r>
+              <w:rPr>
+                <w:sz w:val="28"/>
+                <w:szCs w:val="28"/>
+              </w:rPr>
+              <w:t>nome</w:t>
+            </w:r>
           </w:p>
         </w:tc>
         <w:tc>
@@ -2095,7 +2156,14 @@
                 <w:sz w:val="28"/>
                 <w:szCs w:val="28"/>
               </w:rPr>
-              <w:t>char</w:t>
+              <w:t>C</w:t>
+            </w:r>
+            <w:r>
+              <w:rPr>
+                <w:sz w:val="28"/>
+                <w:szCs w:val="28"/>
+              </w:rPr>
+              <w:t>har</w:t>
             </w:r>
           </w:p>
         </w:tc>
@@ -2116,7 +2184,7 @@
                 <w:sz w:val="28"/>
                 <w:szCs w:val="28"/>
               </w:rPr>
-              <w:t>11</w:t>
+              <w:t>60</w:t>
             </w:r>
           </w:p>
         </w:tc>
@@ -2198,7 +2266,7 @@
                 <w:sz w:val="28"/>
                 <w:szCs w:val="28"/>
               </w:rPr>
-              <w:t>rg</w:t>
+              <w:t>cpf</w:t>
             </w:r>
             <w:proofErr w:type="spellEnd"/>
           </w:p>
@@ -2219,7 +2287,14 @@
                 <w:sz w:val="28"/>
                 <w:szCs w:val="28"/>
               </w:rPr>
-              <w:t>char</w:t>
+              <w:t>C</w:t>
+            </w:r>
+            <w:r>
+              <w:rPr>
+                <w:sz w:val="28"/>
+                <w:szCs w:val="28"/>
+              </w:rPr>
+              <w:t>har</w:t>
             </w:r>
           </w:p>
         </w:tc>
@@ -2240,7 +2315,7 @@
                 <w:sz w:val="28"/>
                 <w:szCs w:val="28"/>
               </w:rPr>
-              <w:t>10</w:t>
+              <w:t>11</w:t>
             </w:r>
           </w:p>
         </w:tc>
@@ -2322,7 +2397,7 @@
                 <w:sz w:val="28"/>
                 <w:szCs w:val="28"/>
               </w:rPr>
-              <w:t>email</w:t>
+              <w:t>rg</w:t>
             </w:r>
             <w:proofErr w:type="spellEnd"/>
           </w:p>
@@ -2343,7 +2418,14 @@
                 <w:sz w:val="28"/>
                 <w:szCs w:val="28"/>
               </w:rPr>
-              <w:t>char</w:t>
+              <w:t>C</w:t>
+            </w:r>
+            <w:r>
+              <w:rPr>
+                <w:sz w:val="28"/>
+                <w:szCs w:val="28"/>
+              </w:rPr>
+              <w:t>har</w:t>
             </w:r>
           </w:p>
         </w:tc>
@@ -2364,7 +2446,7 @@
                 <w:sz w:val="28"/>
                 <w:szCs w:val="28"/>
               </w:rPr>
-              <w:t>60</w:t>
+              <w:t>10</w:t>
             </w:r>
           </w:p>
         </w:tc>
@@ -2440,13 +2522,15 @@
                 <w:szCs w:val="28"/>
               </w:rPr>
             </w:pPr>
-            <w:r>
-              <w:rPr>
-                <w:sz w:val="28"/>
-                <w:szCs w:val="28"/>
-              </w:rPr>
-              <w:t>telefone</w:t>
-            </w:r>
+            <w:proofErr w:type="spellStart"/>
+            <w:r>
+              <w:rPr>
+                <w:sz w:val="28"/>
+                <w:szCs w:val="28"/>
+              </w:rPr>
+              <w:t>email</w:t>
+            </w:r>
+            <w:proofErr w:type="spellEnd"/>
           </w:p>
         </w:tc>
         <w:tc>
@@ -2465,7 +2549,14 @@
                 <w:sz w:val="28"/>
                 <w:szCs w:val="28"/>
               </w:rPr>
-              <w:t>char</w:t>
+              <w:t>C</w:t>
+            </w:r>
+            <w:r>
+              <w:rPr>
+                <w:sz w:val="28"/>
+                <w:szCs w:val="28"/>
+              </w:rPr>
+              <w:t>har</w:t>
             </w:r>
           </w:p>
         </w:tc>
@@ -2486,7 +2577,7 @@
                 <w:sz w:val="28"/>
                 <w:szCs w:val="28"/>
               </w:rPr>
-              <w:t>11</w:t>
+              <w:t>60</w:t>
             </w:r>
           </w:p>
         </w:tc>
@@ -2562,15 +2653,13 @@
                 <w:szCs w:val="28"/>
               </w:rPr>
             </w:pPr>
-            <w:proofErr w:type="spellStart"/>
-            <w:r>
-              <w:rPr>
-                <w:sz w:val="28"/>
-                <w:szCs w:val="28"/>
-              </w:rPr>
-              <w:t>estadoCivil</w:t>
-            </w:r>
-            <w:proofErr w:type="spellEnd"/>
+            <w:r>
+              <w:rPr>
+                <w:sz w:val="28"/>
+                <w:szCs w:val="28"/>
+              </w:rPr>
+              <w:t>telefone</w:t>
+            </w:r>
           </w:p>
         </w:tc>
         <w:tc>
@@ -2589,7 +2678,14 @@
                 <w:sz w:val="28"/>
                 <w:szCs w:val="28"/>
               </w:rPr>
-              <w:t>enumerado</w:t>
+              <w:t>C</w:t>
+            </w:r>
+            <w:r>
+              <w:rPr>
+                <w:sz w:val="28"/>
+                <w:szCs w:val="28"/>
+              </w:rPr>
+              <w:t>har</w:t>
             </w:r>
           </w:p>
         </w:tc>
@@ -2605,6 +2701,13 @@
                 <w:szCs w:val="28"/>
               </w:rPr>
             </w:pPr>
+            <w:r>
+              <w:rPr>
+                <w:sz w:val="28"/>
+                <w:szCs w:val="28"/>
+              </w:rPr>
+              <w:t>11</w:t>
+            </w:r>
           </w:p>
         </w:tc>
         <w:tc>
@@ -2685,7 +2788,7 @@
                 <w:sz w:val="28"/>
                 <w:szCs w:val="28"/>
               </w:rPr>
-              <w:t>profissao</w:t>
+              <w:t>estadoCivil</w:t>
             </w:r>
             <w:proofErr w:type="spellEnd"/>
           </w:p>
@@ -2706,7 +2809,7 @@
                 <w:sz w:val="28"/>
                 <w:szCs w:val="28"/>
               </w:rPr>
-              <w:t>char</w:t>
+              <w:t>enumerado</w:t>
             </w:r>
           </w:p>
         </w:tc>
@@ -2722,13 +2825,6 @@
                 <w:szCs w:val="28"/>
               </w:rPr>
             </w:pPr>
-            <w:r>
-              <w:rPr>
-                <w:sz w:val="28"/>
-                <w:szCs w:val="28"/>
-              </w:rPr>
-              <w:t>30</w:t>
-            </w:r>
           </w:p>
         </w:tc>
         <w:tc>
@@ -2757,6 +2853,13 @@
                 <w:szCs w:val="28"/>
               </w:rPr>
             </w:pPr>
+            <w:r>
+              <w:rPr>
+                <w:sz w:val="28"/>
+                <w:szCs w:val="28"/>
+              </w:rPr>
+              <w:t>*</w:t>
+            </w:r>
           </w:p>
         </w:tc>
         <w:tc>
@@ -2768,727 +2871,6 @@
               <w:rPr>
                 <w:sz w:val="28"/>
                 <w:szCs w:val="28"/>
-              </w:rPr>
-            </w:pPr>
-          </w:p>
-        </w:tc>
-      </w:tr>
-      <w:tr>
-        <w:tc>
-          <w:tcPr>
-            <w:tcW w:w="1307" w:type="dxa"/>
-            <w:vMerge/>
-            <w:vAlign w:val="center"/>
-          </w:tcPr>
-          <w:p>
-            <w:pPr>
-              <w:rPr>
-                <w:sz w:val="28"/>
-              </w:rPr>
-            </w:pPr>
-          </w:p>
-        </w:tc>
-        <w:tc>
-          <w:tcPr>
-            <w:tcW w:w="2201" w:type="dxa"/>
-          </w:tcPr>
-          <w:p>
-            <w:pPr>
-              <w:rPr>
-                <w:color w:val="EE0000"/>
-                <w:sz w:val="28"/>
-                <w:szCs w:val="28"/>
-              </w:rPr>
-            </w:pPr>
-            <w:proofErr w:type="spellStart"/>
-            <w:r>
-              <w:rPr>
-                <w:color w:val="EE0000"/>
-                <w:sz w:val="28"/>
-                <w:szCs w:val="28"/>
-              </w:rPr>
-              <w:t>nomeConjugue</w:t>
-            </w:r>
-            <w:proofErr w:type="spellEnd"/>
-          </w:p>
-        </w:tc>
-        <w:tc>
-          <w:tcPr>
-            <w:tcW w:w="1560" w:type="dxa"/>
-          </w:tcPr>
-          <w:p>
-            <w:pPr>
-              <w:rPr>
-                <w:sz w:val="28"/>
-                <w:szCs w:val="28"/>
-              </w:rPr>
-            </w:pPr>
-            <w:r>
-              <w:rPr>
-                <w:sz w:val="28"/>
-                <w:szCs w:val="28"/>
-              </w:rPr>
-              <w:t>char</w:t>
-            </w:r>
-          </w:p>
-        </w:tc>
-        <w:tc>
-          <w:tcPr>
-            <w:tcW w:w="1340" w:type="dxa"/>
-          </w:tcPr>
-          <w:p>
-            <w:pPr>
-              <w:jc w:val="center"/>
-              <w:rPr>
-                <w:sz w:val="28"/>
-                <w:szCs w:val="28"/>
-              </w:rPr>
-            </w:pPr>
-            <w:r>
-              <w:rPr>
-                <w:sz w:val="28"/>
-                <w:szCs w:val="28"/>
-              </w:rPr>
-              <w:t>60</w:t>
-            </w:r>
-          </w:p>
-        </w:tc>
-        <w:tc>
-          <w:tcPr>
-            <w:tcW w:w="1284" w:type="dxa"/>
-          </w:tcPr>
-          <w:p>
-            <w:pPr>
-              <w:jc w:val="center"/>
-              <w:rPr>
-                <w:sz w:val="28"/>
-              </w:rPr>
-            </w:pPr>
-          </w:p>
-        </w:tc>
-        <w:tc>
-          <w:tcPr>
-            <w:tcW w:w="1334" w:type="dxa"/>
-          </w:tcPr>
-          <w:p>
-            <w:pPr>
-              <w:jc w:val="center"/>
-              <w:rPr>
-                <w:sz w:val="28"/>
-                <w:szCs w:val="28"/>
-              </w:rPr>
-            </w:pPr>
-          </w:p>
-        </w:tc>
-        <w:tc>
-          <w:tcPr>
-            <w:tcW w:w="1371" w:type="dxa"/>
-          </w:tcPr>
-          <w:p>
-            <w:pPr>
-              <w:rPr>
-                <w:sz w:val="28"/>
-              </w:rPr>
-            </w:pPr>
-          </w:p>
-        </w:tc>
-      </w:tr>
-      <w:tr>
-        <w:tc>
-          <w:tcPr>
-            <w:tcW w:w="1307" w:type="dxa"/>
-            <w:vMerge/>
-            <w:vAlign w:val="center"/>
-          </w:tcPr>
-          <w:p>
-            <w:pPr>
-              <w:rPr>
-                <w:sz w:val="28"/>
-              </w:rPr>
-            </w:pPr>
-          </w:p>
-        </w:tc>
-        <w:tc>
-          <w:tcPr>
-            <w:tcW w:w="2201" w:type="dxa"/>
-          </w:tcPr>
-          <w:p>
-            <w:pPr>
-              <w:rPr>
-                <w:sz w:val="28"/>
-                <w:szCs w:val="28"/>
-              </w:rPr>
-            </w:pPr>
-            <w:r>
-              <w:rPr>
-                <w:sz w:val="28"/>
-                <w:szCs w:val="28"/>
-              </w:rPr>
-              <w:t>logradouro</w:t>
-            </w:r>
-          </w:p>
-        </w:tc>
-        <w:tc>
-          <w:tcPr>
-            <w:tcW w:w="1560" w:type="dxa"/>
-          </w:tcPr>
-          <w:p>
-            <w:pPr>
-              <w:rPr>
-                <w:sz w:val="28"/>
-                <w:szCs w:val="28"/>
-              </w:rPr>
-            </w:pPr>
-            <w:r>
-              <w:rPr>
-                <w:sz w:val="28"/>
-                <w:szCs w:val="28"/>
-              </w:rPr>
-              <w:t>char</w:t>
-            </w:r>
-          </w:p>
-        </w:tc>
-        <w:tc>
-          <w:tcPr>
-            <w:tcW w:w="1340" w:type="dxa"/>
-          </w:tcPr>
-          <w:p>
-            <w:pPr>
-              <w:jc w:val="center"/>
-              <w:rPr>
-                <w:sz w:val="28"/>
-                <w:szCs w:val="28"/>
-              </w:rPr>
-            </w:pPr>
-            <w:r>
-              <w:rPr>
-                <w:sz w:val="28"/>
-                <w:szCs w:val="28"/>
-              </w:rPr>
-              <w:t>60</w:t>
-            </w:r>
-          </w:p>
-        </w:tc>
-        <w:tc>
-          <w:tcPr>
-            <w:tcW w:w="1284" w:type="dxa"/>
-          </w:tcPr>
-          <w:p>
-            <w:pPr>
-              <w:jc w:val="center"/>
-              <w:rPr>
-                <w:sz w:val="28"/>
-              </w:rPr>
-            </w:pPr>
-          </w:p>
-        </w:tc>
-        <w:tc>
-          <w:tcPr>
-            <w:tcW w:w="1334" w:type="dxa"/>
-          </w:tcPr>
-          <w:p>
-            <w:pPr>
-              <w:jc w:val="center"/>
-              <w:rPr>
-                <w:sz w:val="28"/>
-                <w:szCs w:val="28"/>
-              </w:rPr>
-            </w:pPr>
-            <w:r>
-              <w:rPr>
-                <w:sz w:val="28"/>
-                <w:szCs w:val="28"/>
-              </w:rPr>
-              <w:t>*</w:t>
-            </w:r>
-          </w:p>
-        </w:tc>
-        <w:tc>
-          <w:tcPr>
-            <w:tcW w:w="1371" w:type="dxa"/>
-          </w:tcPr>
-          <w:p>
-            <w:pPr>
-              <w:rPr>
-                <w:sz w:val="28"/>
-              </w:rPr>
-            </w:pPr>
-          </w:p>
-        </w:tc>
-      </w:tr>
-      <w:tr>
-        <w:tc>
-          <w:tcPr>
-            <w:tcW w:w="1307" w:type="dxa"/>
-            <w:vMerge/>
-            <w:vAlign w:val="center"/>
-          </w:tcPr>
-          <w:p>
-            <w:pPr>
-              <w:rPr>
-                <w:sz w:val="28"/>
-              </w:rPr>
-            </w:pPr>
-          </w:p>
-        </w:tc>
-        <w:tc>
-          <w:tcPr>
-            <w:tcW w:w="2201" w:type="dxa"/>
-          </w:tcPr>
-          <w:p>
-            <w:pPr>
-              <w:rPr>
-                <w:sz w:val="28"/>
-                <w:szCs w:val="28"/>
-              </w:rPr>
-            </w:pPr>
-            <w:r>
-              <w:rPr>
-                <w:sz w:val="28"/>
-                <w:szCs w:val="28"/>
-              </w:rPr>
-              <w:t>UF</w:t>
-            </w:r>
-          </w:p>
-        </w:tc>
-        <w:tc>
-          <w:tcPr>
-            <w:tcW w:w="1560" w:type="dxa"/>
-          </w:tcPr>
-          <w:p>
-            <w:pPr>
-              <w:rPr>
-                <w:sz w:val="28"/>
-                <w:szCs w:val="28"/>
-              </w:rPr>
-            </w:pPr>
-            <w:r>
-              <w:rPr>
-                <w:sz w:val="28"/>
-                <w:szCs w:val="28"/>
-              </w:rPr>
-              <w:t>enumerado</w:t>
-            </w:r>
-          </w:p>
-        </w:tc>
-        <w:tc>
-          <w:tcPr>
-            <w:tcW w:w="1340" w:type="dxa"/>
-          </w:tcPr>
-          <w:p>
-            <w:pPr>
-              <w:jc w:val="center"/>
-              <w:rPr>
-                <w:sz w:val="28"/>
-                <w:szCs w:val="28"/>
-              </w:rPr>
-            </w:pPr>
-          </w:p>
-        </w:tc>
-        <w:tc>
-          <w:tcPr>
-            <w:tcW w:w="1284" w:type="dxa"/>
-          </w:tcPr>
-          <w:p>
-            <w:pPr>
-              <w:jc w:val="center"/>
-              <w:rPr>
-                <w:sz w:val="28"/>
-              </w:rPr>
-            </w:pPr>
-          </w:p>
-        </w:tc>
-        <w:tc>
-          <w:tcPr>
-            <w:tcW w:w="1334" w:type="dxa"/>
-          </w:tcPr>
-          <w:p>
-            <w:pPr>
-              <w:jc w:val="center"/>
-              <w:rPr>
-                <w:sz w:val="28"/>
-                <w:szCs w:val="28"/>
-              </w:rPr>
-            </w:pPr>
-            <w:r>
-              <w:rPr>
-                <w:sz w:val="28"/>
-                <w:szCs w:val="28"/>
-              </w:rPr>
-              <w:t>*</w:t>
-            </w:r>
-          </w:p>
-        </w:tc>
-        <w:tc>
-          <w:tcPr>
-            <w:tcW w:w="1371" w:type="dxa"/>
-          </w:tcPr>
-          <w:p>
-            <w:pPr>
-              <w:rPr>
-                <w:sz w:val="28"/>
-              </w:rPr>
-            </w:pPr>
-          </w:p>
-        </w:tc>
-      </w:tr>
-      <w:tr>
-        <w:tc>
-          <w:tcPr>
-            <w:tcW w:w="1307" w:type="dxa"/>
-            <w:vMerge/>
-            <w:vAlign w:val="center"/>
-          </w:tcPr>
-          <w:p>
-            <w:pPr>
-              <w:rPr>
-                <w:sz w:val="28"/>
-              </w:rPr>
-            </w:pPr>
-          </w:p>
-        </w:tc>
-        <w:tc>
-          <w:tcPr>
-            <w:tcW w:w="2201" w:type="dxa"/>
-          </w:tcPr>
-          <w:p>
-            <w:pPr>
-              <w:rPr>
-                <w:sz w:val="28"/>
-                <w:szCs w:val="28"/>
-              </w:rPr>
-            </w:pPr>
-            <w:r>
-              <w:rPr>
-                <w:sz w:val="28"/>
-                <w:szCs w:val="28"/>
-              </w:rPr>
-              <w:t>número</w:t>
-            </w:r>
-          </w:p>
-        </w:tc>
-        <w:tc>
-          <w:tcPr>
-            <w:tcW w:w="1560" w:type="dxa"/>
-          </w:tcPr>
-          <w:p>
-            <w:pPr>
-              <w:rPr>
-                <w:sz w:val="28"/>
-                <w:szCs w:val="28"/>
-              </w:rPr>
-            </w:pPr>
-            <w:r>
-              <w:rPr>
-                <w:sz w:val="28"/>
-                <w:szCs w:val="28"/>
-              </w:rPr>
-              <w:t>inteiro</w:t>
-            </w:r>
-          </w:p>
-        </w:tc>
-        <w:tc>
-          <w:tcPr>
-            <w:tcW w:w="1340" w:type="dxa"/>
-          </w:tcPr>
-          <w:p>
-            <w:pPr>
-              <w:jc w:val="center"/>
-              <w:rPr>
-                <w:sz w:val="28"/>
-                <w:szCs w:val="28"/>
-              </w:rPr>
-            </w:pPr>
-          </w:p>
-        </w:tc>
-        <w:tc>
-          <w:tcPr>
-            <w:tcW w:w="1284" w:type="dxa"/>
-          </w:tcPr>
-          <w:p>
-            <w:pPr>
-              <w:jc w:val="center"/>
-              <w:rPr>
-                <w:sz w:val="28"/>
-              </w:rPr>
-            </w:pPr>
-          </w:p>
-        </w:tc>
-        <w:tc>
-          <w:tcPr>
-            <w:tcW w:w="1334" w:type="dxa"/>
-          </w:tcPr>
-          <w:p>
-            <w:pPr>
-              <w:jc w:val="center"/>
-              <w:rPr>
-                <w:sz w:val="28"/>
-                <w:szCs w:val="28"/>
-              </w:rPr>
-            </w:pPr>
-            <w:r>
-              <w:rPr>
-                <w:sz w:val="28"/>
-                <w:szCs w:val="28"/>
-              </w:rPr>
-              <w:t>*</w:t>
-            </w:r>
-          </w:p>
-        </w:tc>
-        <w:tc>
-          <w:tcPr>
-            <w:tcW w:w="1371" w:type="dxa"/>
-          </w:tcPr>
-          <w:p>
-            <w:pPr>
-              <w:rPr>
-                <w:sz w:val="28"/>
-              </w:rPr>
-            </w:pPr>
-          </w:p>
-        </w:tc>
-      </w:tr>
-      <w:tr>
-        <w:tc>
-          <w:tcPr>
-            <w:tcW w:w="1307" w:type="dxa"/>
-            <w:vMerge/>
-            <w:vAlign w:val="center"/>
-          </w:tcPr>
-          <w:p>
-            <w:pPr>
-              <w:rPr>
-                <w:sz w:val="28"/>
-              </w:rPr>
-            </w:pPr>
-          </w:p>
-        </w:tc>
-        <w:tc>
-          <w:tcPr>
-            <w:tcW w:w="2201" w:type="dxa"/>
-          </w:tcPr>
-          <w:p>
-            <w:pPr>
-              <w:rPr>
-                <w:sz w:val="28"/>
-                <w:szCs w:val="28"/>
-              </w:rPr>
-            </w:pPr>
-            <w:r>
-              <w:rPr>
-                <w:sz w:val="28"/>
-                <w:szCs w:val="28"/>
-              </w:rPr>
-              <w:t>cidade</w:t>
-            </w:r>
-          </w:p>
-        </w:tc>
-        <w:tc>
-          <w:tcPr>
-            <w:tcW w:w="1560" w:type="dxa"/>
-          </w:tcPr>
-          <w:p>
-            <w:pPr>
-              <w:rPr>
-                <w:sz w:val="28"/>
-                <w:szCs w:val="28"/>
-              </w:rPr>
-            </w:pPr>
-            <w:r>
-              <w:rPr>
-                <w:sz w:val="28"/>
-                <w:szCs w:val="28"/>
-              </w:rPr>
-              <w:t>char</w:t>
-            </w:r>
-          </w:p>
-        </w:tc>
-        <w:tc>
-          <w:tcPr>
-            <w:tcW w:w="1340" w:type="dxa"/>
-          </w:tcPr>
-          <w:p>
-            <w:pPr>
-              <w:jc w:val="center"/>
-              <w:rPr>
-                <w:sz w:val="28"/>
-                <w:szCs w:val="28"/>
-              </w:rPr>
-            </w:pPr>
-            <w:r>
-              <w:rPr>
-                <w:sz w:val="28"/>
-                <w:szCs w:val="28"/>
-              </w:rPr>
-              <w:t>40</w:t>
-            </w:r>
-          </w:p>
-        </w:tc>
-        <w:tc>
-          <w:tcPr>
-            <w:tcW w:w="1284" w:type="dxa"/>
-          </w:tcPr>
-          <w:p>
-            <w:pPr>
-              <w:jc w:val="center"/>
-              <w:rPr>
-                <w:sz w:val="28"/>
-              </w:rPr>
-            </w:pPr>
-          </w:p>
-        </w:tc>
-        <w:tc>
-          <w:tcPr>
-            <w:tcW w:w="1334" w:type="dxa"/>
-          </w:tcPr>
-          <w:p>
-            <w:pPr>
-              <w:jc w:val="center"/>
-              <w:rPr>
-                <w:sz w:val="28"/>
-                <w:szCs w:val="28"/>
-              </w:rPr>
-            </w:pPr>
-            <w:r>
-              <w:rPr>
-                <w:sz w:val="28"/>
-                <w:szCs w:val="28"/>
-              </w:rPr>
-              <w:t>*</w:t>
-            </w:r>
-          </w:p>
-        </w:tc>
-        <w:tc>
-          <w:tcPr>
-            <w:tcW w:w="1371" w:type="dxa"/>
-          </w:tcPr>
-          <w:p>
-            <w:pPr>
-              <w:rPr>
-                <w:sz w:val="28"/>
-              </w:rPr>
-            </w:pPr>
-          </w:p>
-        </w:tc>
-      </w:tr>
-      <w:tr>
-        <w:tc>
-          <w:tcPr>
-            <w:tcW w:w="1307" w:type="dxa"/>
-            <w:vMerge/>
-            <w:vAlign w:val="center"/>
-          </w:tcPr>
-          <w:p>
-            <w:pPr>
-              <w:rPr>
-                <w:sz w:val="28"/>
-              </w:rPr>
-            </w:pPr>
-          </w:p>
-        </w:tc>
-        <w:tc>
-          <w:tcPr>
-            <w:tcW w:w="2201" w:type="dxa"/>
-          </w:tcPr>
-          <w:p>
-            <w:pPr>
-              <w:rPr>
-                <w:sz w:val="28"/>
-                <w:szCs w:val="28"/>
-              </w:rPr>
-            </w:pPr>
-            <w:r>
-              <w:rPr>
-                <w:sz w:val="28"/>
-                <w:szCs w:val="28"/>
-              </w:rPr>
-              <w:t>bairro</w:t>
-            </w:r>
-          </w:p>
-        </w:tc>
-        <w:tc>
-          <w:tcPr>
-            <w:tcW w:w="1560" w:type="dxa"/>
-          </w:tcPr>
-          <w:p>
-            <w:pPr>
-              <w:rPr>
-                <w:sz w:val="28"/>
-                <w:szCs w:val="28"/>
-              </w:rPr>
-            </w:pPr>
-            <w:r>
-              <w:rPr>
-                <w:sz w:val="28"/>
-                <w:szCs w:val="28"/>
-              </w:rPr>
-              <w:t>char</w:t>
-            </w:r>
-          </w:p>
-        </w:tc>
-        <w:tc>
-          <w:tcPr>
-            <w:tcW w:w="1340" w:type="dxa"/>
-          </w:tcPr>
-          <w:p>
-            <w:pPr>
-              <w:jc w:val="center"/>
-              <w:rPr>
-                <w:sz w:val="28"/>
-                <w:szCs w:val="28"/>
-              </w:rPr>
-            </w:pPr>
-            <w:r>
-              <w:rPr>
-                <w:sz w:val="28"/>
-                <w:szCs w:val="28"/>
-              </w:rPr>
-              <w:t>40</w:t>
-            </w:r>
-          </w:p>
-        </w:tc>
-        <w:tc>
-          <w:tcPr>
-            <w:tcW w:w="1284" w:type="dxa"/>
-          </w:tcPr>
-          <w:p>
-            <w:pPr>
-              <w:jc w:val="center"/>
-              <w:rPr>
-                <w:sz w:val="28"/>
-              </w:rPr>
-            </w:pPr>
-          </w:p>
-        </w:tc>
-        <w:tc>
-          <w:tcPr>
-            <w:tcW w:w="1334" w:type="dxa"/>
-          </w:tcPr>
-          <w:p>
-            <w:pPr>
-              <w:jc w:val="center"/>
-              <w:rPr>
-                <w:sz w:val="28"/>
-                <w:szCs w:val="28"/>
-              </w:rPr>
-            </w:pPr>
-            <w:r>
-              <w:rPr>
-                <w:sz w:val="28"/>
-                <w:szCs w:val="28"/>
-              </w:rPr>
-              <w:t>*</w:t>
-            </w:r>
-          </w:p>
-        </w:tc>
-        <w:tc>
-          <w:tcPr>
-            <w:tcW w:w="1371" w:type="dxa"/>
-          </w:tcPr>
-          <w:p>
-            <w:pPr>
-              <w:rPr>
-                <w:sz w:val="28"/>
               </w:rPr>
             </w:pPr>
           </w:p>
@@ -3501,21 +2883,10 @@
         <w:tc>
           <w:tcPr>
             <w:tcW w:w="1307" w:type="dxa"/>
-            <w:vMerge w:val="restart"/>
+            <w:vMerge/>
             <w:vAlign w:val="center"/>
           </w:tcPr>
-          <w:p>
-            <w:pPr>
-              <w:spacing w:line="259" w:lineRule="auto"/>
-            </w:pPr>
-            <w:r>
-              <w:rPr>
-                <w:sz w:val="28"/>
-                <w:szCs w:val="28"/>
-              </w:rPr>
-              <w:t>Imóvel</w:t>
-            </w:r>
-          </w:p>
+          <w:p/>
         </w:tc>
         <w:tc>
           <w:tcPr>
@@ -3528,13 +2899,15 @@
                 <w:szCs w:val="28"/>
               </w:rPr>
             </w:pPr>
-            <w:r>
-              <w:rPr>
-                <w:sz w:val="28"/>
-                <w:szCs w:val="28"/>
-              </w:rPr>
-              <w:t>id</w:t>
-            </w:r>
+            <w:proofErr w:type="spellStart"/>
+            <w:r>
+              <w:rPr>
+                <w:sz w:val="28"/>
+                <w:szCs w:val="28"/>
+              </w:rPr>
+              <w:t>profissao</w:t>
+            </w:r>
+            <w:proofErr w:type="spellEnd"/>
           </w:p>
         </w:tc>
         <w:tc>
@@ -3553,6 +2926,607 @@
                 <w:sz w:val="28"/>
                 <w:szCs w:val="28"/>
               </w:rPr>
+              <w:t>char</w:t>
+            </w:r>
+          </w:p>
+        </w:tc>
+        <w:tc>
+          <w:tcPr>
+            <w:tcW w:w="1340" w:type="dxa"/>
+          </w:tcPr>
+          <w:p>
+            <w:pPr>
+              <w:jc w:val="center"/>
+              <w:rPr>
+                <w:sz w:val="28"/>
+                <w:szCs w:val="28"/>
+              </w:rPr>
+            </w:pPr>
+            <w:r>
+              <w:rPr>
+                <w:sz w:val="28"/>
+                <w:szCs w:val="28"/>
+              </w:rPr>
+              <w:t>30</w:t>
+            </w:r>
+          </w:p>
+        </w:tc>
+        <w:tc>
+          <w:tcPr>
+            <w:tcW w:w="1284" w:type="dxa"/>
+          </w:tcPr>
+          <w:p>
+            <w:pPr>
+              <w:jc w:val="center"/>
+              <w:rPr>
+                <w:sz w:val="28"/>
+                <w:szCs w:val="28"/>
+              </w:rPr>
+            </w:pPr>
+          </w:p>
+        </w:tc>
+        <w:tc>
+          <w:tcPr>
+            <w:tcW w:w="1334" w:type="dxa"/>
+          </w:tcPr>
+          <w:p>
+            <w:pPr>
+              <w:jc w:val="center"/>
+              <w:rPr>
+                <w:sz w:val="28"/>
+                <w:szCs w:val="28"/>
+              </w:rPr>
+            </w:pPr>
+          </w:p>
+        </w:tc>
+        <w:tc>
+          <w:tcPr>
+            <w:tcW w:w="1371" w:type="dxa"/>
+          </w:tcPr>
+          <w:p>
+            <w:pPr>
+              <w:rPr>
+                <w:sz w:val="28"/>
+                <w:szCs w:val="28"/>
+              </w:rPr>
+            </w:pPr>
+          </w:p>
+        </w:tc>
+      </w:tr>
+      <w:tr>
+        <w:tc>
+          <w:tcPr>
+            <w:tcW w:w="1307" w:type="dxa"/>
+            <w:vMerge/>
+            <w:vAlign w:val="center"/>
+          </w:tcPr>
+          <w:p>
+            <w:pPr>
+              <w:rPr>
+                <w:sz w:val="28"/>
+              </w:rPr>
+            </w:pPr>
+          </w:p>
+        </w:tc>
+        <w:tc>
+          <w:tcPr>
+            <w:tcW w:w="2201" w:type="dxa"/>
+          </w:tcPr>
+          <w:p>
+            <w:pPr>
+              <w:rPr>
+                <w:color w:val="EE0000"/>
+                <w:sz w:val="28"/>
+                <w:szCs w:val="28"/>
+              </w:rPr>
+            </w:pPr>
+            <w:proofErr w:type="spellStart"/>
+            <w:r>
+              <w:rPr>
+                <w:color w:val="EE0000"/>
+                <w:sz w:val="28"/>
+                <w:szCs w:val="28"/>
+              </w:rPr>
+              <w:t>nomeConjugue</w:t>
+            </w:r>
+            <w:proofErr w:type="spellEnd"/>
+          </w:p>
+        </w:tc>
+        <w:tc>
+          <w:tcPr>
+            <w:tcW w:w="1560" w:type="dxa"/>
+          </w:tcPr>
+          <w:p>
+            <w:pPr>
+              <w:rPr>
+                <w:sz w:val="28"/>
+                <w:szCs w:val="28"/>
+              </w:rPr>
+            </w:pPr>
+            <w:r>
+              <w:rPr>
+                <w:sz w:val="28"/>
+                <w:szCs w:val="28"/>
+              </w:rPr>
+              <w:t>char</w:t>
+            </w:r>
+          </w:p>
+        </w:tc>
+        <w:tc>
+          <w:tcPr>
+            <w:tcW w:w="1340" w:type="dxa"/>
+          </w:tcPr>
+          <w:p>
+            <w:pPr>
+              <w:jc w:val="center"/>
+              <w:rPr>
+                <w:sz w:val="28"/>
+                <w:szCs w:val="28"/>
+              </w:rPr>
+            </w:pPr>
+            <w:r>
+              <w:rPr>
+                <w:sz w:val="28"/>
+                <w:szCs w:val="28"/>
+              </w:rPr>
+              <w:t>60</w:t>
+            </w:r>
+          </w:p>
+        </w:tc>
+        <w:tc>
+          <w:tcPr>
+            <w:tcW w:w="1284" w:type="dxa"/>
+          </w:tcPr>
+          <w:p>
+            <w:pPr>
+              <w:jc w:val="center"/>
+              <w:rPr>
+                <w:sz w:val="28"/>
+              </w:rPr>
+            </w:pPr>
+          </w:p>
+        </w:tc>
+        <w:tc>
+          <w:tcPr>
+            <w:tcW w:w="1334" w:type="dxa"/>
+          </w:tcPr>
+          <w:p>
+            <w:pPr>
+              <w:jc w:val="center"/>
+              <w:rPr>
+                <w:sz w:val="28"/>
+                <w:szCs w:val="28"/>
+              </w:rPr>
+            </w:pPr>
+          </w:p>
+        </w:tc>
+        <w:tc>
+          <w:tcPr>
+            <w:tcW w:w="1371" w:type="dxa"/>
+          </w:tcPr>
+          <w:p>
+            <w:pPr>
+              <w:rPr>
+                <w:sz w:val="28"/>
+              </w:rPr>
+            </w:pPr>
+          </w:p>
+        </w:tc>
+      </w:tr>
+      <w:tr>
+        <w:tc>
+          <w:tcPr>
+            <w:tcW w:w="1307" w:type="dxa"/>
+            <w:vMerge/>
+            <w:vAlign w:val="center"/>
+          </w:tcPr>
+          <w:p>
+            <w:pPr>
+              <w:rPr>
+                <w:sz w:val="28"/>
+              </w:rPr>
+            </w:pPr>
+          </w:p>
+        </w:tc>
+        <w:tc>
+          <w:tcPr>
+            <w:tcW w:w="2201" w:type="dxa"/>
+          </w:tcPr>
+          <w:p>
+            <w:pPr>
+              <w:rPr>
+                <w:color w:val="EE0000"/>
+                <w:sz w:val="28"/>
+                <w:szCs w:val="28"/>
+              </w:rPr>
+            </w:pPr>
+            <w:r>
+              <w:rPr>
+                <w:sz w:val="28"/>
+                <w:szCs w:val="28"/>
+              </w:rPr>
+              <w:t>Cep</w:t>
+            </w:r>
+          </w:p>
+        </w:tc>
+        <w:tc>
+          <w:tcPr>
+            <w:tcW w:w="1560" w:type="dxa"/>
+          </w:tcPr>
+          <w:p>
+            <w:pPr>
+              <w:rPr>
+                <w:sz w:val="28"/>
+                <w:szCs w:val="28"/>
+              </w:rPr>
+            </w:pPr>
+            <w:r>
+              <w:rPr>
+                <w:sz w:val="28"/>
+                <w:szCs w:val="28"/>
+              </w:rPr>
+              <w:t>Char</w:t>
+            </w:r>
+          </w:p>
+        </w:tc>
+        <w:tc>
+          <w:tcPr>
+            <w:tcW w:w="1340" w:type="dxa"/>
+          </w:tcPr>
+          <w:p>
+            <w:pPr>
+              <w:jc w:val="center"/>
+              <w:rPr>
+                <w:sz w:val="28"/>
+                <w:szCs w:val="28"/>
+              </w:rPr>
+            </w:pPr>
+            <w:r>
+              <w:rPr>
+                <w:sz w:val="28"/>
+                <w:szCs w:val="28"/>
+              </w:rPr>
+              <w:t>8</w:t>
+            </w:r>
+          </w:p>
+        </w:tc>
+        <w:tc>
+          <w:tcPr>
+            <w:tcW w:w="1284" w:type="dxa"/>
+          </w:tcPr>
+          <w:p>
+            <w:pPr>
+              <w:jc w:val="center"/>
+              <w:rPr>
+                <w:sz w:val="28"/>
+              </w:rPr>
+            </w:pPr>
+          </w:p>
+        </w:tc>
+        <w:tc>
+          <w:tcPr>
+            <w:tcW w:w="1334" w:type="dxa"/>
+          </w:tcPr>
+          <w:p>
+            <w:pPr>
+              <w:jc w:val="center"/>
+              <w:rPr>
+                <w:sz w:val="28"/>
+                <w:szCs w:val="28"/>
+              </w:rPr>
+            </w:pPr>
+            <w:r>
+              <w:rPr>
+                <w:sz w:val="28"/>
+                <w:szCs w:val="28"/>
+              </w:rPr>
+              <w:t>*</w:t>
+            </w:r>
+          </w:p>
+        </w:tc>
+        <w:tc>
+          <w:tcPr>
+            <w:tcW w:w="1371" w:type="dxa"/>
+          </w:tcPr>
+          <w:p>
+            <w:pPr>
+              <w:rPr>
+                <w:sz w:val="28"/>
+              </w:rPr>
+            </w:pPr>
+          </w:p>
+        </w:tc>
+      </w:tr>
+      <w:tr>
+        <w:tc>
+          <w:tcPr>
+            <w:tcW w:w="1307" w:type="dxa"/>
+            <w:vMerge/>
+            <w:vAlign w:val="center"/>
+          </w:tcPr>
+          <w:p>
+            <w:pPr>
+              <w:rPr>
+                <w:sz w:val="28"/>
+              </w:rPr>
+            </w:pPr>
+          </w:p>
+        </w:tc>
+        <w:tc>
+          <w:tcPr>
+            <w:tcW w:w="2201" w:type="dxa"/>
+          </w:tcPr>
+          <w:p>
+            <w:pPr>
+              <w:rPr>
+                <w:sz w:val="28"/>
+                <w:szCs w:val="28"/>
+              </w:rPr>
+            </w:pPr>
+            <w:r>
+              <w:rPr>
+                <w:sz w:val="28"/>
+                <w:szCs w:val="28"/>
+              </w:rPr>
+              <w:t>Logradouro</w:t>
+            </w:r>
+          </w:p>
+        </w:tc>
+        <w:tc>
+          <w:tcPr>
+            <w:tcW w:w="1560" w:type="dxa"/>
+          </w:tcPr>
+          <w:p>
+            <w:pPr>
+              <w:rPr>
+                <w:sz w:val="28"/>
+                <w:szCs w:val="28"/>
+              </w:rPr>
+            </w:pPr>
+            <w:r>
+              <w:rPr>
+                <w:sz w:val="28"/>
+                <w:szCs w:val="28"/>
+              </w:rPr>
+              <w:t>char</w:t>
+            </w:r>
+          </w:p>
+        </w:tc>
+        <w:tc>
+          <w:tcPr>
+            <w:tcW w:w="1340" w:type="dxa"/>
+          </w:tcPr>
+          <w:p>
+            <w:pPr>
+              <w:jc w:val="center"/>
+              <w:rPr>
+                <w:sz w:val="28"/>
+                <w:szCs w:val="28"/>
+              </w:rPr>
+            </w:pPr>
+            <w:r>
+              <w:rPr>
+                <w:sz w:val="28"/>
+                <w:szCs w:val="28"/>
+              </w:rPr>
+              <w:t>60</w:t>
+            </w:r>
+          </w:p>
+        </w:tc>
+        <w:tc>
+          <w:tcPr>
+            <w:tcW w:w="1284" w:type="dxa"/>
+          </w:tcPr>
+          <w:p>
+            <w:pPr>
+              <w:jc w:val="center"/>
+              <w:rPr>
+                <w:sz w:val="28"/>
+              </w:rPr>
+            </w:pPr>
+          </w:p>
+        </w:tc>
+        <w:tc>
+          <w:tcPr>
+            <w:tcW w:w="1334" w:type="dxa"/>
+          </w:tcPr>
+          <w:p>
+            <w:pPr>
+              <w:jc w:val="center"/>
+              <w:rPr>
+                <w:sz w:val="28"/>
+                <w:szCs w:val="28"/>
+              </w:rPr>
+            </w:pPr>
+            <w:r>
+              <w:rPr>
+                <w:sz w:val="28"/>
+                <w:szCs w:val="28"/>
+              </w:rPr>
+              <w:t>*</w:t>
+            </w:r>
+          </w:p>
+        </w:tc>
+        <w:tc>
+          <w:tcPr>
+            <w:tcW w:w="1371" w:type="dxa"/>
+          </w:tcPr>
+          <w:p>
+            <w:pPr>
+              <w:rPr>
+                <w:sz w:val="28"/>
+              </w:rPr>
+            </w:pPr>
+          </w:p>
+        </w:tc>
+      </w:tr>
+      <w:tr>
+        <w:tc>
+          <w:tcPr>
+            <w:tcW w:w="1307" w:type="dxa"/>
+            <w:vMerge/>
+            <w:vAlign w:val="center"/>
+          </w:tcPr>
+          <w:p>
+            <w:pPr>
+              <w:rPr>
+                <w:sz w:val="28"/>
+              </w:rPr>
+            </w:pPr>
+          </w:p>
+        </w:tc>
+        <w:tc>
+          <w:tcPr>
+            <w:tcW w:w="2201" w:type="dxa"/>
+          </w:tcPr>
+          <w:p>
+            <w:pPr>
+              <w:rPr>
+                <w:sz w:val="28"/>
+                <w:szCs w:val="28"/>
+              </w:rPr>
+            </w:pPr>
+            <w:r>
+              <w:rPr>
+                <w:sz w:val="28"/>
+                <w:szCs w:val="28"/>
+              </w:rPr>
+              <w:t>UF</w:t>
+            </w:r>
+          </w:p>
+        </w:tc>
+        <w:tc>
+          <w:tcPr>
+            <w:tcW w:w="1560" w:type="dxa"/>
+          </w:tcPr>
+          <w:p>
+            <w:pPr>
+              <w:rPr>
+                <w:sz w:val="28"/>
+                <w:szCs w:val="28"/>
+              </w:rPr>
+            </w:pPr>
+            <w:r>
+              <w:rPr>
+                <w:sz w:val="28"/>
+                <w:szCs w:val="28"/>
+              </w:rPr>
+              <w:t>enumerado</w:t>
+            </w:r>
+          </w:p>
+        </w:tc>
+        <w:tc>
+          <w:tcPr>
+            <w:tcW w:w="1340" w:type="dxa"/>
+          </w:tcPr>
+          <w:p>
+            <w:pPr>
+              <w:jc w:val="center"/>
+              <w:rPr>
+                <w:sz w:val="28"/>
+                <w:szCs w:val="28"/>
+              </w:rPr>
+            </w:pPr>
+          </w:p>
+        </w:tc>
+        <w:tc>
+          <w:tcPr>
+            <w:tcW w:w="1284" w:type="dxa"/>
+          </w:tcPr>
+          <w:p>
+            <w:pPr>
+              <w:jc w:val="center"/>
+              <w:rPr>
+                <w:sz w:val="28"/>
+              </w:rPr>
+            </w:pPr>
+          </w:p>
+        </w:tc>
+        <w:tc>
+          <w:tcPr>
+            <w:tcW w:w="1334" w:type="dxa"/>
+          </w:tcPr>
+          <w:p>
+            <w:pPr>
+              <w:jc w:val="center"/>
+              <w:rPr>
+                <w:sz w:val="28"/>
+                <w:szCs w:val="28"/>
+              </w:rPr>
+            </w:pPr>
+            <w:r>
+              <w:rPr>
+                <w:sz w:val="28"/>
+                <w:szCs w:val="28"/>
+              </w:rPr>
+              <w:t>*</w:t>
+            </w:r>
+          </w:p>
+        </w:tc>
+        <w:tc>
+          <w:tcPr>
+            <w:tcW w:w="1371" w:type="dxa"/>
+          </w:tcPr>
+          <w:p>
+            <w:pPr>
+              <w:rPr>
+                <w:sz w:val="28"/>
+              </w:rPr>
+            </w:pPr>
+          </w:p>
+        </w:tc>
+      </w:tr>
+      <w:tr>
+        <w:tc>
+          <w:tcPr>
+            <w:tcW w:w="1307" w:type="dxa"/>
+            <w:vMerge/>
+            <w:vAlign w:val="center"/>
+          </w:tcPr>
+          <w:p>
+            <w:pPr>
+              <w:rPr>
+                <w:sz w:val="28"/>
+              </w:rPr>
+            </w:pPr>
+          </w:p>
+        </w:tc>
+        <w:tc>
+          <w:tcPr>
+            <w:tcW w:w="2201" w:type="dxa"/>
+          </w:tcPr>
+          <w:p>
+            <w:pPr>
+              <w:rPr>
+                <w:sz w:val="28"/>
+                <w:szCs w:val="28"/>
+              </w:rPr>
+            </w:pPr>
+            <w:r>
+              <w:rPr>
+                <w:sz w:val="28"/>
+                <w:szCs w:val="28"/>
+              </w:rPr>
+              <w:t>Número</w:t>
+            </w:r>
+          </w:p>
+        </w:tc>
+        <w:tc>
+          <w:tcPr>
+            <w:tcW w:w="1560" w:type="dxa"/>
+          </w:tcPr>
+          <w:p>
+            <w:pPr>
+              <w:rPr>
+                <w:sz w:val="28"/>
+                <w:szCs w:val="28"/>
+              </w:rPr>
+            </w:pPr>
+            <w:r>
+              <w:rPr>
+                <w:sz w:val="28"/>
+                <w:szCs w:val="28"/>
+              </w:rPr>
               <w:t>inteiro</w:t>
             </w:r>
           </w:p>
@@ -3566,6 +3540,7 @@
               <w:jc w:val="center"/>
               <w:rPr>
                 <w:sz w:val="28"/>
+                <w:szCs w:val="28"/>
               </w:rPr>
             </w:pPr>
           </w:p>
@@ -3579,6 +3554,19 @@
               <w:jc w:val="center"/>
               <w:rPr>
                 <w:sz w:val="28"/>
+              </w:rPr>
+            </w:pPr>
+          </w:p>
+        </w:tc>
+        <w:tc>
+          <w:tcPr>
+            <w:tcW w:w="1334" w:type="dxa"/>
+          </w:tcPr>
+          <w:p>
+            <w:pPr>
+              <w:jc w:val="center"/>
+              <w:rPr>
+                <w:sz w:val="28"/>
                 <w:szCs w:val="28"/>
               </w:rPr>
             </w:pPr>
@@ -3589,6 +3577,231 @@
               </w:rPr>
               <w:t>*</w:t>
             </w:r>
+          </w:p>
+        </w:tc>
+        <w:tc>
+          <w:tcPr>
+            <w:tcW w:w="1371" w:type="dxa"/>
+          </w:tcPr>
+          <w:p>
+            <w:pPr>
+              <w:rPr>
+                <w:sz w:val="28"/>
+              </w:rPr>
+            </w:pPr>
+          </w:p>
+        </w:tc>
+      </w:tr>
+      <w:tr>
+        <w:tc>
+          <w:tcPr>
+            <w:tcW w:w="1307" w:type="dxa"/>
+            <w:vMerge/>
+            <w:vAlign w:val="center"/>
+          </w:tcPr>
+          <w:p>
+            <w:pPr>
+              <w:rPr>
+                <w:sz w:val="28"/>
+              </w:rPr>
+            </w:pPr>
+          </w:p>
+        </w:tc>
+        <w:tc>
+          <w:tcPr>
+            <w:tcW w:w="2201" w:type="dxa"/>
+          </w:tcPr>
+          <w:p>
+            <w:pPr>
+              <w:rPr>
+                <w:sz w:val="28"/>
+                <w:szCs w:val="28"/>
+              </w:rPr>
+            </w:pPr>
+            <w:r>
+              <w:rPr>
+                <w:sz w:val="28"/>
+                <w:szCs w:val="28"/>
+              </w:rPr>
+              <w:t>Cidade</w:t>
+            </w:r>
+          </w:p>
+        </w:tc>
+        <w:tc>
+          <w:tcPr>
+            <w:tcW w:w="1560" w:type="dxa"/>
+          </w:tcPr>
+          <w:p>
+            <w:pPr>
+              <w:rPr>
+                <w:sz w:val="28"/>
+                <w:szCs w:val="28"/>
+              </w:rPr>
+            </w:pPr>
+            <w:r>
+              <w:rPr>
+                <w:sz w:val="28"/>
+                <w:szCs w:val="28"/>
+              </w:rPr>
+              <w:t>char</w:t>
+            </w:r>
+          </w:p>
+        </w:tc>
+        <w:tc>
+          <w:tcPr>
+            <w:tcW w:w="1340" w:type="dxa"/>
+          </w:tcPr>
+          <w:p>
+            <w:pPr>
+              <w:jc w:val="center"/>
+              <w:rPr>
+                <w:sz w:val="28"/>
+                <w:szCs w:val="28"/>
+              </w:rPr>
+            </w:pPr>
+            <w:r>
+              <w:rPr>
+                <w:sz w:val="28"/>
+                <w:szCs w:val="28"/>
+              </w:rPr>
+              <w:t>40</w:t>
+            </w:r>
+          </w:p>
+        </w:tc>
+        <w:tc>
+          <w:tcPr>
+            <w:tcW w:w="1284" w:type="dxa"/>
+          </w:tcPr>
+          <w:p>
+            <w:pPr>
+              <w:jc w:val="center"/>
+              <w:rPr>
+                <w:sz w:val="28"/>
+              </w:rPr>
+            </w:pPr>
+          </w:p>
+        </w:tc>
+        <w:tc>
+          <w:tcPr>
+            <w:tcW w:w="1334" w:type="dxa"/>
+          </w:tcPr>
+          <w:p>
+            <w:pPr>
+              <w:jc w:val="center"/>
+              <w:rPr>
+                <w:sz w:val="28"/>
+                <w:szCs w:val="28"/>
+              </w:rPr>
+            </w:pPr>
+            <w:r>
+              <w:rPr>
+                <w:sz w:val="28"/>
+                <w:szCs w:val="28"/>
+              </w:rPr>
+              <w:t>*</w:t>
+            </w:r>
+          </w:p>
+        </w:tc>
+        <w:tc>
+          <w:tcPr>
+            <w:tcW w:w="1371" w:type="dxa"/>
+          </w:tcPr>
+          <w:p>
+            <w:pPr>
+              <w:rPr>
+                <w:sz w:val="28"/>
+              </w:rPr>
+            </w:pPr>
+          </w:p>
+        </w:tc>
+      </w:tr>
+      <w:tr>
+        <w:tc>
+          <w:tcPr>
+            <w:tcW w:w="1307" w:type="dxa"/>
+            <w:vMerge/>
+            <w:vAlign w:val="center"/>
+          </w:tcPr>
+          <w:p>
+            <w:pPr>
+              <w:rPr>
+                <w:sz w:val="28"/>
+              </w:rPr>
+            </w:pPr>
+          </w:p>
+        </w:tc>
+        <w:tc>
+          <w:tcPr>
+            <w:tcW w:w="2201" w:type="dxa"/>
+          </w:tcPr>
+          <w:p>
+            <w:pPr>
+              <w:rPr>
+                <w:sz w:val="28"/>
+                <w:szCs w:val="28"/>
+              </w:rPr>
+            </w:pPr>
+            <w:r>
+              <w:rPr>
+                <w:sz w:val="28"/>
+                <w:szCs w:val="28"/>
+              </w:rPr>
+              <w:t>Bairro</w:t>
+            </w:r>
+          </w:p>
+        </w:tc>
+        <w:tc>
+          <w:tcPr>
+            <w:tcW w:w="1560" w:type="dxa"/>
+          </w:tcPr>
+          <w:p>
+            <w:pPr>
+              <w:rPr>
+                <w:sz w:val="28"/>
+                <w:szCs w:val="28"/>
+              </w:rPr>
+            </w:pPr>
+            <w:r>
+              <w:rPr>
+                <w:sz w:val="28"/>
+                <w:szCs w:val="28"/>
+              </w:rPr>
+              <w:t>char</w:t>
+            </w:r>
+          </w:p>
+        </w:tc>
+        <w:tc>
+          <w:tcPr>
+            <w:tcW w:w="1340" w:type="dxa"/>
+          </w:tcPr>
+          <w:p>
+            <w:pPr>
+              <w:jc w:val="center"/>
+              <w:rPr>
+                <w:sz w:val="28"/>
+                <w:szCs w:val="28"/>
+              </w:rPr>
+            </w:pPr>
+            <w:r>
+              <w:rPr>
+                <w:sz w:val="28"/>
+                <w:szCs w:val="28"/>
+              </w:rPr>
+              <w:t>40</w:t>
+            </w:r>
+          </w:p>
+        </w:tc>
+        <w:tc>
+          <w:tcPr>
+            <w:tcW w:w="1284" w:type="dxa"/>
+          </w:tcPr>
+          <w:p>
+            <w:pPr>
+              <w:jc w:val="center"/>
+              <w:rPr>
+                <w:sz w:val="28"/>
+              </w:rPr>
+            </w:pPr>
           </w:p>
         </w:tc>
         <w:tc>
@@ -3632,10 +3845,21 @@
         <w:tc>
           <w:tcPr>
             <w:tcW w:w="1307" w:type="dxa"/>
-            <w:vMerge/>
+            <w:vMerge w:val="restart"/>
             <w:vAlign w:val="center"/>
           </w:tcPr>
-          <w:p/>
+          <w:p>
+            <w:pPr>
+              <w:spacing w:line="259" w:lineRule="auto"/>
+            </w:pPr>
+            <w:r>
+              <w:rPr>
+                <w:sz w:val="28"/>
+                <w:szCs w:val="28"/>
+              </w:rPr>
+              <w:t>Imóvel</w:t>
+            </w:r>
+          </w:p>
         </w:tc>
         <w:tc>
           <w:tcPr>
@@ -3648,15 +3872,13 @@
                 <w:szCs w:val="28"/>
               </w:rPr>
             </w:pPr>
-            <w:proofErr w:type="spellStart"/>
-            <w:r>
-              <w:rPr>
-                <w:sz w:val="28"/>
-                <w:szCs w:val="28"/>
-              </w:rPr>
-              <w:t>idPropietario</w:t>
-            </w:r>
-            <w:proofErr w:type="spellEnd"/>
+            <w:r>
+              <w:rPr>
+                <w:sz w:val="28"/>
+                <w:szCs w:val="28"/>
+              </w:rPr>
+              <w:t>Id</w:t>
+            </w:r>
           </w:p>
         </w:tc>
         <w:tc>
@@ -3688,7 +3910,6 @@
               <w:jc w:val="center"/>
               <w:rPr>
                 <w:sz w:val="28"/>
-                <w:szCs w:val="28"/>
               </w:rPr>
             </w:pPr>
           </w:p>
@@ -3705,6 +3926,13 @@
                 <w:szCs w:val="28"/>
               </w:rPr>
             </w:pPr>
+            <w:r>
+              <w:rPr>
+                <w:sz w:val="28"/>
+                <w:szCs w:val="28"/>
+              </w:rPr>
+              <w:t>*</w:t>
+            </w:r>
           </w:p>
         </w:tc>
         <w:tc>
@@ -3736,7 +3964,6 @@
             <w:pPr>
               <w:rPr>
                 <w:sz w:val="28"/>
-                <w:szCs w:val="28"/>
               </w:rPr>
             </w:pPr>
           </w:p>
@@ -3771,7 +3998,7 @@
                 <w:sz w:val="28"/>
                 <w:szCs w:val="28"/>
               </w:rPr>
-              <w:t>idInquilino</w:t>
+              <w:t>idPropietario</w:t>
             </w:r>
             <w:proofErr w:type="spellEnd"/>
           </w:p>
@@ -3836,6 +4063,13 @@
                 <w:szCs w:val="28"/>
               </w:rPr>
             </w:pPr>
+            <w:r>
+              <w:rPr>
+                <w:sz w:val="28"/>
+                <w:szCs w:val="28"/>
+              </w:rPr>
+              <w:t>*</w:t>
+            </w:r>
           </w:p>
         </w:tc>
         <w:tc>
@@ -3860,14 +4094,9 @@
           <w:tcPr>
             <w:tcW w:w="1307" w:type="dxa"/>
             <w:vMerge/>
-          </w:tcPr>
-          <w:p>
-            <w:pPr>
-              <w:rPr>
-                <w:sz w:val="28"/>
-              </w:rPr>
-            </w:pPr>
-          </w:p>
+            <w:vAlign w:val="center"/>
+          </w:tcPr>
+          <w:p/>
         </w:tc>
         <w:tc>
           <w:tcPr>
@@ -3886,7 +4115,7 @@
                 <w:sz w:val="28"/>
                 <w:szCs w:val="28"/>
               </w:rPr>
-              <w:t>estaAlugado</w:t>
+              <w:t>idInquilino</w:t>
             </w:r>
             <w:proofErr w:type="spellEnd"/>
           </w:p>
@@ -3902,15 +4131,13 @@
                 <w:szCs w:val="28"/>
               </w:rPr>
             </w:pPr>
-            <w:proofErr w:type="spellStart"/>
-            <w:r>
-              <w:rPr>
-                <w:sz w:val="28"/>
-                <w:szCs w:val="28"/>
-              </w:rPr>
-              <w:t>boolean</w:t>
-            </w:r>
-            <w:proofErr w:type="spellEnd"/>
+            <w:r>
+              <w:rPr>
+                <w:sz w:val="28"/>
+                <w:szCs w:val="28"/>
+              </w:rPr>
+              <w:t>inteiro</w:t>
+            </w:r>
           </w:p>
         </w:tc>
         <w:tc>
@@ -3936,6 +4163,7 @@
               <w:jc w:val="center"/>
               <w:rPr>
                 <w:sz w:val="28"/>
+                <w:szCs w:val="28"/>
               </w:rPr>
             </w:pPr>
           </w:p>
@@ -3952,13 +4180,6 @@
                 <w:szCs w:val="28"/>
               </w:rPr>
             </w:pPr>
-            <w:r>
-              <w:rPr>
-                <w:sz w:val="28"/>
-                <w:szCs w:val="28"/>
-              </w:rPr>
-              <w:t>*</w:t>
-            </w:r>
           </w:p>
         </w:tc>
         <w:tc>
@@ -3969,6 +4190,7 @@
             <w:pPr>
               <w:rPr>
                 <w:sz w:val="28"/>
+                <w:szCs w:val="28"/>
               </w:rPr>
             </w:pPr>
           </w:p>
@@ -3982,9 +4204,14 @@
           <w:tcPr>
             <w:tcW w:w="1307" w:type="dxa"/>
             <w:vMerge/>
-            <w:vAlign w:val="center"/>
-          </w:tcPr>
-          <w:p/>
+          </w:tcPr>
+          <w:p>
+            <w:pPr>
+              <w:rPr>
+                <w:sz w:val="28"/>
+              </w:rPr>
+            </w:pPr>
+          </w:p>
         </w:tc>
         <w:tc>
           <w:tcPr>
@@ -3997,13 +4224,15 @@
                 <w:szCs w:val="28"/>
               </w:rPr>
             </w:pPr>
-            <w:r>
-              <w:rPr>
-                <w:sz w:val="28"/>
-                <w:szCs w:val="28"/>
-              </w:rPr>
-              <w:t>apelido</w:t>
-            </w:r>
+            <w:proofErr w:type="spellStart"/>
+            <w:r>
+              <w:rPr>
+                <w:sz w:val="28"/>
+                <w:szCs w:val="28"/>
+              </w:rPr>
+              <w:t>estaAlugado</w:t>
+            </w:r>
+            <w:proofErr w:type="spellEnd"/>
           </w:p>
         </w:tc>
         <w:tc>
@@ -4017,13 +4246,15 @@
                 <w:szCs w:val="28"/>
               </w:rPr>
             </w:pPr>
-            <w:r>
-              <w:rPr>
-                <w:sz w:val="28"/>
-                <w:szCs w:val="28"/>
-              </w:rPr>
-              <w:t>char</w:t>
-            </w:r>
+            <w:proofErr w:type="spellStart"/>
+            <w:r>
+              <w:rPr>
+                <w:sz w:val="28"/>
+                <w:szCs w:val="28"/>
+              </w:rPr>
+              <w:t>boolean</w:t>
+            </w:r>
+            <w:proofErr w:type="spellEnd"/>
           </w:p>
         </w:tc>
         <w:tc>
@@ -4038,13 +4269,6 @@
                 <w:szCs w:val="28"/>
               </w:rPr>
             </w:pPr>
-            <w:r>
-              <w:rPr>
-                <w:sz w:val="28"/>
-                <w:szCs w:val="28"/>
-              </w:rPr>
-              <w:t>40</w:t>
-            </w:r>
           </w:p>
         </w:tc>
         <w:tc>
@@ -4056,7 +4280,6 @@
               <w:jc w:val="center"/>
               <w:rPr>
                 <w:sz w:val="28"/>
-                <w:szCs w:val="28"/>
               </w:rPr>
             </w:pPr>
           </w:p>
@@ -4090,7 +4313,6 @@
             <w:pPr>
               <w:rPr>
                 <w:sz w:val="28"/>
-                <w:szCs w:val="28"/>
               </w:rPr>
             </w:pPr>
           </w:p>
@@ -4119,15 +4341,13 @@
                 <w:szCs w:val="28"/>
               </w:rPr>
             </w:pPr>
-            <w:proofErr w:type="spellStart"/>
-            <w:r>
-              <w:rPr>
-                <w:sz w:val="28"/>
-                <w:szCs w:val="28"/>
-              </w:rPr>
-              <w:t>valorAluguel</w:t>
-            </w:r>
-            <w:proofErr w:type="spellEnd"/>
+            <w:r>
+              <w:rPr>
+                <w:sz w:val="28"/>
+                <w:szCs w:val="28"/>
+              </w:rPr>
+              <w:t>Apelido</w:t>
+            </w:r>
           </w:p>
         </w:tc>
         <w:tc>
@@ -4146,7 +4366,7 @@
                 <w:sz w:val="28"/>
                 <w:szCs w:val="28"/>
               </w:rPr>
-              <w:t>inteiro</w:t>
+              <w:t>char</w:t>
             </w:r>
           </w:p>
         </w:tc>
@@ -4162,6 +4382,13 @@
                 <w:szCs w:val="28"/>
               </w:rPr>
             </w:pPr>
+            <w:r>
+              <w:rPr>
+                <w:sz w:val="28"/>
+                <w:szCs w:val="28"/>
+              </w:rPr>
+              <w:t>40</w:t>
+            </w:r>
           </w:p>
         </w:tc>
         <w:tc>
@@ -4236,13 +4463,15 @@
                 <w:szCs w:val="28"/>
               </w:rPr>
             </w:pPr>
-            <w:r>
-              <w:rPr>
-                <w:sz w:val="28"/>
-                <w:szCs w:val="28"/>
-              </w:rPr>
-              <w:t>logradouro</w:t>
-            </w:r>
+            <w:proofErr w:type="spellStart"/>
+            <w:r>
+              <w:rPr>
+                <w:sz w:val="28"/>
+                <w:szCs w:val="28"/>
+              </w:rPr>
+              <w:t>valorAluguel</w:t>
+            </w:r>
+            <w:proofErr w:type="spellEnd"/>
           </w:p>
         </w:tc>
         <w:tc>
@@ -4261,7 +4490,7 @@
                 <w:sz w:val="28"/>
                 <w:szCs w:val="28"/>
               </w:rPr>
-              <w:t>char</w:t>
+              <w:t>inteiro</w:t>
             </w:r>
           </w:p>
         </w:tc>
@@ -4277,13 +4506,6 @@
                 <w:szCs w:val="28"/>
               </w:rPr>
             </w:pPr>
-            <w:r>
-              <w:rPr>
-                <w:sz w:val="28"/>
-                <w:szCs w:val="28"/>
-              </w:rPr>
-              <w:t>60</w:t>
-            </w:r>
           </w:p>
         </w:tc>
         <w:tc>
@@ -4363,7 +4585,7 @@
                 <w:sz w:val="28"/>
                 <w:szCs w:val="28"/>
               </w:rPr>
-              <w:t>UF</w:t>
+              <w:t>Cep</w:t>
             </w:r>
           </w:p>
         </w:tc>
@@ -4383,7 +4605,7 @@
                 <w:sz w:val="28"/>
                 <w:szCs w:val="28"/>
               </w:rPr>
-              <w:t>enumerado</w:t>
+              <w:t>Char</w:t>
             </w:r>
           </w:p>
         </w:tc>
@@ -4399,6 +4621,13 @@
                 <w:szCs w:val="28"/>
               </w:rPr>
             </w:pPr>
+            <w:r>
+              <w:rPr>
+                <w:sz w:val="28"/>
+                <w:szCs w:val="28"/>
+              </w:rPr>
+              <w:t>8</w:t>
+            </w:r>
           </w:p>
         </w:tc>
         <w:tc>
@@ -4478,7 +4707,7 @@
                 <w:sz w:val="28"/>
                 <w:szCs w:val="28"/>
               </w:rPr>
-              <w:t>número</w:t>
+              <w:t>Logradouro</w:t>
             </w:r>
           </w:p>
         </w:tc>
@@ -4498,7 +4727,7 @@
                 <w:sz w:val="28"/>
                 <w:szCs w:val="28"/>
               </w:rPr>
-              <w:t>inteiro</w:t>
+              <w:t>char</w:t>
             </w:r>
           </w:p>
         </w:tc>
@@ -4514,6 +4743,13 @@
                 <w:szCs w:val="28"/>
               </w:rPr>
             </w:pPr>
+            <w:r>
+              <w:rPr>
+                <w:sz w:val="28"/>
+                <w:szCs w:val="28"/>
+              </w:rPr>
+              <w:t>60</w:t>
+            </w:r>
           </w:p>
         </w:tc>
         <w:tc>
@@ -4593,7 +4829,7 @@
                 <w:sz w:val="28"/>
                 <w:szCs w:val="28"/>
               </w:rPr>
-              <w:t>cidade</w:t>
+              <w:t>UF</w:t>
             </w:r>
           </w:p>
         </w:tc>
@@ -4613,7 +4849,7 @@
                 <w:sz w:val="28"/>
                 <w:szCs w:val="28"/>
               </w:rPr>
-              <w:t>char</w:t>
+              <w:t>enumerado</w:t>
             </w:r>
           </w:p>
         </w:tc>
@@ -4629,13 +4865,6 @@
                 <w:szCs w:val="28"/>
               </w:rPr>
             </w:pPr>
-            <w:r>
-              <w:rPr>
-                <w:sz w:val="28"/>
-                <w:szCs w:val="28"/>
-              </w:rPr>
-              <w:t>40</w:t>
-            </w:r>
           </w:p>
         </w:tc>
         <w:tc>
@@ -4715,7 +4944,244 @@
                 <w:sz w:val="28"/>
                 <w:szCs w:val="28"/>
               </w:rPr>
-              <w:t>bairro</w:t>
+              <w:t>Número</w:t>
+            </w:r>
+          </w:p>
+        </w:tc>
+        <w:tc>
+          <w:tcPr>
+            <w:tcW w:w="1560" w:type="dxa"/>
+          </w:tcPr>
+          <w:p>
+            <w:pPr>
+              <w:rPr>
+                <w:sz w:val="28"/>
+                <w:szCs w:val="28"/>
+              </w:rPr>
+            </w:pPr>
+            <w:r>
+              <w:rPr>
+                <w:sz w:val="28"/>
+                <w:szCs w:val="28"/>
+              </w:rPr>
+              <w:t>inteiro</w:t>
+            </w:r>
+          </w:p>
+        </w:tc>
+        <w:tc>
+          <w:tcPr>
+            <w:tcW w:w="1340" w:type="dxa"/>
+          </w:tcPr>
+          <w:p>
+            <w:pPr>
+              <w:jc w:val="center"/>
+              <w:rPr>
+                <w:sz w:val="28"/>
+                <w:szCs w:val="28"/>
+              </w:rPr>
+            </w:pPr>
+          </w:p>
+        </w:tc>
+        <w:tc>
+          <w:tcPr>
+            <w:tcW w:w="1284" w:type="dxa"/>
+          </w:tcPr>
+          <w:p>
+            <w:pPr>
+              <w:jc w:val="center"/>
+              <w:rPr>
+                <w:sz w:val="28"/>
+                <w:szCs w:val="28"/>
+              </w:rPr>
+            </w:pPr>
+          </w:p>
+        </w:tc>
+        <w:tc>
+          <w:tcPr>
+            <w:tcW w:w="1334" w:type="dxa"/>
+          </w:tcPr>
+          <w:p>
+            <w:pPr>
+              <w:jc w:val="center"/>
+              <w:rPr>
+                <w:sz w:val="28"/>
+                <w:szCs w:val="28"/>
+              </w:rPr>
+            </w:pPr>
+            <w:r>
+              <w:rPr>
+                <w:sz w:val="28"/>
+                <w:szCs w:val="28"/>
+              </w:rPr>
+              <w:t>*</w:t>
+            </w:r>
+          </w:p>
+        </w:tc>
+        <w:tc>
+          <w:tcPr>
+            <w:tcW w:w="1371" w:type="dxa"/>
+          </w:tcPr>
+          <w:p>
+            <w:pPr>
+              <w:rPr>
+                <w:sz w:val="28"/>
+                <w:szCs w:val="28"/>
+              </w:rPr>
+            </w:pPr>
+          </w:p>
+        </w:tc>
+      </w:tr>
+      <w:tr>
+        <w:trPr>
+          <w:trHeight w:val="300"/>
+        </w:trPr>
+        <w:tc>
+          <w:tcPr>
+            <w:tcW w:w="1307" w:type="dxa"/>
+            <w:vMerge/>
+            <w:vAlign w:val="center"/>
+          </w:tcPr>
+          <w:p/>
+        </w:tc>
+        <w:tc>
+          <w:tcPr>
+            <w:tcW w:w="2201" w:type="dxa"/>
+          </w:tcPr>
+          <w:p>
+            <w:pPr>
+              <w:rPr>
+                <w:sz w:val="28"/>
+                <w:szCs w:val="28"/>
+              </w:rPr>
+            </w:pPr>
+            <w:r>
+              <w:rPr>
+                <w:sz w:val="28"/>
+                <w:szCs w:val="28"/>
+              </w:rPr>
+              <w:t>Cidade</w:t>
+            </w:r>
+          </w:p>
+        </w:tc>
+        <w:tc>
+          <w:tcPr>
+            <w:tcW w:w="1560" w:type="dxa"/>
+          </w:tcPr>
+          <w:p>
+            <w:pPr>
+              <w:rPr>
+                <w:sz w:val="28"/>
+                <w:szCs w:val="28"/>
+              </w:rPr>
+            </w:pPr>
+            <w:r>
+              <w:rPr>
+                <w:sz w:val="28"/>
+                <w:szCs w:val="28"/>
+              </w:rPr>
+              <w:t>char</w:t>
+            </w:r>
+          </w:p>
+        </w:tc>
+        <w:tc>
+          <w:tcPr>
+            <w:tcW w:w="1340" w:type="dxa"/>
+          </w:tcPr>
+          <w:p>
+            <w:pPr>
+              <w:jc w:val="center"/>
+              <w:rPr>
+                <w:sz w:val="28"/>
+                <w:szCs w:val="28"/>
+              </w:rPr>
+            </w:pPr>
+            <w:r>
+              <w:rPr>
+                <w:sz w:val="28"/>
+                <w:szCs w:val="28"/>
+              </w:rPr>
+              <w:t>40</w:t>
+            </w:r>
+          </w:p>
+        </w:tc>
+        <w:tc>
+          <w:tcPr>
+            <w:tcW w:w="1284" w:type="dxa"/>
+          </w:tcPr>
+          <w:p>
+            <w:pPr>
+              <w:jc w:val="center"/>
+              <w:rPr>
+                <w:sz w:val="28"/>
+                <w:szCs w:val="28"/>
+              </w:rPr>
+            </w:pPr>
+          </w:p>
+        </w:tc>
+        <w:tc>
+          <w:tcPr>
+            <w:tcW w:w="1334" w:type="dxa"/>
+          </w:tcPr>
+          <w:p>
+            <w:pPr>
+              <w:jc w:val="center"/>
+              <w:rPr>
+                <w:sz w:val="28"/>
+                <w:szCs w:val="28"/>
+              </w:rPr>
+            </w:pPr>
+            <w:r>
+              <w:rPr>
+                <w:sz w:val="28"/>
+                <w:szCs w:val="28"/>
+              </w:rPr>
+              <w:t>*</w:t>
+            </w:r>
+          </w:p>
+        </w:tc>
+        <w:tc>
+          <w:tcPr>
+            <w:tcW w:w="1371" w:type="dxa"/>
+          </w:tcPr>
+          <w:p>
+            <w:pPr>
+              <w:rPr>
+                <w:sz w:val="28"/>
+                <w:szCs w:val="28"/>
+              </w:rPr>
+            </w:pPr>
+          </w:p>
+        </w:tc>
+      </w:tr>
+      <w:tr>
+        <w:trPr>
+          <w:trHeight w:val="300"/>
+        </w:trPr>
+        <w:tc>
+          <w:tcPr>
+            <w:tcW w:w="1307" w:type="dxa"/>
+            <w:vMerge/>
+            <w:vAlign w:val="center"/>
+          </w:tcPr>
+          <w:p/>
+        </w:tc>
+        <w:tc>
+          <w:tcPr>
+            <w:tcW w:w="2201" w:type="dxa"/>
+          </w:tcPr>
+          <w:p>
+            <w:pPr>
+              <w:rPr>
+                <w:sz w:val="28"/>
+                <w:szCs w:val="28"/>
+              </w:rPr>
+            </w:pPr>
+            <w:r>
+              <w:rPr>
+                <w:sz w:val="28"/>
+                <w:szCs w:val="28"/>
+              </w:rPr>
+              <w:t>Bairro</w:t>
             </w:r>
           </w:p>
         </w:tc>
@@ -5000,7 +5466,14 @@
                 <w:sz w:val="28"/>
                 <w:szCs w:val="28"/>
               </w:rPr>
-              <w:t>idImovel</w:t>
+              <w:t>i</w:t>
+            </w:r>
+            <w:r>
+              <w:rPr>
+                <w:sz w:val="28"/>
+                <w:szCs w:val="28"/>
+              </w:rPr>
+              <w:t>movel</w:t>
             </w:r>
             <w:proofErr w:type="spellEnd"/>
           </w:p>
@@ -5016,13 +5489,15 @@
                 <w:szCs w:val="28"/>
               </w:rPr>
             </w:pPr>
-            <w:r>
-              <w:rPr>
-                <w:sz w:val="28"/>
-                <w:szCs w:val="28"/>
-              </w:rPr>
-              <w:t>inteiro</w:t>
-            </w:r>
+            <w:proofErr w:type="spellStart"/>
+            <w:r>
+              <w:rPr>
+                <w:sz w:val="28"/>
+                <w:szCs w:val="28"/>
+              </w:rPr>
+              <w:t>Imovel</w:t>
+            </w:r>
+            <w:proofErr w:type="spellEnd"/>
           </w:p>
         </w:tc>
         <w:tc>
@@ -5136,7 +5611,14 @@
                 <w:sz w:val="28"/>
                 <w:szCs w:val="28"/>
               </w:rPr>
-              <w:t>char</w:t>
+              <w:t>C</w:t>
+            </w:r>
+            <w:r>
+              <w:rPr>
+                <w:sz w:val="28"/>
+                <w:szCs w:val="28"/>
+              </w:rPr>
+              <w:t>har</w:t>
             </w:r>
           </w:p>
         </w:tc>
@@ -5261,7 +5743,14 @@
                 <w:sz w:val="28"/>
                 <w:szCs w:val="28"/>
               </w:rPr>
-              <w:t>char</w:t>
+              <w:t>C</w:t>
+            </w:r>
+            <w:r>
+              <w:rPr>
+                <w:sz w:val="28"/>
+                <w:szCs w:val="28"/>
+              </w:rPr>
+              <w:t>har</w:t>
             </w:r>
           </w:p>
         </w:tc>
@@ -5490,14 +5979,7 @@
                 <w:sz w:val="28"/>
                 <w:szCs w:val="28"/>
               </w:rPr>
-              <w:t>data</w:t>
-            </w:r>
-            <w:r>
-              <w:rPr>
-                <w:sz w:val="28"/>
-                <w:szCs w:val="28"/>
-              </w:rPr>
-              <w:t>Resolucao</w:t>
+              <w:t>dataResolucao</w:t>
             </w:r>
             <w:proofErr w:type="spellEnd"/>
           </w:p>
@@ -5710,7 +6192,17 @@
             <w:vAlign w:val="center"/>
           </w:tcPr>
           <w:p>
-            <w:r>
+            <w:pPr>
+              <w:rPr>
+                <w:sz w:val="28"/>
+                <w:szCs w:val="28"/>
+              </w:rPr>
+            </w:pPr>
+            <w:r>
+              <w:rPr>
+                <w:sz w:val="28"/>
+                <w:szCs w:val="28"/>
+              </w:rPr>
               <w:t>Cobrança</w:t>
             </w:r>
           </w:p>
@@ -5751,7 +6243,14 @@
                 <w:sz w:val="28"/>
                 <w:szCs w:val="28"/>
               </w:rPr>
-              <w:t>inteiro</w:t>
+              <w:t>I</w:t>
+            </w:r>
+            <w:r>
+              <w:rPr>
+                <w:sz w:val="28"/>
+                <w:szCs w:val="28"/>
+              </w:rPr>
+              <w:t>nteiro</w:t>
             </w:r>
           </w:p>
         </w:tc>
@@ -5835,7 +6334,14 @@
             <w:vMerge/>
             <w:vAlign w:val="center"/>
           </w:tcPr>
-          <w:p/>
+          <w:p>
+            <w:pPr>
+              <w:rPr>
+                <w:sz w:val="28"/>
+                <w:szCs w:val="28"/>
+              </w:rPr>
+            </w:pPr>
+          </w:p>
         </w:tc>
         <w:tc>
           <w:tcPr>
@@ -5957,7 +6463,14 @@
             <w:vMerge/>
             <w:vAlign w:val="center"/>
           </w:tcPr>
-          <w:p/>
+          <w:p>
+            <w:pPr>
+              <w:rPr>
+                <w:sz w:val="28"/>
+                <w:szCs w:val="28"/>
+              </w:rPr>
+            </w:pPr>
+          </w:p>
         </w:tc>
         <w:tc>
           <w:tcPr>
@@ -5976,14 +6489,7 @@
                 <w:sz w:val="28"/>
                 <w:szCs w:val="28"/>
               </w:rPr>
-              <w:t>dataC</w:t>
-            </w:r>
-            <w:r>
-              <w:rPr>
-                <w:sz w:val="28"/>
-                <w:szCs w:val="28"/>
-              </w:rPr>
-              <w:t>obranca</w:t>
+              <w:t>dataCobranca</w:t>
             </w:r>
             <w:proofErr w:type="spellEnd"/>
           </w:p>
@@ -6081,7 +6587,14 @@
             <w:vMerge/>
             <w:vAlign w:val="center"/>
           </w:tcPr>
-          <w:p/>
+          <w:p>
+            <w:pPr>
+              <w:rPr>
+                <w:sz w:val="28"/>
+                <w:szCs w:val="28"/>
+              </w:rPr>
+            </w:pPr>
+          </w:p>
         </w:tc>
         <w:tc>
           <w:tcPr>
@@ -6191,7 +6704,14 @@
             <w:vMerge/>
             <w:vAlign w:val="center"/>
           </w:tcPr>
-          <w:p/>
+          <w:p>
+            <w:pPr>
+              <w:rPr>
+                <w:sz w:val="28"/>
+                <w:szCs w:val="28"/>
+              </w:rPr>
+            </w:pPr>
+          </w:p>
         </w:tc>
         <w:tc>
           <w:tcPr>
@@ -6210,7 +6730,7 @@
                 <w:sz w:val="28"/>
                 <w:szCs w:val="28"/>
               </w:rPr>
-              <w:t>idLocacao</w:t>
+              <w:t>Locacao</w:t>
             </w:r>
             <w:proofErr w:type="spellEnd"/>
           </w:p>
@@ -6226,13 +6746,15 @@
                 <w:szCs w:val="28"/>
               </w:rPr>
             </w:pPr>
-            <w:r>
-              <w:rPr>
-                <w:sz w:val="28"/>
-                <w:szCs w:val="28"/>
-              </w:rPr>
-              <w:t>inteiro</w:t>
-            </w:r>
+            <w:proofErr w:type="spellStart"/>
+            <w:r>
+              <w:rPr>
+                <w:sz w:val="28"/>
+                <w:szCs w:val="28"/>
+              </w:rPr>
+              <w:t>Locacao</w:t>
+            </w:r>
+            <w:proofErr w:type="spellEnd"/>
           </w:p>
         </w:tc>
         <w:tc>
@@ -6309,7 +6831,17 @@
             <w:vAlign w:val="center"/>
           </w:tcPr>
           <w:p>
-            <w:r>
+            <w:pPr>
+              <w:rPr>
+                <w:sz w:val="28"/>
+                <w:szCs w:val="28"/>
+              </w:rPr>
+            </w:pPr>
+            <w:r>
+              <w:rPr>
+                <w:sz w:val="28"/>
+                <w:szCs w:val="28"/>
+              </w:rPr>
               <w:t>Pagamento</w:t>
             </w:r>
           </w:p>
@@ -6434,7 +6966,14 @@
             <w:vMerge/>
             <w:vAlign w:val="center"/>
           </w:tcPr>
-          <w:p/>
+          <w:p>
+            <w:pPr>
+              <w:rPr>
+                <w:sz w:val="28"/>
+                <w:szCs w:val="28"/>
+              </w:rPr>
+            </w:pPr>
+          </w:p>
         </w:tc>
         <w:tc>
           <w:tcPr>
@@ -6556,7 +7095,14 @@
             <w:vMerge/>
             <w:vAlign w:val="center"/>
           </w:tcPr>
-          <w:p/>
+          <w:p>
+            <w:pPr>
+              <w:rPr>
+                <w:sz w:val="28"/>
+                <w:szCs w:val="28"/>
+              </w:rPr>
+            </w:pPr>
+          </w:p>
         </w:tc>
         <w:tc>
           <w:tcPr>
@@ -6673,7 +7219,14 @@
             <w:vMerge/>
             <w:vAlign w:val="center"/>
           </w:tcPr>
-          <w:p/>
+          <w:p>
+            <w:pPr>
+              <w:rPr>
+                <w:sz w:val="28"/>
+                <w:szCs w:val="28"/>
+              </w:rPr>
+            </w:pPr>
+          </w:p>
         </w:tc>
         <w:tc>
           <w:tcPr>
@@ -6692,14 +7245,14 @@
                 <w:sz w:val="28"/>
                 <w:szCs w:val="28"/>
               </w:rPr>
-              <w:t>id</w:t>
-            </w:r>
-            <w:r>
-              <w:rPr>
-                <w:sz w:val="28"/>
-                <w:szCs w:val="28"/>
-              </w:rPr>
-              <w:t>Cobranca</w:t>
+              <w:t>c</w:t>
+            </w:r>
+            <w:r>
+              <w:rPr>
+                <w:sz w:val="28"/>
+                <w:szCs w:val="28"/>
+              </w:rPr>
+              <w:t>obranca</w:t>
             </w:r>
             <w:proofErr w:type="spellEnd"/>
           </w:p>
@@ -6798,8 +7351,18 @@
             <w:vAlign w:val="center"/>
           </w:tcPr>
           <w:p>
+            <w:pPr>
+              <w:rPr>
+                <w:sz w:val="28"/>
+                <w:szCs w:val="28"/>
+              </w:rPr>
+            </w:pPr>
             <w:proofErr w:type="spellStart"/>
             <w:r>
+              <w:rPr>
+                <w:sz w:val="28"/>
+                <w:szCs w:val="28"/>
+              </w:rPr>
               <w:t>Locacao</w:t>
             </w:r>
             <w:proofErr w:type="spellEnd"/>
@@ -6925,7 +7488,14 @@
             <w:vMerge/>
             <w:vAlign w:val="center"/>
           </w:tcPr>
-          <w:p/>
+          <w:p>
+            <w:pPr>
+              <w:rPr>
+                <w:sz w:val="28"/>
+                <w:szCs w:val="28"/>
+              </w:rPr>
+            </w:pPr>
+          </w:p>
         </w:tc>
         <w:tc>
           <w:tcPr>
@@ -6944,14 +7514,7 @@
                 <w:sz w:val="28"/>
                 <w:szCs w:val="28"/>
               </w:rPr>
-              <w:t>valor</w:t>
-            </w:r>
-            <w:r>
-              <w:rPr>
-                <w:sz w:val="28"/>
-                <w:szCs w:val="28"/>
-              </w:rPr>
-              <w:t>Aluguel</w:t>
+              <w:t>valorAluguel</w:t>
             </w:r>
             <w:proofErr w:type="spellEnd"/>
           </w:p>
@@ -7056,7 +7619,14 @@
             <w:vMerge/>
             <w:vAlign w:val="center"/>
           </w:tcPr>
-          <w:p/>
+          <w:p>
+            <w:pPr>
+              <w:rPr>
+                <w:sz w:val="28"/>
+                <w:szCs w:val="28"/>
+              </w:rPr>
+            </w:pPr>
+          </w:p>
         </w:tc>
         <w:tc>
           <w:tcPr>
@@ -7075,14 +7645,7 @@
                 <w:sz w:val="28"/>
                 <w:szCs w:val="28"/>
               </w:rPr>
-              <w:t>data</w:t>
-            </w:r>
-            <w:r>
-              <w:rPr>
-                <w:sz w:val="28"/>
-                <w:szCs w:val="28"/>
-              </w:rPr>
-              <w:t>Inicio</w:t>
+              <w:t>dataInicio</w:t>
             </w:r>
             <w:proofErr w:type="spellEnd"/>
           </w:p>
@@ -7180,7 +7743,14 @@
             <w:vMerge/>
             <w:vAlign w:val="center"/>
           </w:tcPr>
-          <w:p/>
+          <w:p>
+            <w:pPr>
+              <w:rPr>
+                <w:sz w:val="28"/>
+                <w:szCs w:val="28"/>
+              </w:rPr>
+            </w:pPr>
+          </w:p>
         </w:tc>
         <w:tc>
           <w:tcPr>
@@ -7199,14 +7769,7 @@
                 <w:sz w:val="28"/>
                 <w:szCs w:val="28"/>
               </w:rPr>
-              <w:t>data</w:t>
-            </w:r>
-            <w:r>
-              <w:rPr>
-                <w:sz w:val="28"/>
-                <w:szCs w:val="28"/>
-              </w:rPr>
-              <w:t>Fim</w:t>
+              <w:t>dataFim</w:t>
             </w:r>
             <w:proofErr w:type="spellEnd"/>
           </w:p>
@@ -7304,7 +7867,14 @@
             <w:vMerge/>
             <w:vAlign w:val="center"/>
           </w:tcPr>
-          <w:p/>
+          <w:p>
+            <w:pPr>
+              <w:rPr>
+                <w:sz w:val="28"/>
+                <w:szCs w:val="28"/>
+              </w:rPr>
+            </w:pPr>
+          </w:p>
         </w:tc>
         <w:tc>
           <w:tcPr>
@@ -7323,7 +7893,7 @@
                 <w:sz w:val="28"/>
                 <w:szCs w:val="28"/>
               </w:rPr>
-              <w:t>idImovel</w:t>
+              <w:t>imovel</w:t>
             </w:r>
             <w:proofErr w:type="spellEnd"/>
           </w:p>
@@ -7339,13 +7909,15 @@
                 <w:szCs w:val="28"/>
               </w:rPr>
             </w:pPr>
-            <w:r>
-              <w:rPr>
-                <w:sz w:val="28"/>
-                <w:szCs w:val="28"/>
-              </w:rPr>
-              <w:t>inteiro</w:t>
-            </w:r>
+            <w:proofErr w:type="spellStart"/>
+            <w:r>
+              <w:rPr>
+                <w:sz w:val="28"/>
+                <w:szCs w:val="28"/>
+              </w:rPr>
+              <w:t>Imovel</w:t>
+            </w:r>
+            <w:proofErr w:type="spellEnd"/>
           </w:p>
         </w:tc>
         <w:tc>
@@ -7421,7 +7993,14 @@
             <w:vMerge/>
             <w:vAlign w:val="center"/>
           </w:tcPr>
-          <w:p/>
+          <w:p>
+            <w:pPr>
+              <w:rPr>
+                <w:sz w:val="28"/>
+                <w:szCs w:val="28"/>
+              </w:rPr>
+            </w:pPr>
+          </w:p>
         </w:tc>
         <w:tc>
           <w:tcPr>
@@ -7440,8 +8019,30 @@
                 <w:sz w:val="28"/>
                 <w:szCs w:val="28"/>
               </w:rPr>
-              <w:t>id</w:t>
-            </w:r>
+              <w:t>p</w:t>
+            </w:r>
+            <w:r>
+              <w:rPr>
+                <w:sz w:val="28"/>
+                <w:szCs w:val="28"/>
+              </w:rPr>
+              <w:t>ropietario</w:t>
+            </w:r>
+            <w:proofErr w:type="spellEnd"/>
+          </w:p>
+        </w:tc>
+        <w:tc>
+          <w:tcPr>
+            <w:tcW w:w="1560" w:type="dxa"/>
+          </w:tcPr>
+          <w:p>
+            <w:pPr>
+              <w:rPr>
+                <w:sz w:val="28"/>
+                <w:szCs w:val="28"/>
+              </w:rPr>
+            </w:pPr>
+            <w:proofErr w:type="spellStart"/>
             <w:r>
               <w:rPr>
                 <w:sz w:val="28"/>
@@ -7450,26 +8051,6 @@
               <w:t>Propietario</w:t>
             </w:r>
             <w:proofErr w:type="spellEnd"/>
-          </w:p>
-        </w:tc>
-        <w:tc>
-          <w:tcPr>
-            <w:tcW w:w="1560" w:type="dxa"/>
-          </w:tcPr>
-          <w:p>
-            <w:pPr>
-              <w:rPr>
-                <w:sz w:val="28"/>
-                <w:szCs w:val="28"/>
-              </w:rPr>
-            </w:pPr>
-            <w:r>
-              <w:rPr>
-                <w:sz w:val="28"/>
-                <w:szCs w:val="28"/>
-              </w:rPr>
-              <w:t>inteiro</w:t>
-            </w:r>
           </w:p>
         </w:tc>
         <w:tc>
@@ -7545,7 +8126,14 @@
             <w:vMerge/>
             <w:vAlign w:val="center"/>
           </w:tcPr>
-          <w:p/>
+          <w:p>
+            <w:pPr>
+              <w:rPr>
+                <w:sz w:val="28"/>
+                <w:szCs w:val="28"/>
+              </w:rPr>
+            </w:pPr>
+          </w:p>
         </w:tc>
         <w:tc>
           <w:tcPr>
@@ -7558,41 +8146,32 @@
                 <w:szCs w:val="28"/>
               </w:rPr>
             </w:pPr>
-            <w:proofErr w:type="spellStart"/>
-            <w:r>
-              <w:rPr>
-                <w:sz w:val="28"/>
-                <w:szCs w:val="28"/>
-              </w:rPr>
-              <w:t>id</w:t>
-            </w:r>
+            <w:r>
+              <w:rPr>
+                <w:sz w:val="28"/>
+                <w:szCs w:val="28"/>
+              </w:rPr>
+              <w:t>inquilino</w:t>
+            </w:r>
+          </w:p>
+        </w:tc>
+        <w:tc>
+          <w:tcPr>
+            <w:tcW w:w="1560" w:type="dxa"/>
+          </w:tcPr>
+          <w:p>
+            <w:pPr>
+              <w:rPr>
+                <w:sz w:val="28"/>
+                <w:szCs w:val="28"/>
+              </w:rPr>
+            </w:pPr>
             <w:r>
               <w:rPr>
                 <w:sz w:val="28"/>
                 <w:szCs w:val="28"/>
               </w:rPr>
               <w:t>Inquilino</w:t>
-            </w:r>
-            <w:proofErr w:type="spellEnd"/>
-          </w:p>
-        </w:tc>
-        <w:tc>
-          <w:tcPr>
-            <w:tcW w:w="1560" w:type="dxa"/>
-          </w:tcPr>
-          <w:p>
-            <w:pPr>
-              <w:rPr>
-                <w:sz w:val="28"/>
-                <w:szCs w:val="28"/>
-              </w:rPr>
-            </w:pPr>
-            <w:r>
-              <w:rPr>
-                <w:sz w:val="28"/>
-                <w:szCs w:val="28"/>
-              </w:rPr>
-              <w:t>inteiro</w:t>
             </w:r>
           </w:p>
         </w:tc>
@@ -7670,9 +8249,16 @@
             <w:vAlign w:val="center"/>
           </w:tcPr>
           <w:p>
-            <w:r>
-              <w:rPr>
-                <w:color w:val="EE0000"/>
+            <w:pPr>
+              <w:rPr>
+                <w:sz w:val="28"/>
+                <w:szCs w:val="28"/>
+              </w:rPr>
+            </w:pPr>
+            <w:r>
+              <w:rPr>
+                <w:sz w:val="28"/>
+                <w:szCs w:val="28"/>
               </w:rPr>
               <w:t>Contrato</w:t>
             </w:r>

</xml_diff>